<commit_message>
Second draft of the proyect correccion about scope
</commit_message>
<xml_diff>
--- a/BaseLine-Project.docx
+++ b/BaseLine-Project.docx
@@ -13,7 +13,7 @@
           <w:rFonts w:ascii="CMR12" w:hAnsi="CMR12" w:cs="CMR12"/>
           <w:sz w:val="29"/>
           <w:szCs w:val="29"/>
-          <w:lang w:val="en-US"/>
+          <w:lang w:val="es-MX"/>
         </w:rPr>
       </w:pPr>
       <w:r>
@@ -21,7 +21,7 @@
           <w:rFonts w:ascii="CMBX12" w:hAnsi="CMBX12" w:cs="CMBX12"/>
           <w:sz w:val="29"/>
           <w:szCs w:val="29"/>
-          <w:lang w:val="en-US"/>
+          <w:lang w:val="es-MX"/>
         </w:rPr>
         <w:t>U</w:t>
       </w:r>
@@ -30,7 +30,7 @@
           <w:rFonts w:ascii="CMR12" w:hAnsi="CMR12" w:cs="CMR12"/>
           <w:sz w:val="29"/>
           <w:szCs w:val="29"/>
-          <w:lang w:val="en-US"/>
+          <w:lang w:val="es-MX"/>
         </w:rPr>
         <w:t>niversidad de Guadalajara</w:t>
       </w:r>
@@ -46,7 +46,7 @@
           <w:rFonts w:ascii="CMR12" w:hAnsi="CMR12" w:cs="CMR12"/>
           <w:sz w:val="29"/>
           <w:szCs w:val="29"/>
-          <w:lang w:val="en-US"/>
+          <w:lang w:val="es-MX"/>
         </w:rPr>
       </w:pPr>
       <w:r>
@@ -54,7 +54,7 @@
           <w:rFonts w:ascii="CMR12" w:hAnsi="CMR12" w:cs="CMR12"/>
           <w:sz w:val="29"/>
           <w:szCs w:val="29"/>
-          <w:lang w:val="en-US"/>
+          <w:lang w:val="es-MX"/>
         </w:rPr>
         <w:t>Centro Universitario de los Valles</w:t>
       </w:r>
@@ -79,7 +79,7 @@
           <w:noProof/>
           <w:sz w:val="29"/>
           <w:szCs w:val="29"/>
-          <w:lang w:val="en-US" w:eastAsia="es-MX"/>
+          <w:lang w:val="en-US"/>
         </w:rPr>
         <w:drawing>
           <wp:inline distT="0" distB="0" distL="0" distR="0">
@@ -338,7 +338,7 @@
           <w:rFonts w:ascii="Arial" w:eastAsia="Times New Roman" w:hAnsi="Arial" w:cs="Arial"/>
           <w:sz w:val="24"/>
           <w:szCs w:val="24"/>
-          <w:lang w:val="en-US" w:eastAsia="es-ES"/>
+          <w:lang w:val="es-MX" w:eastAsia="es-ES"/>
         </w:rPr>
       </w:pPr>
       <w:r>
@@ -347,7 +347,7 @@
           <w:color w:val="000000"/>
           <w:sz w:val="24"/>
           <w:szCs w:val="24"/>
-          <w:lang w:val="en-US" w:eastAsia="es-ES"/>
+          <w:lang w:val="es-MX" w:eastAsia="es-ES"/>
         </w:rPr>
         <w:t xml:space="preserve">José Alberto Nolasco Cruz </w:t>
       </w:r>
@@ -360,7 +360,7 @@
           <w:color w:val="000000"/>
           <w:sz w:val="24"/>
           <w:szCs w:val="24"/>
-          <w:lang w:val="en-US" w:eastAsia="es-ES"/>
+          <w:lang w:val="es-MX" w:eastAsia="es-ES"/>
         </w:rPr>
       </w:pPr>
       <w:r>
@@ -369,7 +369,7 @@
           <w:color w:val="000000"/>
           <w:sz w:val="24"/>
           <w:szCs w:val="24"/>
-          <w:lang w:val="en-US" w:eastAsia="es-ES"/>
+          <w:lang w:val="es-MX" w:eastAsia="es-ES"/>
         </w:rPr>
         <w:t>Approd</w:t>
       </w:r>
@@ -379,7 +379,7 @@
           <w:color w:val="000000"/>
           <w:sz w:val="24"/>
           <w:szCs w:val="24"/>
-          <w:lang w:val="en-US" w:eastAsia="es-ES"/>
+          <w:lang w:val="es-MX" w:eastAsia="es-ES"/>
         </w:rPr>
         <w:t>:</w:t>
       </w:r>
@@ -394,7 +394,7 @@
           <w:rFonts w:ascii="CMBX12" w:hAnsi="CMBX12" w:cs="CMBX12"/>
           <w:sz w:val="29"/>
           <w:szCs w:val="29"/>
-          <w:lang w:val="en-US"/>
+          <w:lang w:val="es-MX"/>
         </w:rPr>
       </w:pPr>
     </w:p>
@@ -409,7 +409,7 @@
           <w:rFonts w:ascii="Verdana" w:hAnsi="Verdana"/>
           <w:sz w:val="24"/>
           <w:szCs w:val="24"/>
-          <w:lang w:val="en-US"/>
+          <w:lang w:val="es-MX"/>
         </w:rPr>
       </w:pPr>
       <w:r>
@@ -417,7 +417,7 @@
           <w:rFonts w:ascii="Verdana" w:hAnsi="Verdana"/>
           <w:sz w:val="26"/>
           <w:szCs w:val="26"/>
-          <w:lang w:val="en-US"/>
+          <w:lang w:val="es-MX"/>
         </w:rPr>
         <w:lastRenderedPageBreak/>
         <w:tab/>
@@ -447,22 +447,30 @@
       <w:sdtContent>
         <w:p>
           <w:pPr>
-            <w:pStyle w:val="TtulodeTDC"/>
+            <w:pStyle w:val="TOCHeading"/>
             <w:jc w:val="both"/>
             <w:rPr>
               <w:lang w:val="en-US"/>
             </w:rPr>
           </w:pPr>
+          <w:proofErr w:type="spellStart"/>
           <w:r>
             <w:rPr>
               <w:lang w:val="en-US"/>
             </w:rPr>
-            <w:t>Tabla of content</w:t>
+            <w:t>Tabla</w:t>
+          </w:r>
+          <w:proofErr w:type="spellEnd"/>
+          <w:r>
+            <w:rPr>
+              <w:lang w:val="en-US"/>
+            </w:rPr>
+            <w:t xml:space="preserve"> of content</w:t>
           </w:r>
         </w:p>
         <w:p>
           <w:pPr>
-            <w:pStyle w:val="TDC1"/>
+            <w:pStyle w:val="TOC1"/>
             <w:tabs>
               <w:tab w:val="right" w:leader="dot" w:pos="8828"/>
             </w:tabs>
@@ -508,7 +516,7 @@
           <w:hyperlink w:anchor="_Toc19209750" w:history="1">
             <w:r>
               <w:rPr>
-                <w:rStyle w:val="Hipervnculo"/>
+                <w:rStyle w:val="Hyperlink"/>
                 <w:rFonts w:ascii="Arial" w:hAnsi="Arial" w:cs="Arial"/>
                 <w:noProof/>
                 <w:lang w:val="en-US"/>
@@ -574,7 +582,7 @@
         </w:p>
         <w:p>
           <w:pPr>
-            <w:pStyle w:val="TDC1"/>
+            <w:pStyle w:val="TOC1"/>
             <w:tabs>
               <w:tab w:val="right" w:leader="dot" w:pos="8828"/>
             </w:tabs>
@@ -587,7 +595,7 @@
           <w:hyperlink w:anchor="_Toc19209751" w:history="1">
             <w:r>
               <w:rPr>
-                <w:rStyle w:val="Hipervnculo"/>
+                <w:rStyle w:val="Hyperlink"/>
                 <w:rFonts w:ascii="Arial" w:hAnsi="Arial" w:cs="Arial"/>
                 <w:noProof/>
                 <w:lang w:val="en-US"/>
@@ -653,7 +661,7 @@
         </w:p>
         <w:p>
           <w:pPr>
-            <w:pStyle w:val="TDC1"/>
+            <w:pStyle w:val="TOC1"/>
             <w:tabs>
               <w:tab w:val="right" w:leader="dot" w:pos="8828"/>
             </w:tabs>
@@ -666,7 +674,7 @@
           <w:hyperlink w:anchor="_Toc19209752" w:history="1">
             <w:r>
               <w:rPr>
-                <w:rStyle w:val="Hipervnculo"/>
+                <w:rStyle w:val="Hyperlink"/>
                 <w:rFonts w:ascii="Arial" w:hAnsi="Arial" w:cs="Arial"/>
                 <w:noProof/>
                 <w:lang w:val="en-US"/>
@@ -732,7 +740,7 @@
         </w:p>
         <w:p>
           <w:pPr>
-            <w:pStyle w:val="TDC2"/>
+            <w:pStyle w:val="TOC2"/>
             <w:tabs>
               <w:tab w:val="right" w:leader="dot" w:pos="8828"/>
             </w:tabs>
@@ -745,7 +753,7 @@
           <w:hyperlink w:anchor="_Toc19209753" w:history="1">
             <w:r>
               <w:rPr>
-                <w:rStyle w:val="Hipervnculo"/>
+                <w:rStyle w:val="Hyperlink"/>
                 <w:rFonts w:ascii="Arial" w:hAnsi="Arial" w:cs="Arial"/>
                 <w:noProof/>
                 <w:lang w:val="en-US"/>
@@ -811,7 +819,7 @@
         </w:p>
         <w:p>
           <w:pPr>
-            <w:pStyle w:val="TDC2"/>
+            <w:pStyle w:val="TOC2"/>
             <w:tabs>
               <w:tab w:val="right" w:leader="dot" w:pos="8828"/>
             </w:tabs>
@@ -824,7 +832,7 @@
           <w:hyperlink w:anchor="_Toc19209754" w:history="1">
             <w:r>
               <w:rPr>
-                <w:rStyle w:val="Hipervnculo"/>
+                <w:rStyle w:val="Hyperlink"/>
                 <w:rFonts w:ascii="Arial" w:hAnsi="Arial" w:cs="Arial"/>
                 <w:noProof/>
                 <w:lang w:val="en-US"/>
@@ -890,7 +898,7 @@
         </w:p>
         <w:p>
           <w:pPr>
-            <w:pStyle w:val="TDC1"/>
+            <w:pStyle w:val="TOC1"/>
             <w:tabs>
               <w:tab w:val="right" w:leader="dot" w:pos="8828"/>
             </w:tabs>
@@ -903,7 +911,7 @@
           <w:hyperlink w:anchor="_Toc19209755" w:history="1">
             <w:r>
               <w:rPr>
-                <w:rStyle w:val="Hipervnculo"/>
+                <w:rStyle w:val="Hyperlink"/>
                 <w:rFonts w:ascii="Arial" w:hAnsi="Arial" w:cs="Arial"/>
                 <w:noProof/>
                 <w:lang w:val="en-US"/>
@@ -969,7 +977,7 @@
         </w:p>
         <w:p>
           <w:pPr>
-            <w:pStyle w:val="TDC1"/>
+            <w:pStyle w:val="TOC1"/>
             <w:tabs>
               <w:tab w:val="right" w:leader="dot" w:pos="8828"/>
             </w:tabs>
@@ -982,7 +990,7 @@
           <w:hyperlink w:anchor="_Toc19209756" w:history="1">
             <w:r>
               <w:rPr>
-                <w:rStyle w:val="Hipervnculo"/>
+                <w:rStyle w:val="Hyperlink"/>
                 <w:rFonts w:ascii="Arial" w:hAnsi="Arial" w:cs="Arial"/>
                 <w:noProof/>
                 <w:lang w:val="en-US"/>
@@ -1048,7 +1056,7 @@
         </w:p>
         <w:p>
           <w:pPr>
-            <w:pStyle w:val="TDC2"/>
+            <w:pStyle w:val="TOC2"/>
             <w:tabs>
               <w:tab w:val="right" w:leader="dot" w:pos="8828"/>
             </w:tabs>
@@ -1061,7 +1069,7 @@
           <w:hyperlink w:anchor="_Toc19209757" w:history="1">
             <w:r>
               <w:rPr>
-                <w:rStyle w:val="Hipervnculo"/>
+                <w:rStyle w:val="Hyperlink"/>
                 <w:rFonts w:ascii="Arial" w:hAnsi="Arial" w:cs="Arial"/>
                 <w:noProof/>
                 <w:lang w:val="en-US"/>
@@ -1127,7 +1135,7 @@
         </w:p>
         <w:p>
           <w:pPr>
-            <w:pStyle w:val="TDC3"/>
+            <w:pStyle w:val="TOC3"/>
             <w:tabs>
               <w:tab w:val="right" w:leader="dot" w:pos="8828"/>
             </w:tabs>
@@ -1140,7 +1148,7 @@
           <w:hyperlink w:anchor="_Toc19209758" w:history="1">
             <w:r>
               <w:rPr>
-                <w:rStyle w:val="Hipervnculo"/>
+                <w:rStyle w:val="Hyperlink"/>
                 <w:rFonts w:ascii="Arial" w:hAnsi="Arial" w:cs="Arial"/>
                 <w:noProof/>
                 <w:lang w:val="en-US"/>
@@ -1206,7 +1214,7 @@
         </w:p>
         <w:p>
           <w:pPr>
-            <w:pStyle w:val="TDC2"/>
+            <w:pStyle w:val="TOC2"/>
             <w:tabs>
               <w:tab w:val="right" w:leader="dot" w:pos="8828"/>
             </w:tabs>
@@ -1219,7 +1227,7 @@
           <w:hyperlink w:anchor="_Toc19209759" w:history="1">
             <w:r>
               <w:rPr>
-                <w:rStyle w:val="Hipervnculo"/>
+                <w:rStyle w:val="Hyperlink"/>
                 <w:rFonts w:ascii="Arial" w:hAnsi="Arial" w:cs="Arial"/>
                 <w:noProof/>
                 <w:lang w:val="en-US"/>
@@ -1285,7 +1293,7 @@
         </w:p>
         <w:p>
           <w:pPr>
-            <w:pStyle w:val="TDC3"/>
+            <w:pStyle w:val="TOC3"/>
             <w:tabs>
               <w:tab w:val="right" w:leader="dot" w:pos="8828"/>
             </w:tabs>
@@ -1298,7 +1306,7 @@
           <w:hyperlink w:anchor="_Toc19209760" w:history="1">
             <w:r>
               <w:rPr>
-                <w:rStyle w:val="Hipervnculo"/>
+                <w:rStyle w:val="Hyperlink"/>
                 <w:rFonts w:ascii="Arial" w:hAnsi="Arial" w:cs="Arial"/>
                 <w:noProof/>
                 <w:lang w:val="en-US"/>
@@ -1364,7 +1372,7 @@
         </w:p>
         <w:p>
           <w:pPr>
-            <w:pStyle w:val="TDC2"/>
+            <w:pStyle w:val="TOC2"/>
             <w:tabs>
               <w:tab w:val="right" w:leader="dot" w:pos="8828"/>
             </w:tabs>
@@ -1377,7 +1385,7 @@
           <w:hyperlink w:anchor="_Toc19209761" w:history="1">
             <w:r>
               <w:rPr>
-                <w:rStyle w:val="Hipervnculo"/>
+                <w:rStyle w:val="Hyperlink"/>
                 <w:rFonts w:ascii="Arial" w:hAnsi="Arial" w:cs="Arial"/>
                 <w:noProof/>
                 <w:lang w:val="en-US"/>
@@ -1443,7 +1451,7 @@
         </w:p>
         <w:p>
           <w:pPr>
-            <w:pStyle w:val="TDC3"/>
+            <w:pStyle w:val="TOC3"/>
             <w:tabs>
               <w:tab w:val="right" w:leader="dot" w:pos="8828"/>
             </w:tabs>
@@ -1456,7 +1464,7 @@
           <w:hyperlink w:anchor="_Toc19209762" w:history="1">
             <w:r>
               <w:rPr>
-                <w:rStyle w:val="Hipervnculo"/>
+                <w:rStyle w:val="Hyperlink"/>
                 <w:rFonts w:ascii="Arial" w:hAnsi="Arial" w:cs="Arial"/>
                 <w:noProof/>
                 <w:lang w:val="en-US"/>
@@ -1522,7 +1530,7 @@
         </w:p>
         <w:p>
           <w:pPr>
-            <w:pStyle w:val="TDC2"/>
+            <w:pStyle w:val="TOC2"/>
             <w:tabs>
               <w:tab w:val="right" w:leader="dot" w:pos="8828"/>
             </w:tabs>
@@ -1535,7 +1543,7 @@
           <w:hyperlink w:anchor="_Toc19209763" w:history="1">
             <w:r>
               <w:rPr>
-                <w:rStyle w:val="Hipervnculo"/>
+                <w:rStyle w:val="Hyperlink"/>
                 <w:rFonts w:ascii="Arial" w:hAnsi="Arial" w:cs="Arial"/>
                 <w:noProof/>
                 <w:lang w:val="en-US"/>
@@ -1601,7 +1609,7 @@
         </w:p>
         <w:p>
           <w:pPr>
-            <w:pStyle w:val="TDC3"/>
+            <w:pStyle w:val="TOC3"/>
             <w:tabs>
               <w:tab w:val="right" w:leader="dot" w:pos="8828"/>
             </w:tabs>
@@ -1614,7 +1622,7 @@
           <w:hyperlink w:anchor="_Toc19209764" w:history="1">
             <w:r>
               <w:rPr>
-                <w:rStyle w:val="Hipervnculo"/>
+                <w:rStyle w:val="Hyperlink"/>
                 <w:rFonts w:ascii="Arial" w:hAnsi="Arial" w:cs="Arial"/>
                 <w:noProof/>
                 <w:lang w:val="en-US"/>
@@ -1680,7 +1688,7 @@
         </w:p>
         <w:p>
           <w:pPr>
-            <w:pStyle w:val="TDC1"/>
+            <w:pStyle w:val="TOC1"/>
             <w:tabs>
               <w:tab w:val="right" w:leader="dot" w:pos="8828"/>
             </w:tabs>
@@ -1693,7 +1701,7 @@
           <w:hyperlink w:anchor="_Toc19209765" w:history="1">
             <w:r>
               <w:rPr>
-                <w:rStyle w:val="Hipervnculo"/>
+                <w:rStyle w:val="Hyperlink"/>
                 <w:rFonts w:ascii="Arial" w:hAnsi="Arial" w:cs="Arial"/>
                 <w:noProof/>
                 <w:lang w:val="en-US"/>
@@ -1759,7 +1767,7 @@
         </w:p>
         <w:p>
           <w:pPr>
-            <w:pStyle w:val="TDC1"/>
+            <w:pStyle w:val="TOC1"/>
             <w:tabs>
               <w:tab w:val="right" w:leader="dot" w:pos="8828"/>
             </w:tabs>
@@ -1772,7 +1780,7 @@
           <w:hyperlink w:anchor="_Toc19209766" w:history="1">
             <w:r>
               <w:rPr>
-                <w:rStyle w:val="Hipervnculo"/>
+                <w:rStyle w:val="Hyperlink"/>
                 <w:rFonts w:ascii="Arial" w:hAnsi="Arial" w:cs="Arial"/>
                 <w:noProof/>
                 <w:lang w:val="en-US"/>
@@ -1838,7 +1846,7 @@
         </w:p>
         <w:p>
           <w:pPr>
-            <w:pStyle w:val="TDC1"/>
+            <w:pStyle w:val="TOC1"/>
             <w:tabs>
               <w:tab w:val="right" w:leader="dot" w:pos="8828"/>
             </w:tabs>
@@ -1851,7 +1859,7 @@
           <w:hyperlink w:anchor="_Toc19209767" w:history="1">
             <w:r>
               <w:rPr>
-                <w:rStyle w:val="Hipervnculo"/>
+                <w:rStyle w:val="Hyperlink"/>
                 <w:rFonts w:ascii="Arial" w:hAnsi="Arial" w:cs="Arial"/>
                 <w:noProof/>
                 <w:lang w:val="en-US"/>
@@ -1938,7 +1946,7 @@
     </w:sdt>
     <w:p>
       <w:pPr>
-        <w:pStyle w:val="Prrafodelista"/>
+        <w:pStyle w:val="ListParagraph"/>
         <w:numPr>
           <w:ilvl w:val="0"/>
           <w:numId w:val="3"/>
@@ -1974,7 +1982,7 @@
     </w:p>
     <w:p>
       <w:pPr>
-        <w:pStyle w:val="Ttulo1"/>
+        <w:pStyle w:val="Heading1"/>
         <w:jc w:val="both"/>
         <w:rPr>
           <w:rFonts w:ascii="Arial" w:hAnsi="Arial" w:cs="Arial"/>
@@ -1987,14 +1995,7 @@
           <w:rFonts w:ascii="Arial" w:hAnsi="Arial" w:cs="Arial"/>
           <w:lang w:val="en-US"/>
         </w:rPr>
-        <w:t>A</w:t>
-      </w:r>
-      <w:r>
-        <w:rPr>
-          <w:rFonts w:ascii="Arial" w:hAnsi="Arial" w:cs="Arial"/>
-          <w:lang w:val="en-US"/>
-        </w:rPr>
-        <w:t>bstract</w:t>
+        <w:t>Abstract</w:t>
       </w:r>
       <w:bookmarkEnd w:id="0"/>
     </w:p>
@@ -2011,38 +2012,8 @@
           <w:rFonts w:ascii="Arial" w:hAnsi="Arial" w:cs="Arial"/>
           <w:lang w:val="en-US"/>
         </w:rPr>
-        <w:t xml:space="preserve">Video surveillance systems </w:t>
+        <w:t>Video surveillance systems are considered technological tools that help safeguard people's safety. Currently these systems have a great acceptance in daily life, for example, the monitoring of public areas such as airports, department stores, educational institutions, etc. With the application of current advances in digital image processing and wireless communication technology, systems can be created for the visualization and monitoring of areas of interest, capable of capturing and processing images, intelligently sending only the necessary information for the interpretation of different activities.</w:t>
       </w:r>
-      <w:proofErr w:type="gramStart"/>
-      <w:r>
-        <w:rPr>
-          <w:rFonts w:ascii="Arial" w:hAnsi="Arial" w:cs="Arial"/>
-          <w:lang w:val="en-US"/>
-        </w:rPr>
-        <w:t>are considered</w:t>
-      </w:r>
-      <w:proofErr w:type="gramEnd"/>
-      <w:r>
-        <w:rPr>
-          <w:rFonts w:ascii="Arial" w:hAnsi="Arial" w:cs="Arial"/>
-          <w:lang w:val="en-US"/>
-        </w:rPr>
-        <w:t xml:space="preserve"> technological tools that help safeguard people's safety. Currently these systems have a great acceptance in daily life, for example, the monitoring of public areas such as airports, department stores, educational institutions, etc. With the application of current advances in digital image processing and wireless communication technology, systems can be created for the visualization and monitoring of areas of interest, capable of capturing and processing images, intelligently sending only the </w:t>
-      </w:r>
-      <w:r>
-        <w:rPr>
-          <w:rFonts w:ascii="Arial" w:hAnsi="Arial" w:cs="Arial"/>
-          <w:lang w:val="en-US"/>
-        </w:rPr>
-        <w:t xml:space="preserve">necessary </w:t>
-      </w:r>
-      <w:r>
-        <w:rPr>
-          <w:rFonts w:ascii="Arial" w:hAnsi="Arial" w:cs="Arial"/>
-          <w:lang w:val="en-US"/>
-        </w:rPr>
-        <w:t>information for the interpretation of different activities.</w:t>
-      </w:r>
     </w:p>
     <w:p>
       <w:pPr>
@@ -2055,7 +2026,7 @@
     </w:p>
     <w:p>
       <w:pPr>
-        <w:pStyle w:val="Ttulo1"/>
+        <w:pStyle w:val="Heading1"/>
         <w:rPr>
           <w:rFonts w:ascii="Arial" w:hAnsi="Arial" w:cs="Arial"/>
           <w:lang w:val="en-US"/>
@@ -2067,14 +2038,7 @@
           <w:rFonts w:ascii="Arial" w:hAnsi="Arial" w:cs="Arial"/>
           <w:lang w:val="en-US"/>
         </w:rPr>
-        <w:t>P</w:t>
-      </w:r>
-      <w:r>
-        <w:rPr>
-          <w:rFonts w:ascii="Arial" w:hAnsi="Arial" w:cs="Arial"/>
-          <w:lang w:val="en-US"/>
-        </w:rPr>
-        <w:t>urpose</w:t>
+        <w:t>Purpose</w:t>
       </w:r>
       <w:bookmarkEnd w:id="1"/>
     </w:p>
@@ -2093,7 +2057,6 @@
         </w:rPr>
         <w:t xml:space="preserve">The interest in developing video surveillance systems to safeguard the security and protection of people grew significantly after </w:t>
       </w:r>
-      <w:proofErr w:type="gramStart"/>
       <w:r>
         <w:rPr>
           <w:rFonts w:ascii="Arial" w:hAnsi="Arial" w:cs="Arial"/>
@@ -2106,87 +2069,28 @@
           <w:rFonts w:ascii="Arial" w:hAnsi="Arial" w:cs="Arial"/>
           <w:lang w:val="en-US"/>
         </w:rPr>
-        <w:t>11th</w:t>
+        <w:t>11th September attack (9/11), so these systems emerge as a natural solution to detect and prevent attacks or situations that put at risk the integrity of people. Video surveillance systems have evolved over time. In 1960, the first generation of video surveillance systems emerged, which, directly focused on visual detections made by human operators, said operators had to analyze, interpret and classify the results of supervision. These types of systems did not guarantee rigorous surveillance because the attention in most individuals declines after 20 minutes of evaluating the screens. Current video surveillance systems called fourth generation (4GSS), seek automation in the detection of relevant events during the monitoring of regions of interest by implementing software systems based on artificial vision algorithms. These systems are developed as support tools, to help the operator to efficiently monitor different areas of interest.</w:t>
       </w:r>
-      <w:proofErr w:type="gramEnd"/>
+    </w:p>
+    <w:p>
+      <w:pPr>
+        <w:jc w:val="both"/>
+        <w:rPr>
+          <w:rFonts w:ascii="Arial" w:hAnsi="Arial" w:cs="Arial"/>
+          <w:lang w:val="en-US"/>
+        </w:rPr>
+      </w:pPr>
       <w:r>
         <w:rPr>
           <w:rFonts w:ascii="Arial" w:hAnsi="Arial" w:cs="Arial"/>
           <w:lang w:val="en-US"/>
         </w:rPr>
-        <w:t xml:space="preserve"> September</w:t>
+        <w:t>With the next project is to design and implement a tool video surveillance with the ability to detect violent activities such as fights, the system will have the ability to highlight the 2 humans who are participating in the fight with the objective of providing aid for the visual detection of the participants in this violent action</w:t>
       </w:r>
-      <w:r>
-        <w:rPr>
-          <w:rFonts w:ascii="Arial" w:hAnsi="Arial" w:cs="Arial"/>
-          <w:lang w:val="en-US"/>
-        </w:rPr>
-        <w:t xml:space="preserve"> attack (9/11), so these systems emerge as a natural solution to detect and prevent attacks or situations that put at risk the integrity of people. Video surveillance systems have evolved over time. In 1960, the first generation of video surveillance systems emerged, which, directly focused on visual detections made by human operators, said operators had to analyze, interpret and classify the results of supervision. These types of systems did not guarantee rigorous surveillance because the attention in most individuals declines after 20 minutes of evaluating the screens. Current video surveillance system</w:t>
-      </w:r>
-      <w:r>
-        <w:rPr>
-          <w:rFonts w:ascii="Arial" w:hAnsi="Arial" w:cs="Arial"/>
-          <w:lang w:val="en-US"/>
-        </w:rPr>
-        <w:t>s called fourth generation (4GSS</w:t>
-      </w:r>
-      <w:r>
-        <w:rPr>
-          <w:rFonts w:ascii="Arial" w:hAnsi="Arial" w:cs="Arial"/>
-          <w:lang w:val="en-US"/>
-        </w:rPr>
-        <w:t xml:space="preserve">), seek automation in the detection of relevant events during the monitoring of regions of interest by implementing software systems based on artificial vision algorithms. These systems </w:t>
-      </w:r>
-      <w:proofErr w:type="gramStart"/>
-      <w:r>
-        <w:rPr>
-          <w:rFonts w:ascii="Arial" w:hAnsi="Arial" w:cs="Arial"/>
-          <w:lang w:val="en-US"/>
-        </w:rPr>
-        <w:t>are developed</w:t>
-      </w:r>
-      <w:proofErr w:type="gramEnd"/>
-      <w:r>
-        <w:rPr>
-          <w:rFonts w:ascii="Arial" w:hAnsi="Arial" w:cs="Arial"/>
-          <w:lang w:val="en-US"/>
-        </w:rPr>
-        <w:t xml:space="preserve"> as support tools, to help the operator to efficiently monitor different areas of interest.</w:t>
-      </w:r>
-    </w:p>
-    <w:p>
-      <w:pPr>
-        <w:jc w:val="both"/>
-        <w:rPr>
-          <w:rFonts w:ascii="Arial" w:hAnsi="Arial" w:cs="Arial"/>
-          <w:lang w:val="en-US"/>
-        </w:rPr>
-      </w:pPr>
-      <w:r>
-        <w:rPr>
-          <w:rFonts w:ascii="Arial" w:hAnsi="Arial" w:cs="Arial"/>
-          <w:lang w:val="en-US"/>
-        </w:rPr>
-        <w:t xml:space="preserve">With the next project is to design and implement a tool video surveillance with the ability to detect violent activities such as fights, the system will have the ability to highlight the 2 </w:t>
-      </w:r>
-      <w:r>
-        <w:rPr>
-          <w:rFonts w:ascii="Arial" w:hAnsi="Arial" w:cs="Arial"/>
-          <w:lang w:val="en-US"/>
-        </w:rPr>
-        <w:t>humans</w:t>
-      </w:r>
-      <w:r>
-        <w:rPr>
-          <w:rFonts w:ascii="Arial" w:hAnsi="Arial" w:cs="Arial"/>
-          <w:lang w:val="en-US"/>
-        </w:rPr>
-        <w:t xml:space="preserve"> who are participating in the fight with the objective of providing aid for the visual detection of the participants in this violent action</w:t>
-      </w:r>
-    </w:p>
-    <w:p>
-      <w:pPr>
-        <w:pStyle w:val="Ttulo1"/>
+    </w:p>
+    <w:p>
+      <w:pPr>
+        <w:pStyle w:val="Heading1"/>
         <w:rPr>
           <w:rFonts w:ascii="Arial" w:hAnsi="Arial" w:cs="Arial"/>
           <w:lang w:val="en-US"/>
@@ -2207,7 +2111,6 @@
         <w:spacing w:after="160" w:line="259" w:lineRule="auto"/>
         <w:jc w:val="both"/>
         <w:rPr>
-          <w:rFonts w:ascii="Arial" w:hAnsi="Arial" w:cs="Arial"/>
           <w:lang w:val="en-US"/>
         </w:rPr>
       </w:pPr>
@@ -2216,26 +2119,12 @@
           <w:rFonts w:ascii="Arial" w:hAnsi="Arial" w:cs="Arial"/>
           <w:lang w:val="en-US"/>
         </w:rPr>
-        <w:t>This section describes the scope and limitations</w:t>
+        <w:t>The CONACYT (Consejo Nacional de Ciencia y Tecnologia) requires a computer vision system that is capable of automatically detecting violent physical actions, such as kicks and punches. Helping security guards detect these violent actions more quickly, the main features of the system are the following:</w:t>
       </w:r>
-      <w:r>
-        <w:rPr>
-          <w:rFonts w:ascii="Arial" w:hAnsi="Arial" w:cs="Arial"/>
-          <w:lang w:val="en-US"/>
-        </w:rPr>
-        <w:t>,</w:t>
-      </w:r>
-      <w:r>
-        <w:rPr>
-          <w:rFonts w:ascii="Arial" w:hAnsi="Arial" w:cs="Arial"/>
-          <w:lang w:val="en-US"/>
-        </w:rPr>
-        <w:t xml:space="preserve"> which are the basis for delimiting the project.</w:t>
-      </w:r>
-    </w:p>
-    <w:p>
-      <w:pPr>
-        <w:pStyle w:val="Ttulo2"/>
+    </w:p>
+    <w:p>
+      <w:pPr>
+        <w:pStyle w:val="Heading2"/>
         <w:jc w:val="both"/>
         <w:rPr>
           <w:rFonts w:ascii="Arial" w:hAnsi="Arial" w:cs="Arial"/>
@@ -2281,6 +2170,7 @@
           <w:rFonts w:ascii="Arial" w:hAnsi="Arial" w:cs="Arial"/>
           <w:lang w:val="en-US"/>
         </w:rPr>
+        <w:lastRenderedPageBreak/>
         <w:t>• The system will perform the characterization of violent actions by extracting poses in image sequences.</w:t>
       </w:r>
     </w:p>
@@ -2297,7 +2187,6 @@
           <w:rFonts w:ascii="Arial" w:hAnsi="Arial" w:cs="Arial"/>
           <w:lang w:val="en-US"/>
         </w:rPr>
-        <w:lastRenderedPageBreak/>
         <w:t>• The system will allow the training of new models to detect violent actions.</w:t>
       </w:r>
     </w:p>
@@ -2319,7 +2208,7 @@
     </w:p>
     <w:p>
       <w:pPr>
-        <w:pStyle w:val="Ttulo2"/>
+        <w:pStyle w:val="Heading2"/>
         <w:jc w:val="both"/>
         <w:rPr>
           <w:rFonts w:ascii="Arial" w:hAnsi="Arial" w:cs="Arial"/>
@@ -2381,60 +2270,28 @@
           <w:rFonts w:ascii="Arial" w:hAnsi="Arial" w:cs="Arial"/>
           <w:lang w:val="en-US"/>
         </w:rPr>
-        <w:t xml:space="preserve">• The system </w:t>
+        <w:t>• The system will be developed for a static camera</w:t>
       </w:r>
-      <w:proofErr w:type="gramStart"/>
+    </w:p>
+    <w:p>
+      <w:pPr>
+        <w:jc w:val="both"/>
+        <w:rPr>
+          <w:rFonts w:ascii="Arial" w:hAnsi="Arial" w:cs="Arial"/>
+          <w:lang w:val="en-US"/>
+        </w:rPr>
+      </w:pPr>
       <w:r>
         <w:rPr>
           <w:rFonts w:ascii="Arial" w:hAnsi="Arial" w:cs="Arial"/>
           <w:lang w:val="en-US"/>
         </w:rPr>
-        <w:t>will be developed</w:t>
+        <w:t>• The problem of detecting violent actions in crowds will not be addressed.</w:t>
       </w:r>
-      <w:proofErr w:type="gramEnd"/>
-      <w:r>
-        <w:rPr>
-          <w:rFonts w:ascii="Arial" w:hAnsi="Arial" w:cs="Arial"/>
-          <w:lang w:val="en-US"/>
-        </w:rPr>
-        <w:t xml:space="preserve"> for a static camera</w:t>
-      </w:r>
-    </w:p>
-    <w:p>
-      <w:pPr>
-        <w:jc w:val="both"/>
-        <w:rPr>
-          <w:rFonts w:ascii="Arial" w:hAnsi="Arial" w:cs="Arial"/>
-          <w:lang w:val="en-US"/>
-        </w:rPr>
-      </w:pPr>
-      <w:r>
-        <w:rPr>
-          <w:rFonts w:ascii="Arial" w:hAnsi="Arial" w:cs="Arial"/>
-          <w:lang w:val="en-US"/>
-        </w:rPr>
-        <w:t xml:space="preserve">• The problem of detecting violent actions in crowds </w:t>
-      </w:r>
-      <w:proofErr w:type="gramStart"/>
-      <w:r>
-        <w:rPr>
-          <w:rFonts w:ascii="Arial" w:hAnsi="Arial" w:cs="Arial"/>
-          <w:lang w:val="en-US"/>
-        </w:rPr>
-        <w:t>will not be addressed</w:t>
-      </w:r>
-      <w:proofErr w:type="gramEnd"/>
-      <w:r>
-        <w:rPr>
-          <w:rFonts w:ascii="Arial" w:hAnsi="Arial" w:cs="Arial"/>
-          <w:lang w:val="en-US"/>
-        </w:rPr>
-        <w:t>.</w:t>
-      </w:r>
-    </w:p>
-    <w:p>
-      <w:pPr>
-        <w:pStyle w:val="Ttulo1"/>
+    </w:p>
+    <w:p>
+      <w:pPr>
+        <w:pStyle w:val="Heading1"/>
         <w:rPr>
           <w:rFonts w:ascii="Arial" w:hAnsi="Arial" w:cs="Arial"/>
           <w:lang w:val="en-US"/>
@@ -2473,24 +2330,8 @@
           <w:rFonts w:ascii="Arial" w:hAnsi="Arial" w:cs="Arial"/>
           <w:lang w:val="en-US"/>
         </w:rPr>
-        <w:t xml:space="preserve">The software </w:t>
+        <w:t>The software is focused on being a support tool for video surveillance systems, so it can be implemented in homes, classrooms, shopping centers, hospitals, etc.</w:t>
       </w:r>
-      <w:proofErr w:type="gramStart"/>
-      <w:r>
-        <w:rPr>
-          <w:rFonts w:ascii="Arial" w:hAnsi="Arial" w:cs="Arial"/>
-          <w:lang w:val="en-US"/>
-        </w:rPr>
-        <w:t>is focused</w:t>
-      </w:r>
-      <w:proofErr w:type="gramEnd"/>
-      <w:r>
-        <w:rPr>
-          <w:rFonts w:ascii="Arial" w:hAnsi="Arial" w:cs="Arial"/>
-          <w:lang w:val="en-US"/>
-        </w:rPr>
-        <w:t xml:space="preserve"> on being a support tool for video surveillance systems, so it can be implemented in homes, classrooms, shopping centers, hospitals, etc.</w:t>
-      </w:r>
     </w:p>
     <w:p>
       <w:pPr>
@@ -2503,7 +2344,7 @@
     </w:p>
     <w:p>
       <w:pPr>
-        <w:pStyle w:val="Ttulo1"/>
+        <w:pStyle w:val="Heading1"/>
         <w:rPr>
           <w:rFonts w:ascii="Arial" w:hAnsi="Arial" w:cs="Arial"/>
           <w:lang w:val="en-US"/>
@@ -2532,23 +2373,7 @@
           <w:rFonts w:ascii="Arial" w:hAnsi="Arial" w:cs="Arial"/>
           <w:lang w:val="en-US"/>
         </w:rPr>
-        <w:t xml:space="preserve">The system has </w:t>
-      </w:r>
-      <w:proofErr w:type="gramStart"/>
-      <w:r>
-        <w:rPr>
-          <w:rFonts w:ascii="Arial" w:hAnsi="Arial" w:cs="Arial"/>
-          <w:lang w:val="en-US"/>
-        </w:rPr>
-        <w:t>4</w:t>
-      </w:r>
-      <w:proofErr w:type="gramEnd"/>
-      <w:r>
-        <w:rPr>
-          <w:rFonts w:ascii="Arial" w:hAnsi="Arial" w:cs="Arial"/>
-          <w:lang w:val="en-US"/>
-        </w:rPr>
-        <w:t xml:space="preserve"> modules in which:</w:t>
+        <w:t>The system has 4 modules in which:</w:t>
       </w:r>
       <w:r>
         <w:rPr>
@@ -2578,10 +2403,10 @@
       <w:r>
         <w:rPr>
           <w:noProof/>
-          <w:lang w:val="en-US" w:eastAsia="es-MX"/>
+          <w:lang w:val="en-US"/>
         </w:rPr>
         <w:drawing>
-          <wp:inline distT="0" distB="0" distL="0" distR="0" wp14:anchorId="4E69CC55" wp14:editId="4BD0C261">
+          <wp:inline distT="0" distB="0" distL="0" distR="0" wp14:anchorId="00BE380B" wp14:editId="1C78C016">
             <wp:extent cx="5612130" cy="2977153"/>
             <wp:effectExtent l="0" t="0" r="7620" b="0"/>
             <wp:docPr id="6" name="Imagen 6"/>
@@ -2628,7 +2453,7 @@
     </w:p>
     <w:p>
       <w:pPr>
-        <w:pStyle w:val="Ttulo2"/>
+        <w:pStyle w:val="Heading2"/>
         <w:rPr>
           <w:rFonts w:ascii="Arial" w:hAnsi="Arial" w:cs="Arial"/>
           <w:lang w:val="en-US"/>
@@ -2640,7 +2465,6 @@
           <w:rFonts w:ascii="Arial" w:hAnsi="Arial" w:cs="Arial"/>
           <w:lang w:val="en-US"/>
         </w:rPr>
-        <w:lastRenderedPageBreak/>
         <w:t>Creation of data set</w:t>
       </w:r>
       <w:bookmarkEnd w:id="7"/>
@@ -2660,18 +2484,16 @@
         </w:rPr>
         <w:t>This module is responsible for editing videos, this to obtain small fragments of video (around 15 frames) in order to create a fairly complete data set and then be used as a resource for training the model of fight detection.</w:t>
       </w:r>
-      <w:bookmarkStart w:id="8" w:name="_GoBack"/>
-      <w:bookmarkEnd w:id="8"/>
-    </w:p>
-    <w:p>
-      <w:pPr>
-        <w:pStyle w:val="Ttulo3"/>
-        <w:rPr>
-          <w:rFonts w:ascii="Arial" w:hAnsi="Arial" w:cs="Arial"/>
-          <w:lang w:val="en-US"/>
-        </w:rPr>
-      </w:pPr>
-      <w:bookmarkStart w:id="9" w:name="_Toc19209758"/>
+    </w:p>
+    <w:p>
+      <w:pPr>
+        <w:pStyle w:val="Heading3"/>
+        <w:rPr>
+          <w:rFonts w:ascii="Arial" w:hAnsi="Arial" w:cs="Arial"/>
+          <w:lang w:val="en-US"/>
+        </w:rPr>
+      </w:pPr>
+      <w:bookmarkStart w:id="8" w:name="_Toc19209758"/>
       <w:r>
         <w:rPr>
           <w:rFonts w:ascii="Arial" w:hAnsi="Arial" w:cs="Arial"/>
@@ -2679,11 +2501,11 @@
         </w:rPr>
         <w:t>Requirements</w:t>
       </w:r>
-      <w:bookmarkEnd w:id="9"/>
+      <w:bookmarkEnd w:id="8"/>
     </w:p>
     <w:tbl>
       <w:tblPr>
-        <w:tblStyle w:val="Tablaconcuadrcula"/>
+        <w:tblStyle w:val="TableGrid"/>
         <w:tblW w:w="0" w:type="auto"/>
         <w:tblLook w:val="04A0" w:firstRow="1" w:lastRow="0" w:firstColumn="1" w:lastColumn="0" w:noHBand="0" w:noVBand="1"/>
       </w:tblPr>
@@ -2870,6 +2692,7 @@
               </w:rPr>
               <w:t>This module requires the option to search for video files in the operating system folders. Only </w:t>
             </w:r>
+            <w:proofErr w:type="spellStart"/>
             <w:proofErr w:type="gramStart"/>
             <w:r>
               <w:rPr>
@@ -2879,9 +2702,9 @@
                 <w:szCs w:val="22"/>
                 <w:lang w:val="en-US"/>
               </w:rPr>
-              <w:t>avi ,</w:t>
-            </w:r>
-            <w:proofErr w:type="gramEnd"/>
+              <w:t>avi</w:t>
+            </w:r>
+            <w:proofErr w:type="spellEnd"/>
             <w:r>
               <w:rPr>
                 <w:rFonts w:ascii="Calibri" w:hAnsi="Calibri" w:cs="Calibri"/>
@@ -2890,17 +2713,9 @@
                 <w:szCs w:val="22"/>
                 <w:lang w:val="en-US"/>
               </w:rPr>
-              <w:t xml:space="preserve"> mp4, mov type files can be opened .</w:t>
-            </w:r>
-          </w:p>
-          <w:p>
-            <w:pPr>
-              <w:pStyle w:val="NormalWeb"/>
-              <w:spacing w:before="0" w:beforeAutospacing="0" w:after="200" w:afterAutospacing="0" w:line="253" w:lineRule="atLeast"/>
-              <w:rPr>
-                <w:lang w:val="en-US"/>
-              </w:rPr>
-            </w:pPr>
+              <w:t> ,</w:t>
+            </w:r>
+            <w:proofErr w:type="gramEnd"/>
             <w:r>
               <w:rPr>
                 <w:rFonts w:ascii="Calibri" w:hAnsi="Calibri" w:cs="Calibri"/>
@@ -2909,6 +2724,47 @@
                 <w:szCs w:val="22"/>
                 <w:lang w:val="en-US"/>
               </w:rPr>
+              <w:t xml:space="preserve"> mp4, </w:t>
+            </w:r>
+            <w:proofErr w:type="spellStart"/>
+            <w:r>
+              <w:rPr>
+                <w:rFonts w:ascii="Calibri" w:hAnsi="Calibri" w:cs="Calibri"/>
+                <w:color w:val="000000"/>
+                <w:sz w:val="22"/>
+                <w:szCs w:val="22"/>
+                <w:lang w:val="en-US"/>
+              </w:rPr>
+              <w:t>mov</w:t>
+            </w:r>
+            <w:proofErr w:type="spellEnd"/>
+            <w:r>
+              <w:rPr>
+                <w:rFonts w:ascii="Calibri" w:hAnsi="Calibri" w:cs="Calibri"/>
+                <w:color w:val="000000"/>
+                <w:sz w:val="22"/>
+                <w:szCs w:val="22"/>
+                <w:lang w:val="en-US"/>
+              </w:rPr>
+              <w:t> type files can be opened .</w:t>
+            </w:r>
+          </w:p>
+          <w:p>
+            <w:pPr>
+              <w:pStyle w:val="NormalWeb"/>
+              <w:spacing w:before="0" w:beforeAutospacing="0" w:after="200" w:afterAutospacing="0" w:line="253" w:lineRule="atLeast"/>
+              <w:rPr>
+                <w:lang w:val="en-US"/>
+              </w:rPr>
+            </w:pPr>
+            <w:r>
+              <w:rPr>
+                <w:rFonts w:ascii="Calibri" w:hAnsi="Calibri" w:cs="Calibri"/>
+                <w:color w:val="000000"/>
+                <w:sz w:val="22"/>
+                <w:szCs w:val="22"/>
+                <w:lang w:val="en-US"/>
+              </w:rPr>
               <w:t>Handle exceptions when trying to open a different file.</w:t>
             </w:r>
           </w:p>
@@ -3009,17 +2865,17 @@
     </w:tbl>
     <w:p>
       <w:pPr>
-        <w:pStyle w:val="Ttulo2"/>
-        <w:rPr>
-          <w:rFonts w:ascii="Arial" w:hAnsi="Arial" w:cs="Arial"/>
-          <w:lang w:val="en-US"/>
-        </w:rPr>
-      </w:pPr>
-      <w:bookmarkStart w:id="10" w:name="_Toc19209759"/>
+        <w:pStyle w:val="Heading2"/>
+        <w:rPr>
+          <w:rFonts w:ascii="Arial" w:hAnsi="Arial" w:cs="Arial"/>
+          <w:lang w:val="en-US"/>
+        </w:rPr>
+      </w:pPr>
+      <w:bookmarkStart w:id="9" w:name="_Toc19209759"/>
     </w:p>
     <w:tbl>
       <w:tblPr>
-        <w:tblStyle w:val="Tablaconcuadrcula"/>
+        <w:tblStyle w:val="TableGrid"/>
         <w:tblW w:w="0" w:type="auto"/>
         <w:tblLook w:val="04A0" w:firstRow="1" w:lastRow="0" w:firstColumn="1" w:lastColumn="0" w:noHBand="0" w:noVBand="1"/>
       </w:tblPr>
@@ -3202,109 +3058,87 @@
                 <w:szCs w:val="22"/>
                 <w:lang w:val="en-US"/>
               </w:rPr>
-              <w:t xml:space="preserve">This module requires that the playback of the video on a system screen </w:t>
-            </w:r>
-            <w:proofErr w:type="gramStart"/>
+              <w:t>This module requires that the playback of the video on a system screen be displayed with a (Play) button. This button will be able to resume video playback.</w:t>
+            </w:r>
+          </w:p>
+        </w:tc>
+      </w:tr>
+      <w:tr>
+        <w:tc>
+          <w:tcPr>
+            <w:tcW w:w="3510" w:type="dxa"/>
+          </w:tcPr>
+          <w:p>
+            <w:pPr>
+              <w:spacing w:after="200" w:line="276" w:lineRule="auto"/>
+              <w:rPr>
+                <w:b/>
+                <w:lang w:val="en-US"/>
+              </w:rPr>
+            </w:pPr>
+            <w:r>
+              <w:rPr>
+                <w:rFonts w:ascii="Calibri" w:hAnsi="Calibri" w:cs="Calibri"/>
+                <w:b/>
+                <w:bCs/>
+                <w:color w:val="000000"/>
+                <w:lang w:val="en-US"/>
+              </w:rPr>
+              <w:t>Non-functional requirement:</w:t>
+            </w:r>
+          </w:p>
+        </w:tc>
+        <w:tc>
+          <w:tcPr>
+            <w:tcW w:w="5468" w:type="dxa"/>
+          </w:tcPr>
+          <w:p>
+            <w:pPr>
+              <w:spacing w:after="200" w:line="276" w:lineRule="auto"/>
+              <w:rPr>
+                <w:lang w:val="en-US"/>
+              </w:rPr>
+            </w:pPr>
+          </w:p>
+        </w:tc>
+      </w:tr>
+      <w:tr>
+        <w:tc>
+          <w:tcPr>
+            <w:tcW w:w="3510" w:type="dxa"/>
+          </w:tcPr>
+          <w:p>
+            <w:pPr>
+              <w:spacing w:after="200" w:line="276" w:lineRule="auto"/>
+              <w:rPr>
+                <w:b/>
+                <w:lang w:val="en-US"/>
+              </w:rPr>
+            </w:pPr>
+            <w:r>
+              <w:rPr>
+                <w:b/>
+                <w:lang w:val="en-US"/>
+              </w:rPr>
+              <w:t>Priority of the requirement:</w:t>
+            </w:r>
+          </w:p>
+        </w:tc>
+        <w:tc>
+          <w:tcPr>
+            <w:tcW w:w="5468" w:type="dxa"/>
+          </w:tcPr>
+          <w:p>
+            <w:pPr>
+              <w:spacing w:after="200" w:line="276" w:lineRule="auto"/>
+              <w:rPr>
+                <w:lang w:val="en-US"/>
+              </w:rPr>
+            </w:pPr>
             <w:r>
               <w:rPr>
                 <w:rFonts w:ascii="Calibri" w:hAnsi="Calibri" w:cs="Calibri"/>
                 <w:color w:val="000000"/>
-                <w:sz w:val="22"/>
-                <w:szCs w:val="22"/>
-                <w:lang w:val="en-US"/>
-              </w:rPr>
-              <w:t>be displayed</w:t>
-            </w:r>
-            <w:proofErr w:type="gramEnd"/>
-            <w:r>
-              <w:rPr>
-                <w:rFonts w:ascii="Calibri" w:hAnsi="Calibri" w:cs="Calibri"/>
-                <w:color w:val="000000"/>
-                <w:sz w:val="22"/>
-                <w:szCs w:val="22"/>
-                <w:lang w:val="en-US"/>
-              </w:rPr>
-              <w:t xml:space="preserve"> with a (Play) button. This button will be able to resume video playback.</w:t>
-            </w:r>
-          </w:p>
-        </w:tc>
-      </w:tr>
-      <w:tr>
-        <w:tc>
-          <w:tcPr>
-            <w:tcW w:w="3510" w:type="dxa"/>
-          </w:tcPr>
-          <w:p>
-            <w:pPr>
-              <w:spacing w:after="200" w:line="276" w:lineRule="auto"/>
-              <w:rPr>
-                <w:b/>
-                <w:lang w:val="en-US"/>
-              </w:rPr>
-            </w:pPr>
-            <w:r>
-              <w:rPr>
-                <w:rFonts w:ascii="Calibri" w:hAnsi="Calibri" w:cs="Calibri"/>
-                <w:b/>
-                <w:bCs/>
-                <w:color w:val="000000"/>
-                <w:lang w:val="en-US"/>
-              </w:rPr>
-              <w:t>Non-functional requirement:</w:t>
-            </w:r>
-          </w:p>
-        </w:tc>
-        <w:tc>
-          <w:tcPr>
-            <w:tcW w:w="5468" w:type="dxa"/>
-          </w:tcPr>
-          <w:p>
-            <w:pPr>
-              <w:spacing w:after="200" w:line="276" w:lineRule="auto"/>
-              <w:rPr>
-                <w:lang w:val="en-US"/>
-              </w:rPr>
-            </w:pPr>
-          </w:p>
-        </w:tc>
-      </w:tr>
-      <w:tr>
-        <w:tc>
-          <w:tcPr>
-            <w:tcW w:w="3510" w:type="dxa"/>
-          </w:tcPr>
-          <w:p>
-            <w:pPr>
-              <w:spacing w:after="200" w:line="276" w:lineRule="auto"/>
-              <w:rPr>
-                <w:b/>
-                <w:lang w:val="en-US"/>
-              </w:rPr>
-            </w:pPr>
-            <w:r>
-              <w:rPr>
-                <w:b/>
-                <w:lang w:val="en-US"/>
-              </w:rPr>
-              <w:t>Priority of the requirement:</w:t>
-            </w:r>
-          </w:p>
-        </w:tc>
-        <w:tc>
-          <w:tcPr>
-            <w:tcW w:w="5468" w:type="dxa"/>
-          </w:tcPr>
-          <w:p>
-            <w:pPr>
-              <w:spacing w:after="200" w:line="276" w:lineRule="auto"/>
-              <w:rPr>
-                <w:lang w:val="en-US"/>
-              </w:rPr>
-            </w:pPr>
-            <w:r>
-              <w:rPr>
-                <w:rFonts w:ascii="Calibri" w:hAnsi="Calibri" w:cs="Calibri"/>
-                <w:color w:val="000000"/>
                 <w:lang w:val="en-US"/>
               </w:rPr>
               <w:t>high</w:t>
@@ -3322,7 +3156,7 @@
     </w:p>
     <w:tbl>
       <w:tblPr>
-        <w:tblStyle w:val="Tablaconcuadrcula"/>
+        <w:tblStyle w:val="TableGrid"/>
         <w:tblW w:w="0" w:type="auto"/>
         <w:tblLook w:val="04A0" w:firstRow="1" w:lastRow="0" w:firstColumn="1" w:lastColumn="0" w:noHBand="0" w:noVBand="1"/>
       </w:tblPr>
@@ -3480,6 +3314,7 @@
                 <w:b/>
                 <w:lang w:val="en-US"/>
               </w:rPr>
+              <w:lastRenderedPageBreak/>
               <w:t xml:space="preserve">Description of the requirement:  </w:t>
             </w:r>
           </w:p>
@@ -3499,14 +3334,7 @@
               <w:rPr>
                 <w:lang w:val="en-US"/>
               </w:rPr>
-              <w:t xml:space="preserve">In this module you have to develop two buttons one to pause the video, this button has to have the ability to </w:t>
-            </w:r>
-            <w:r>
-              <w:rPr>
-                <w:lang w:val="en-US"/>
-              </w:rPr>
-              <w:lastRenderedPageBreak/>
-              <w:t>save the current position of the frame that is being displayed. The stop button will restart the video to the first frame of the video.</w:t>
+              <w:t>In this module you have to develop two buttons one to pause the video, this button has to have the ability to save the current position of the frame that is being displayed. The stop button will restart the video to the first frame of the video.</w:t>
             </w:r>
           </w:p>
         </w:tc>
@@ -3532,7 +3360,6 @@
                 <w:color w:val="000000"/>
                 <w:lang w:val="en-US"/>
               </w:rPr>
-              <w:lastRenderedPageBreak/>
               <w:t>Non-functional requirement:</w:t>
             </w:r>
           </w:p>
@@ -3603,7 +3430,7 @@
     </w:p>
     <w:tbl>
       <w:tblPr>
-        <w:tblStyle w:val="Tablaconcuadrcula"/>
+        <w:tblStyle w:val="TableGrid"/>
         <w:tblW w:w="0" w:type="auto"/>
         <w:tblLook w:val="04A0" w:firstRow="1" w:lastRow="0" w:firstColumn="1" w:lastColumn="0" w:noHBand="0" w:noVBand="1"/>
       </w:tblPr>
@@ -3916,7 +3743,7 @@
     </w:p>
     <w:tbl>
       <w:tblPr>
-        <w:tblStyle w:val="Tablaconcuadrcula"/>
+        <w:tblStyle w:val="TableGrid"/>
         <w:tblW w:w="0" w:type="auto"/>
         <w:tblLook w:val="04A0" w:firstRow="1" w:lastRow="0" w:firstColumn="1" w:lastColumn="0" w:noHBand="0" w:noVBand="1"/>
       </w:tblPr>
@@ -4069,7 +3896,25 @@
                 <w:color w:val="000000"/>
                 <w:lang w:val="en-US"/>
               </w:rPr>
-              <w:t xml:space="preserve"> to save it on the computer as video (. Avi )</w:t>
+              <w:t xml:space="preserve"> to save it on the computer as video (. </w:t>
+            </w:r>
+            <w:proofErr w:type="spellStart"/>
+            <w:r>
+              <w:rPr>
+                <w:rFonts w:ascii="Calibri" w:hAnsi="Calibri" w:cs="Calibri"/>
+                <w:color w:val="000000"/>
+                <w:lang w:val="en-US"/>
+              </w:rPr>
+              <w:t>Avi</w:t>
+            </w:r>
+            <w:proofErr w:type="spellEnd"/>
+            <w:r>
+              <w:rPr>
+                <w:rFonts w:ascii="Calibri" w:hAnsi="Calibri" w:cs="Calibri"/>
+                <w:color w:val="000000"/>
+                <w:lang w:val="en-US"/>
+              </w:rPr>
+              <w:t> )</w:t>
             </w:r>
           </w:p>
         </w:tc>
@@ -4141,20 +3986,9 @@
                 <w:szCs w:val="22"/>
                 <w:lang w:val="en-US"/>
               </w:rPr>
-              <w:t>You must create a textlabel where the user added the amount of frames to crop.</w:t>
-            </w:r>
-          </w:p>
-          <w:p>
-            <w:pPr>
-              <w:pStyle w:val="NormalWeb"/>
-              <w:spacing w:before="0" w:beforeAutospacing="0" w:after="0" w:afterAutospacing="0"/>
-              <w:rPr>
-                <w:color w:val="000000"/>
-                <w:sz w:val="27"/>
-                <w:szCs w:val="27"/>
-                <w:lang w:val="en-US"/>
-              </w:rPr>
-            </w:pPr>
+              <w:t>You must create a </w:t>
+            </w:r>
+            <w:proofErr w:type="spellStart"/>
             <w:r>
               <w:rPr>
                 <w:rFonts w:ascii="Calibri" w:hAnsi="Calibri" w:cs="Calibri"/>
@@ -4163,6 +3997,39 @@
                 <w:szCs w:val="22"/>
                 <w:lang w:val="en-US"/>
               </w:rPr>
+              <w:t>textlabel</w:t>
+            </w:r>
+            <w:proofErr w:type="spellEnd"/>
+            <w:r>
+              <w:rPr>
+                <w:rFonts w:ascii="Calibri" w:hAnsi="Calibri" w:cs="Calibri"/>
+                <w:color w:val="000000"/>
+                <w:sz w:val="22"/>
+                <w:szCs w:val="22"/>
+                <w:lang w:val="en-US"/>
+              </w:rPr>
+              <w:t> where the user added the amount of frames to crop.</w:t>
+            </w:r>
+          </w:p>
+          <w:p>
+            <w:pPr>
+              <w:pStyle w:val="NormalWeb"/>
+              <w:spacing w:before="0" w:beforeAutospacing="0" w:after="0" w:afterAutospacing="0"/>
+              <w:rPr>
+                <w:color w:val="000000"/>
+                <w:sz w:val="27"/>
+                <w:szCs w:val="27"/>
+                <w:lang w:val="en-US"/>
+              </w:rPr>
+            </w:pPr>
+            <w:r>
+              <w:rPr>
+                <w:rFonts w:ascii="Calibri" w:hAnsi="Calibri" w:cs="Calibri"/>
+                <w:color w:val="000000"/>
+                <w:sz w:val="22"/>
+                <w:szCs w:val="22"/>
+                <w:lang w:val="en-US"/>
+              </w:rPr>
               <w:t>You must have a save button and select the address where you want to save this new video</w:t>
             </w:r>
           </w:p>
@@ -4225,6 +4092,7 @@
                 <w:b/>
                 <w:lang w:val="en-US"/>
               </w:rPr>
+              <w:lastRenderedPageBreak/>
               <w:t>Priority of the requirement:</w:t>
             </w:r>
           </w:p>
@@ -4280,7 +4148,7 @@
     </w:p>
     <w:p>
       <w:pPr>
-        <w:pStyle w:val="Ttulo2"/>
+        <w:pStyle w:val="Heading2"/>
         <w:rPr>
           <w:rFonts w:ascii="Arial" w:hAnsi="Arial" w:cs="Arial"/>
           <w:lang w:val="en-US"/>
@@ -4293,7 +4161,7 @@
         </w:rPr>
         <w:t>Pose extraction</w:t>
       </w:r>
-      <w:bookmarkEnd w:id="10"/>
+      <w:bookmarkEnd w:id="9"/>
     </w:p>
     <w:p>
       <w:pPr>
@@ -4329,13 +4197,13 @@
     </w:p>
     <w:p>
       <w:pPr>
-        <w:pStyle w:val="Ttulo3"/>
-        <w:rPr>
-          <w:rFonts w:ascii="Arial" w:hAnsi="Arial" w:cs="Arial"/>
-          <w:lang w:val="en-US"/>
-        </w:rPr>
-      </w:pPr>
-      <w:bookmarkStart w:id="11" w:name="_Toc19209760"/>
+        <w:pStyle w:val="Heading3"/>
+        <w:rPr>
+          <w:rFonts w:ascii="Arial" w:hAnsi="Arial" w:cs="Arial"/>
+          <w:lang w:val="en-US"/>
+        </w:rPr>
+      </w:pPr>
+      <w:bookmarkStart w:id="10" w:name="_Toc19209760"/>
       <w:r>
         <w:rPr>
           <w:rFonts w:ascii="Arial" w:hAnsi="Arial" w:cs="Arial"/>
@@ -4343,11 +4211,11 @@
         </w:rPr>
         <w:t>Requirements</w:t>
       </w:r>
-      <w:bookmarkEnd w:id="11"/>
+      <w:bookmarkEnd w:id="10"/>
     </w:p>
     <w:tbl>
       <w:tblPr>
-        <w:tblStyle w:val="Tablaconcuadrcula"/>
+        <w:tblStyle w:val="TableGrid"/>
         <w:tblW w:w="0" w:type="auto"/>
         <w:tblLook w:val="04A0" w:firstRow="1" w:lastRow="0" w:firstColumn="1" w:lastColumn="0" w:noHBand="0" w:noVBand="1"/>
       </w:tblPr>
@@ -4634,7 +4502,7 @@
     </w:p>
     <w:tbl>
       <w:tblPr>
-        <w:tblStyle w:val="Tablaconcuadrcula"/>
+        <w:tblStyle w:val="TableGrid"/>
         <w:tblW w:w="0" w:type="auto"/>
         <w:tblLook w:val="04A0" w:firstRow="1" w:lastRow="0" w:firstColumn="1" w:lastColumn="0" w:noHBand="0" w:noVBand="1"/>
       </w:tblPr>
@@ -4722,7 +4590,25 @@
                 <w:color w:val="000000"/>
                 <w:lang w:val="en-US"/>
               </w:rPr>
-              <w:t>Compare normal video vs feature descriptor</w:t>
+              <w:t xml:space="preserve">Compare normal video </w:t>
+            </w:r>
+            <w:proofErr w:type="spellStart"/>
+            <w:r>
+              <w:rPr>
+                <w:rFonts w:ascii="Calibri" w:hAnsi="Calibri" w:cs="Calibri"/>
+                <w:color w:val="000000"/>
+                <w:lang w:val="en-US"/>
+              </w:rPr>
+              <w:t>vs</w:t>
+            </w:r>
+            <w:proofErr w:type="spellEnd"/>
+            <w:r>
+              <w:rPr>
+                <w:rFonts w:ascii="Calibri" w:hAnsi="Calibri" w:cs="Calibri"/>
+                <w:color w:val="000000"/>
+                <w:lang w:val="en-US"/>
+              </w:rPr>
+              <w:t xml:space="preserve"> feature descriptor</w:t>
             </w:r>
           </w:p>
         </w:tc>
@@ -4933,7 +4819,7 @@
     </w:p>
     <w:tbl>
       <w:tblPr>
-        <w:tblStyle w:val="Tablaconcuadrcula"/>
+        <w:tblStyle w:val="TableGrid"/>
         <w:tblW w:w="0" w:type="auto"/>
         <w:tblLook w:val="04A0" w:firstRow="1" w:lastRow="0" w:firstColumn="1" w:lastColumn="0" w:noHBand="0" w:noVBand="1"/>
       </w:tblPr>
@@ -4958,6 +4844,7 @@
                 <w:b/>
                 <w:lang w:val="en-US"/>
               </w:rPr>
+              <w:lastRenderedPageBreak/>
               <w:t>Requirement Identification:</w:t>
             </w:r>
           </w:p>
@@ -5021,8 +4908,18 @@
                 <w:color w:val="000000"/>
                 <w:lang w:val="en-US"/>
               </w:rPr>
-              <w:t>Save information in a csv</w:t>
-            </w:r>
+              <w:t xml:space="preserve">Save information in a </w:t>
+            </w:r>
+            <w:proofErr w:type="spellStart"/>
+            <w:r>
+              <w:rPr>
+                <w:rFonts w:ascii="Calibri" w:hAnsi="Calibri" w:cs="Calibri"/>
+                <w:color w:val="000000"/>
+                <w:lang w:val="en-US"/>
+              </w:rPr>
+              <w:t>csv</w:t>
+            </w:r>
+            <w:proofErr w:type="spellEnd"/>
           </w:p>
         </w:tc>
       </w:tr>
@@ -5047,7 +4944,6 @@
                 <w:color w:val="000000"/>
                 <w:lang w:val="en-US"/>
               </w:rPr>
-              <w:lastRenderedPageBreak/>
               <w:t>Features:</w:t>
             </w:r>
           </w:p>
@@ -5120,29 +5016,7 @@
                 <w:szCs w:val="22"/>
                 <w:lang w:val="en-US"/>
               </w:rPr>
-              <w:t xml:space="preserve">Save all movements of people with the variables obtained from the characteristics descriptor in a CSV file. Label when a violent action </w:t>
-            </w:r>
-            <w:proofErr w:type="gramStart"/>
-            <w:r>
-              <w:rPr>
-                <w:rFonts w:ascii="Calibri" w:hAnsi="Calibri" w:cs="Calibri"/>
-                <w:color w:val="000000"/>
-                <w:sz w:val="22"/>
-                <w:szCs w:val="22"/>
-                <w:lang w:val="en-US"/>
-              </w:rPr>
-              <w:t>is saved</w:t>
-            </w:r>
-            <w:proofErr w:type="gramEnd"/>
-            <w:r>
-              <w:rPr>
-                <w:rFonts w:ascii="Calibri" w:hAnsi="Calibri" w:cs="Calibri"/>
-                <w:color w:val="000000"/>
-                <w:sz w:val="22"/>
-                <w:szCs w:val="22"/>
-                <w:lang w:val="en-US"/>
-              </w:rPr>
-              <w:t xml:space="preserve"> or when it is a non-violent action.</w:t>
+              <w:t>Save all movements of people with the variables obtained from the characteristics descriptor in a CSV file. Label when a violent action is saved or when it is a non-violent action.</w:t>
             </w:r>
           </w:p>
         </w:tc>
@@ -5240,13 +5114,13 @@
     </w:p>
     <w:p>
       <w:pPr>
-        <w:pStyle w:val="Ttulo2"/>
-        <w:rPr>
-          <w:rFonts w:ascii="Arial" w:hAnsi="Arial" w:cs="Arial"/>
-          <w:lang w:val="en-US"/>
-        </w:rPr>
-      </w:pPr>
-      <w:bookmarkStart w:id="12" w:name="_Toc19209761"/>
+        <w:pStyle w:val="Heading2"/>
+        <w:rPr>
+          <w:rFonts w:ascii="Arial" w:hAnsi="Arial" w:cs="Arial"/>
+          <w:lang w:val="en-US"/>
+        </w:rPr>
+      </w:pPr>
+      <w:bookmarkStart w:id="11" w:name="_Toc19209761"/>
       <w:r>
         <w:rPr>
           <w:rFonts w:ascii="Arial" w:hAnsi="Arial" w:cs="Arial"/>
@@ -5254,7 +5128,7 @@
         </w:rPr>
         <w:t>Classifier of violent action</w:t>
       </w:r>
-      <w:bookmarkEnd w:id="12"/>
+      <w:bookmarkEnd w:id="11"/>
     </w:p>
     <w:p>
       <w:pPr>
@@ -5274,13 +5148,13 @@
     </w:p>
     <w:p>
       <w:pPr>
-        <w:pStyle w:val="Ttulo3"/>
-        <w:rPr>
-          <w:rFonts w:ascii="Arial" w:hAnsi="Arial" w:cs="Arial"/>
-          <w:lang w:val="en-US"/>
-        </w:rPr>
-      </w:pPr>
-      <w:bookmarkStart w:id="13" w:name="_Toc19209762"/>
+        <w:pStyle w:val="Heading3"/>
+        <w:rPr>
+          <w:rFonts w:ascii="Arial" w:hAnsi="Arial" w:cs="Arial"/>
+          <w:lang w:val="en-US"/>
+        </w:rPr>
+      </w:pPr>
+      <w:bookmarkStart w:id="12" w:name="_Toc19209762"/>
       <w:r>
         <w:rPr>
           <w:rFonts w:ascii="Arial" w:hAnsi="Arial" w:cs="Arial"/>
@@ -5288,11 +5162,11 @@
         </w:rPr>
         <w:t>Requirements</w:t>
       </w:r>
-      <w:bookmarkEnd w:id="13"/>
+      <w:bookmarkEnd w:id="12"/>
     </w:p>
     <w:tbl>
       <w:tblPr>
-        <w:tblStyle w:val="Tablaconcuadrcula"/>
+        <w:tblStyle w:val="TableGrid"/>
         <w:tblW w:w="0" w:type="auto"/>
         <w:tblLook w:val="04A0" w:firstRow="1" w:lastRow="0" w:firstColumn="1" w:lastColumn="0" w:noHBand="0" w:noVBand="1"/>
       </w:tblPr>
@@ -5597,7 +5471,7 @@
     </w:p>
     <w:tbl>
       <w:tblPr>
-        <w:tblStyle w:val="Tablaconcuadrcula"/>
+        <w:tblStyle w:val="TableGrid"/>
         <w:tblW w:w="0" w:type="auto"/>
         <w:tblLook w:val="04A0" w:firstRow="1" w:lastRow="0" w:firstColumn="1" w:lastColumn="0" w:noHBand="0" w:noVBand="1"/>
       </w:tblPr>
@@ -5711,6 +5585,7 @@
                 <w:color w:val="000000"/>
                 <w:lang w:val="en-US"/>
               </w:rPr>
+              <w:lastRenderedPageBreak/>
               <w:t>Features:</w:t>
             </w:r>
           </w:p>
@@ -5783,40 +5658,7 @@
                 <w:szCs w:val="22"/>
                 <w:lang w:val="en-US"/>
               </w:rPr>
-              <w:t xml:space="preserve">Save all movements of people with the variables obtained from the characteristics descriptor in a CSV file. </w:t>
-            </w:r>
-            <w:r>
-              <w:rPr>
-                <w:rFonts w:ascii="Calibri" w:hAnsi="Calibri" w:cs="Calibri"/>
-                <w:color w:val="000000"/>
-                <w:sz w:val="22"/>
-                <w:szCs w:val="22"/>
-                <w:lang w:val="en-US"/>
-              </w:rPr>
-              <w:lastRenderedPageBreak/>
-              <w:t xml:space="preserve">Label when a violent action </w:t>
-            </w:r>
-            <w:proofErr w:type="gramStart"/>
-            <w:r>
-              <w:rPr>
-                <w:rFonts w:ascii="Calibri" w:hAnsi="Calibri" w:cs="Calibri"/>
-                <w:color w:val="000000"/>
-                <w:sz w:val="22"/>
-                <w:szCs w:val="22"/>
-                <w:lang w:val="en-US"/>
-              </w:rPr>
-              <w:t>is saved</w:t>
-            </w:r>
-            <w:proofErr w:type="gramEnd"/>
-            <w:r>
-              <w:rPr>
-                <w:rFonts w:ascii="Calibri" w:hAnsi="Calibri" w:cs="Calibri"/>
-                <w:color w:val="000000"/>
-                <w:sz w:val="22"/>
-                <w:szCs w:val="22"/>
-                <w:lang w:val="en-US"/>
-              </w:rPr>
-              <w:t xml:space="preserve"> or when it is a non-violent action.</w:t>
+              <w:t>Save all movements of people with the variables obtained from the characteristics descriptor in a CSV file. Label when a violent action is saved or when it is a non-violent action.</w:t>
             </w:r>
           </w:p>
         </w:tc>
@@ -5842,7 +5684,6 @@
                 <w:color w:val="000000"/>
                 <w:lang w:val="en-US"/>
               </w:rPr>
-              <w:lastRenderedPageBreak/>
               <w:t>Non-functional requirement:</w:t>
             </w:r>
           </w:p>
@@ -5915,7 +5756,7 @@
     </w:p>
     <w:tbl>
       <w:tblPr>
-        <w:tblStyle w:val="Tablaconcuadrcula"/>
+        <w:tblStyle w:val="TableGrid"/>
         <w:tblW w:w="0" w:type="auto"/>
         <w:tblLook w:val="04A0" w:firstRow="1" w:lastRow="0" w:firstColumn="1" w:lastColumn="0" w:noHBand="0" w:noVBand="1"/>
       </w:tblPr>
@@ -6212,82 +6053,59 @@
     </w:p>
     <w:p>
       <w:pPr>
-        <w:pStyle w:val="Ttulo2"/>
-        <w:rPr>
-          <w:rFonts w:ascii="Arial" w:hAnsi="Arial" w:cs="Arial"/>
-          <w:lang w:val="en-US"/>
-        </w:rPr>
-      </w:pPr>
-      <w:bookmarkStart w:id="14" w:name="_Toc19209763"/>
+        <w:pStyle w:val="Heading2"/>
+        <w:rPr>
+          <w:rFonts w:ascii="Arial" w:hAnsi="Arial" w:cs="Arial"/>
+          <w:lang w:val="en-US"/>
+        </w:rPr>
+      </w:pPr>
+      <w:bookmarkStart w:id="13" w:name="_Toc19209763"/>
       <w:r>
         <w:rPr>
           <w:rFonts w:ascii="Arial" w:hAnsi="Arial" w:cs="Arial"/>
           <w:lang w:val="en-US"/>
         </w:rPr>
-        <w:t>Detection of violent action i</w:t>
+        <w:t>Detection of violent action in real time</w:t>
       </w:r>
+      <w:bookmarkEnd w:id="13"/>
+    </w:p>
+    <w:p>
+      <w:pPr>
+        <w:jc w:val="both"/>
+        <w:rPr>
+          <w:rFonts w:ascii="Arial" w:hAnsi="Arial" w:cs="Arial"/>
+          <w:lang w:val="en-US"/>
+        </w:rPr>
+      </w:pPr>
       <w:r>
         <w:rPr>
           <w:rFonts w:ascii="Arial" w:hAnsi="Arial" w:cs="Arial"/>
           <w:lang w:val="en-US"/>
         </w:rPr>
-        <w:t>n real time</w:t>
+        <w:t>Module in charge of detecting violent actions in real time, with the images captured by the video surveillance camera will show an alarm when a violent physical activity is occurring in the region of interest. In this module there will be a historical panel where it will show all the events that have occurred, this to have greater control over all the violent physical actions captured by the system.</w:t>
+      </w:r>
+    </w:p>
+    <w:p>
+      <w:pPr>
+        <w:pStyle w:val="Heading3"/>
+        <w:rPr>
+          <w:rFonts w:ascii="Arial" w:hAnsi="Arial" w:cs="Arial"/>
+          <w:lang w:val="en-US"/>
+        </w:rPr>
+      </w:pPr>
+      <w:bookmarkStart w:id="14" w:name="_Toc19209764"/>
+      <w:r>
+        <w:rPr>
+          <w:rFonts w:ascii="Arial" w:hAnsi="Arial" w:cs="Arial"/>
+          <w:lang w:val="en-US"/>
+        </w:rPr>
+        <w:t>Requirements</w:t>
       </w:r>
       <w:bookmarkEnd w:id="14"/>
     </w:p>
-    <w:p>
-      <w:pPr>
-        <w:jc w:val="both"/>
-        <w:rPr>
-          <w:rFonts w:ascii="Arial" w:hAnsi="Arial" w:cs="Arial"/>
-          <w:lang w:val="en-US"/>
-        </w:rPr>
-      </w:pPr>
-      <w:r>
-        <w:rPr>
-          <w:rFonts w:ascii="Arial" w:hAnsi="Arial" w:cs="Arial"/>
-          <w:lang w:val="en-US"/>
-        </w:rPr>
-        <w:t xml:space="preserve">Module in charge of detecting violent actions in real time, with the images captured by the video surveillance camera will show an alarm when a violent physical activity is occurring in the region of interest. In this </w:t>
-      </w:r>
-      <w:proofErr w:type="gramStart"/>
-      <w:r>
-        <w:rPr>
-          <w:rFonts w:ascii="Arial" w:hAnsi="Arial" w:cs="Arial"/>
-          <w:lang w:val="en-US"/>
-        </w:rPr>
-        <w:t>module</w:t>
-      </w:r>
-      <w:proofErr w:type="gramEnd"/>
-      <w:r>
-        <w:rPr>
-          <w:rFonts w:ascii="Arial" w:hAnsi="Arial" w:cs="Arial"/>
-          <w:lang w:val="en-US"/>
-        </w:rPr>
-        <w:t xml:space="preserve"> there will be a historical panel where it will show all the events that have occurred, this to have greater control over all the violent physical actions captured by the system.</w:t>
-      </w:r>
-    </w:p>
-    <w:p>
-      <w:pPr>
-        <w:pStyle w:val="Ttulo3"/>
-        <w:rPr>
-          <w:rFonts w:ascii="Arial" w:hAnsi="Arial" w:cs="Arial"/>
-          <w:lang w:val="en-US"/>
-        </w:rPr>
-      </w:pPr>
-      <w:bookmarkStart w:id="15" w:name="_Toc19209764"/>
-      <w:r>
-        <w:rPr>
-          <w:rFonts w:ascii="Arial" w:hAnsi="Arial" w:cs="Arial"/>
-          <w:lang w:val="en-US"/>
-        </w:rPr>
-        <w:t>Requirements</w:t>
-      </w:r>
-      <w:bookmarkEnd w:id="15"/>
-    </w:p>
     <w:tbl>
       <w:tblPr>
-        <w:tblStyle w:val="Tablaconcuadrcula"/>
+        <w:tblStyle w:val="TableGrid"/>
         <w:tblW w:w="0" w:type="auto"/>
         <w:tblLook w:val="04A0" w:firstRow="1" w:lastRow="0" w:firstColumn="1" w:lastColumn="0" w:noHBand="0" w:noVBand="1"/>
       </w:tblPr>
@@ -6476,7 +6294,18 @@
                 <w:szCs w:val="22"/>
                 <w:lang w:val="en-US"/>
               </w:rPr>
-              <w:t>With the information obtained from a video camera, the software will identify if it is a violent action, since the information will be continuously sent to the neural network to detect these actions</w:t>
+              <w:t xml:space="preserve">With the information obtained from a video camera, the software will identify if it is a violent action, since the </w:t>
+            </w:r>
+            <w:r>
+              <w:rPr>
+                <w:rFonts w:ascii="Calibri" w:hAnsi="Calibri" w:cs="Calibri"/>
+                <w:color w:val="000000"/>
+                <w:sz w:val="22"/>
+                <w:szCs w:val="22"/>
+                <w:lang w:val="en-US"/>
+              </w:rPr>
+              <w:lastRenderedPageBreak/>
+              <w:t>information will be continuously sent to the neural network to detect these actions</w:t>
             </w:r>
           </w:p>
         </w:tc>
@@ -6502,6 +6331,7 @@
                 <w:color w:val="000000"/>
                 <w:lang w:val="en-US"/>
               </w:rPr>
+              <w:lastRenderedPageBreak/>
               <w:t>Non-functional requirement:</w:t>
             </w:r>
           </w:p>
@@ -6538,7 +6368,6 @@
                 <w:b/>
                 <w:lang w:val="en-US"/>
               </w:rPr>
-              <w:lastRenderedPageBreak/>
               <w:t>Priority of the requirement:</w:t>
             </w:r>
           </w:p>
@@ -6575,7 +6404,7 @@
     </w:p>
     <w:p>
       <w:pPr>
-        <w:pStyle w:val="Ttulo2"/>
+        <w:pStyle w:val="Heading2"/>
         <w:rPr>
           <w:rFonts w:ascii="Arial" w:hAnsi="Arial" w:cs="Arial"/>
           <w:lang w:val="en-US"/>
@@ -6602,32 +6431,16 @@
           <w:rFonts w:ascii="Arial" w:hAnsi="Arial" w:cs="Arial"/>
           <w:lang w:val="en-US"/>
         </w:rPr>
-        <w:t xml:space="preserve">The deployment diagram shows the physical components of the application. In the </w:t>
-      </w:r>
-      <w:proofErr w:type="gramStart"/>
-      <w:r>
-        <w:rPr>
-          <w:rFonts w:ascii="Arial" w:hAnsi="Arial" w:cs="Arial"/>
-          <w:lang w:val="en-US"/>
-        </w:rPr>
-        <w:t>illustration</w:t>
-      </w:r>
-      <w:proofErr w:type="gramEnd"/>
-      <w:r>
-        <w:rPr>
-          <w:rFonts w:ascii="Arial" w:hAnsi="Arial" w:cs="Arial"/>
-          <w:lang w:val="en-US"/>
-        </w:rPr>
-        <w:t xml:space="preserve"> we can see that the operation is based on a desktop application infrastructure.</w:t>
+        <w:t>The deployment diagram shows the physical components of the application. In the illustration we can see that the operation is based on a desktop application infrastructure.</w:t>
       </w:r>
       <w:r>
         <w:rPr>
           <w:rFonts w:ascii="Arial" w:hAnsi="Arial" w:cs="Arial"/>
           <w:noProof/>
-          <w:lang w:val="en-US" w:eastAsia="es-MX"/>
+          <w:lang w:val="en-US"/>
         </w:rPr>
         <w:drawing>
-          <wp:inline distT="0" distB="0" distL="0" distR="0">
+          <wp:inline distT="0" distB="0" distL="0" distR="0" wp14:anchorId="0383E69B" wp14:editId="76327BA2">
             <wp:extent cx="5612130" cy="2363002"/>
             <wp:effectExtent l="0" t="0" r="0" b="0"/>
             <wp:docPr id="1" name="Imagen 1" descr="C:\Users\alber\Desktop\Tercer semestre\SCM Software configuration Managment\grafico.png"/>
@@ -6685,13 +6498,13 @@
     </w:p>
     <w:p>
       <w:pPr>
-        <w:pStyle w:val="Ttulo1"/>
-        <w:rPr>
-          <w:rFonts w:ascii="Arial" w:hAnsi="Arial" w:cs="Arial"/>
-          <w:lang w:val="en-US"/>
-        </w:rPr>
-      </w:pPr>
-      <w:bookmarkStart w:id="16" w:name="_Toc19209765"/>
+        <w:pStyle w:val="Heading1"/>
+        <w:rPr>
+          <w:rFonts w:ascii="Arial" w:hAnsi="Arial" w:cs="Arial"/>
+          <w:lang w:val="en-US"/>
+        </w:rPr>
+      </w:pPr>
+      <w:bookmarkStart w:id="15" w:name="_Toc19209765"/>
       <w:r>
         <w:rPr>
           <w:rFonts w:ascii="Arial" w:hAnsi="Arial" w:cs="Arial"/>
@@ -6699,7 +6512,7 @@
         </w:rPr>
         <w:t>Technologies to use</w:t>
       </w:r>
-      <w:bookmarkEnd w:id="16"/>
+      <w:bookmarkEnd w:id="15"/>
     </w:p>
     <w:p>
       <w:pPr>
@@ -6713,28 +6526,12 @@
           <w:rFonts w:ascii="Arial" w:hAnsi="Arial" w:cs="Arial"/>
           <w:lang w:val="en-US"/>
         </w:rPr>
-        <w:t xml:space="preserve">For this </w:t>
+        <w:t>For this system the following technologies will be used:</w:t>
       </w:r>
-      <w:proofErr w:type="gramStart"/>
-      <w:r>
-        <w:rPr>
-          <w:rFonts w:ascii="Arial" w:hAnsi="Arial" w:cs="Arial"/>
-          <w:lang w:val="en-US"/>
-        </w:rPr>
-        <w:t>system</w:t>
-      </w:r>
-      <w:proofErr w:type="gramEnd"/>
-      <w:r>
-        <w:rPr>
-          <w:rFonts w:ascii="Arial" w:hAnsi="Arial" w:cs="Arial"/>
-          <w:lang w:val="en-US"/>
-        </w:rPr>
-        <w:t xml:space="preserve"> the following technologies will be used:</w:t>
-      </w:r>
-    </w:p>
-    <w:p>
-      <w:pPr>
-        <w:pStyle w:val="Prrafodelista"/>
+    </w:p>
+    <w:p>
+      <w:pPr>
+        <w:pStyle w:val="ListParagraph"/>
         <w:numPr>
           <w:ilvl w:val="0"/>
           <w:numId w:val="8"/>
@@ -6759,7 +6556,7 @@
     </w:p>
     <w:p>
       <w:pPr>
-        <w:pStyle w:val="Prrafodelista"/>
+        <w:pStyle w:val="ListParagraph"/>
         <w:numPr>
           <w:ilvl w:val="0"/>
           <w:numId w:val="8"/>
@@ -6784,7 +6581,7 @@
     </w:p>
     <w:p>
       <w:pPr>
-        <w:pStyle w:val="Prrafodelista"/>
+        <w:pStyle w:val="ListParagraph"/>
         <w:numPr>
           <w:ilvl w:val="0"/>
           <w:numId w:val="8"/>
@@ -6797,6 +6594,7 @@
           <w:lang w:val="en-US"/>
         </w:rPr>
       </w:pPr>
+      <w:proofErr w:type="spellStart"/>
       <w:r>
         <w:rPr>
           <w:rFonts w:ascii="Arial" w:hAnsi="Arial" w:cs="Arial"/>
@@ -6804,12 +6602,22 @@
           <w:szCs w:val="22"/>
           <w:lang w:val="en-US"/>
         </w:rPr>
-        <w:t>scikit learn</w:t>
+        <w:t>scikit</w:t>
       </w:r>
-    </w:p>
-    <w:p>
-      <w:pPr>
-        <w:pStyle w:val="Prrafodelista"/>
+      <w:proofErr w:type="spellEnd"/>
+      <w:r>
+        <w:rPr>
+          <w:rFonts w:ascii="Arial" w:hAnsi="Arial" w:cs="Arial"/>
+          <w:sz w:val="22"/>
+          <w:szCs w:val="22"/>
+          <w:lang w:val="en-US"/>
+        </w:rPr>
+        <w:t xml:space="preserve"> learn</w:t>
+      </w:r>
+    </w:p>
+    <w:p>
+      <w:pPr>
+        <w:pStyle w:val="ListParagraph"/>
         <w:numPr>
           <w:ilvl w:val="0"/>
           <w:numId w:val="8"/>
@@ -6822,6 +6630,7 @@
           <w:lang w:val="en-US"/>
         </w:rPr>
       </w:pPr>
+      <w:proofErr w:type="spellStart"/>
       <w:r>
         <w:rPr>
           <w:rFonts w:ascii="Arial" w:hAnsi="Arial" w:cs="Arial"/>
@@ -6831,24 +6640,25 @@
         </w:rPr>
         <w:t>PyQT</w:t>
       </w:r>
-    </w:p>
-    <w:p>
-      <w:pPr>
-        <w:rPr>
-          <w:rFonts w:ascii="Arial" w:hAnsi="Arial" w:cs="Arial"/>
-          <w:lang w:val="en-US"/>
-        </w:rPr>
-      </w:pPr>
-    </w:p>
-    <w:p>
-      <w:pPr>
-        <w:pStyle w:val="Ttulo1"/>
-        <w:rPr>
-          <w:rFonts w:ascii="Arial" w:hAnsi="Arial" w:cs="Arial"/>
-          <w:lang w:val="en-US"/>
-        </w:rPr>
-      </w:pPr>
-      <w:bookmarkStart w:id="17" w:name="_Toc19209766"/>
+      <w:proofErr w:type="spellEnd"/>
+    </w:p>
+    <w:p>
+      <w:pPr>
+        <w:rPr>
+          <w:rFonts w:ascii="Arial" w:hAnsi="Arial" w:cs="Arial"/>
+          <w:lang w:val="en-US"/>
+        </w:rPr>
+      </w:pPr>
+    </w:p>
+    <w:p>
+      <w:pPr>
+        <w:pStyle w:val="Heading1"/>
+        <w:rPr>
+          <w:rFonts w:ascii="Arial" w:hAnsi="Arial" w:cs="Arial"/>
+          <w:lang w:val="en-US"/>
+        </w:rPr>
+      </w:pPr>
+      <w:bookmarkStart w:id="16" w:name="_Toc19209766"/>
       <w:r>
         <w:rPr>
           <w:rFonts w:ascii="Arial" w:hAnsi="Arial" w:cs="Arial"/>
@@ -6856,7 +6666,7 @@
         </w:rPr>
         <w:t>Work team</w:t>
       </w:r>
-      <w:bookmarkEnd w:id="17"/>
+      <w:bookmarkEnd w:id="16"/>
     </w:p>
     <w:p>
       <w:pPr>
@@ -6915,49 +6725,41 @@
     </w:p>
     <w:p>
       <w:pPr>
-        <w:pStyle w:val="Ttulo1"/>
-        <w:rPr>
-          <w:rFonts w:ascii="Arial" w:hAnsi="Arial" w:cs="Arial"/>
-          <w:lang w:val="en-US"/>
-        </w:rPr>
-      </w:pPr>
-      <w:bookmarkStart w:id="18" w:name="_Toc19209767"/>
+        <w:pStyle w:val="Heading1"/>
+        <w:rPr>
+          <w:rFonts w:ascii="Arial" w:hAnsi="Arial" w:cs="Arial"/>
+          <w:lang w:val="en-US"/>
+        </w:rPr>
+      </w:pPr>
+      <w:bookmarkStart w:id="17" w:name="_Toc19209767"/>
       <w:r>
         <w:rPr>
           <w:rFonts w:ascii="Arial" w:hAnsi="Arial" w:cs="Arial"/>
           <w:lang w:val="en-US"/>
         </w:rPr>
+        <w:lastRenderedPageBreak/>
         <w:t>Budget</w:t>
       </w:r>
-      <w:bookmarkEnd w:id="18"/>
-    </w:p>
-    <w:p>
-      <w:pPr>
-        <w:rPr>
-          <w:rFonts w:ascii="Arial" w:hAnsi="Arial" w:cs="Arial"/>
-          <w:lang w:val="en-US"/>
-        </w:rPr>
-      </w:pPr>
-      <w:proofErr w:type="gramStart"/>
+      <w:bookmarkEnd w:id="17"/>
+    </w:p>
+    <w:p>
+      <w:pPr>
+        <w:rPr>
+          <w:rFonts w:ascii="Arial" w:hAnsi="Arial" w:cs="Arial"/>
+          <w:lang w:val="en-US"/>
+        </w:rPr>
+      </w:pPr>
       <w:r>
         <w:rPr>
           <w:rFonts w:ascii="Arial" w:hAnsi="Arial" w:cs="Arial"/>
           <w:lang w:val="en-US"/>
         </w:rPr>
-        <w:t>6 month</w:t>
+        <w:t>6 month project budget:</w:t>
       </w:r>
-      <w:proofErr w:type="gramEnd"/>
-      <w:r>
-        <w:rPr>
-          <w:rFonts w:ascii="Arial" w:hAnsi="Arial" w:cs="Arial"/>
-          <w:lang w:val="en-US"/>
-        </w:rPr>
-        <w:t xml:space="preserve"> project budget:</w:t>
-      </w:r>
-    </w:p>
-    <w:p>
-      <w:pPr>
-        <w:pStyle w:val="Prrafodelista"/>
+    </w:p>
+    <w:p>
+      <w:pPr>
+        <w:pStyle w:val="ListParagraph"/>
         <w:numPr>
           <w:ilvl w:val="0"/>
           <w:numId w:val="10"/>
@@ -6977,13 +6779,12 @@
           <w:szCs w:val="22"/>
           <w:lang w:val="en-US"/>
         </w:rPr>
-        <w:lastRenderedPageBreak/>
         <w:t>$ 744.23 monthly programmer</w:t>
       </w:r>
     </w:p>
     <w:p>
       <w:pPr>
-        <w:pStyle w:val="Prrafodelista"/>
+        <w:pStyle w:val="ListParagraph"/>
         <w:numPr>
           <w:ilvl w:val="0"/>
           <w:numId w:val="10"/>
@@ -7008,7 +6809,7 @@
     </w:p>
     <w:p>
       <w:pPr>
-        <w:pStyle w:val="Prrafodelista"/>
+        <w:pStyle w:val="ListParagraph"/>
         <w:numPr>
           <w:ilvl w:val="0"/>
           <w:numId w:val="10"/>
@@ -7033,7 +6834,7 @@
     </w:p>
     <w:p>
       <w:pPr>
-        <w:pStyle w:val="Prrafodelista"/>
+        <w:pStyle w:val="ListParagraph"/>
         <w:numPr>
           <w:ilvl w:val="0"/>
           <w:numId w:val="10"/>
@@ -7069,55 +6870,23 @@
           <w:rFonts w:ascii="Arial" w:hAnsi="Arial" w:cs="Arial"/>
           <w:lang w:val="en-US"/>
         </w:rPr>
-        <w:t xml:space="preserve">In the development of the </w:t>
+        <w:t>In the development of the application you have a budget of $ 39,592.77 plus 30% profit of the software $ 11877.83.</w:t>
       </w:r>
-      <w:proofErr w:type="gramStart"/>
+    </w:p>
+    <w:p>
+      <w:pPr>
+        <w:jc w:val="both"/>
+        <w:rPr>
+          <w:rFonts w:ascii="Arial" w:hAnsi="Arial" w:cs="Arial"/>
+          <w:lang w:val="en-US"/>
+        </w:rPr>
+      </w:pPr>
       <w:r>
         <w:rPr>
           <w:rFonts w:ascii="Arial" w:hAnsi="Arial" w:cs="Arial"/>
           <w:lang w:val="en-US"/>
         </w:rPr>
-        <w:t>application</w:t>
-      </w:r>
-      <w:proofErr w:type="gramEnd"/>
-      <w:r>
-        <w:rPr>
-          <w:rFonts w:ascii="Arial" w:hAnsi="Arial" w:cs="Arial"/>
-          <w:lang w:val="en-US"/>
-        </w:rPr>
-        <w:t xml:space="preserve"> you have a budget of $ 39,592.77 plus 30% profit of the software $ 11877.83.</w:t>
-      </w:r>
-    </w:p>
-    <w:p>
-      <w:pPr>
-        <w:jc w:val="both"/>
-        <w:rPr>
-          <w:rFonts w:ascii="Arial" w:hAnsi="Arial" w:cs="Arial"/>
-          <w:lang w:val="en-US"/>
-        </w:rPr>
-      </w:pPr>
-      <w:r>
-        <w:rPr>
-          <w:rFonts w:ascii="Arial" w:hAnsi="Arial" w:cs="Arial"/>
-          <w:lang w:val="en-US"/>
-        </w:rPr>
-        <w:t xml:space="preserve">You have a total of the project investment </w:t>
-      </w:r>
-      <w:proofErr w:type="gramStart"/>
-      <w:r>
-        <w:rPr>
-          <w:rFonts w:ascii="Arial" w:hAnsi="Arial" w:cs="Arial"/>
-          <w:lang w:val="en-US"/>
-        </w:rPr>
-        <w:t>of:</w:t>
-      </w:r>
-      <w:proofErr w:type="gramEnd"/>
-      <w:r>
-        <w:rPr>
-          <w:rFonts w:ascii="Arial" w:hAnsi="Arial" w:cs="Arial"/>
-          <w:lang w:val="en-US"/>
-        </w:rPr>
-        <w:t xml:space="preserve"> $51470.60</w:t>
+        <w:t>You have a total of the project investment of: $51470.60</w:t>
       </w:r>
     </w:p>
     <w:p>
@@ -7131,6 +6900,19 @@
           <w:lang w:val="en-US" w:eastAsia="es-ES"/>
         </w:rPr>
       </w:pPr>
+    </w:p>
+    <w:p>
+      <w:pPr>
+        <w:jc w:val="both"/>
+        <w:rPr>
+          <w:rFonts w:ascii="Verdana" w:eastAsia="Times New Roman" w:hAnsi="Verdana" w:cs="Times New Roman"/>
+          <w:sz w:val="26"/>
+          <w:szCs w:val="26"/>
+          <w:lang w:val="en-US" w:eastAsia="es-ES"/>
+        </w:rPr>
+      </w:pPr>
+      <w:bookmarkStart w:id="18" w:name="_GoBack"/>
+      <w:bookmarkEnd w:id="18"/>
     </w:p>
     <w:sectPr>
       <w:headerReference w:type="default" r:id="rId11"/>
@@ -7212,7 +6994,7 @@
     <w:sdtContent>
       <w:p>
         <w:pPr>
-          <w:pStyle w:val="Encabezado"/>
+          <w:pStyle w:val="Header"/>
           <w:jc w:val="right"/>
           <w:rPr>
             <w:rFonts w:ascii="Verdana" w:hAnsi="Verdana"/>
@@ -7249,7 +7031,7 @@
             <w:noProof/>
             <w:color w:val="0F243E" w:themeColor="text2" w:themeShade="80"/>
           </w:rPr>
-          <w:t>2</w:t>
+          <w:t>11</w:t>
         </w:r>
         <w:r>
           <w:rPr>
@@ -7263,7 +7045,7 @@
   </w:sdt>
   <w:p>
     <w:pPr>
-      <w:pStyle w:val="Encabezado"/>
+      <w:pStyle w:val="Header"/>
     </w:pPr>
   </w:p>
 </w:hdr>
@@ -8805,11 +8587,11 @@
     <w:qFormat/>
     <w:rsid w:val="004142D2"/>
   </w:style>
-  <w:style w:type="paragraph" w:styleId="Ttulo1">
+  <w:style w:type="paragraph" w:styleId="Heading1">
     <w:name w:val="heading 1"/>
     <w:basedOn w:val="Normal"/>
     <w:next w:val="Normal"/>
-    <w:link w:val="Ttulo1Car"/>
+    <w:link w:val="Heading1Char"/>
     <w:uiPriority w:val="9"/>
     <w:qFormat/>
     <w:rsid w:val="00D136FC"/>
@@ -8826,11 +8608,11 @@
       <w:szCs w:val="32"/>
     </w:rPr>
   </w:style>
-  <w:style w:type="paragraph" w:styleId="Ttulo2">
+  <w:style w:type="paragraph" w:styleId="Heading2">
     <w:name w:val="heading 2"/>
     <w:basedOn w:val="Normal"/>
     <w:next w:val="Normal"/>
-    <w:link w:val="Ttulo2Car"/>
+    <w:link w:val="Heading2Char"/>
     <w:uiPriority w:val="9"/>
     <w:semiHidden/>
     <w:unhideWhenUsed/>
@@ -8849,11 +8631,11 @@
       <w:szCs w:val="26"/>
     </w:rPr>
   </w:style>
-  <w:style w:type="paragraph" w:styleId="Ttulo3">
+  <w:style w:type="paragraph" w:styleId="Heading3">
     <w:name w:val="heading 3"/>
     <w:basedOn w:val="Normal"/>
     <w:next w:val="Normal"/>
-    <w:link w:val="Ttulo3Car"/>
+    <w:link w:val="Heading3Char"/>
     <w:uiPriority w:val="9"/>
     <w:unhideWhenUsed/>
     <w:qFormat/>
@@ -8871,13 +8653,13 @@
       <w:szCs w:val="24"/>
     </w:rPr>
   </w:style>
-  <w:style w:type="character" w:default="1" w:styleId="Fuentedeprrafopredeter">
+  <w:style w:type="character" w:default="1" w:styleId="DefaultParagraphFont">
     <w:name w:val="Default Paragraph Font"/>
     <w:uiPriority w:val="1"/>
     <w:semiHidden/>
     <w:unhideWhenUsed/>
   </w:style>
-  <w:style w:type="table" w:default="1" w:styleId="Tablanormal">
+  <w:style w:type="table" w:default="1" w:styleId="TableNormal">
     <w:name w:val="Normal Table"/>
     <w:uiPriority w:val="99"/>
     <w:semiHidden/>
@@ -8892,16 +8674,16 @@
       </w:tblCellMar>
     </w:tblPr>
   </w:style>
-  <w:style w:type="numbering" w:default="1" w:styleId="Sinlista">
+  <w:style w:type="numbering" w:default="1" w:styleId="NoList">
     <w:name w:val="No List"/>
     <w:uiPriority w:val="99"/>
     <w:semiHidden/>
     <w:unhideWhenUsed/>
   </w:style>
-  <w:style w:type="paragraph" w:styleId="Textodeglobo">
+  <w:style w:type="paragraph" w:styleId="BalloonText">
     <w:name w:val="Balloon Text"/>
     <w:basedOn w:val="Normal"/>
-    <w:link w:val="TextodegloboCar"/>
+    <w:link w:val="BalloonTextChar"/>
     <w:uiPriority w:val="99"/>
     <w:semiHidden/>
     <w:unhideWhenUsed/>
@@ -8915,10 +8697,10 @@
       <w:szCs w:val="16"/>
     </w:rPr>
   </w:style>
-  <w:style w:type="character" w:customStyle="1" w:styleId="TextodegloboCar">
-    <w:name w:val="Texto de globo Car"/>
-    <w:basedOn w:val="Fuentedeprrafopredeter"/>
-    <w:link w:val="Textodeglobo"/>
+  <w:style w:type="character" w:customStyle="1" w:styleId="BalloonTextChar">
+    <w:name w:val="Balloon Text Char"/>
+    <w:basedOn w:val="DefaultParagraphFont"/>
+    <w:link w:val="BalloonText"/>
     <w:uiPriority w:val="99"/>
     <w:semiHidden/>
     <w:rsid w:val="000B0904"/>
@@ -8928,7 +8710,7 @@
       <w:szCs w:val="16"/>
     </w:rPr>
   </w:style>
-  <w:style w:type="paragraph" w:styleId="Prrafodelista">
+  <w:style w:type="paragraph" w:styleId="ListParagraph">
     <w:name w:val="List Paragraph"/>
     <w:basedOn w:val="Normal"/>
     <w:uiPriority w:val="34"/>
@@ -8946,10 +8728,10 @@
       <w:lang w:eastAsia="es-ES"/>
     </w:rPr>
   </w:style>
-  <w:style w:type="paragraph" w:styleId="Encabezado">
+  <w:style w:type="paragraph" w:styleId="Header">
     <w:name w:val="header"/>
     <w:basedOn w:val="Normal"/>
-    <w:link w:val="EncabezadoCar"/>
+    <w:link w:val="HeaderChar"/>
     <w:uiPriority w:val="99"/>
     <w:unhideWhenUsed/>
     <w:rsid w:val="0097294D"/>
@@ -8961,17 +8743,17 @@
       <w:spacing w:after="0" w:line="240" w:lineRule="auto"/>
     </w:pPr>
   </w:style>
-  <w:style w:type="character" w:customStyle="1" w:styleId="EncabezadoCar">
-    <w:name w:val="Encabezado Car"/>
-    <w:basedOn w:val="Fuentedeprrafopredeter"/>
-    <w:link w:val="Encabezado"/>
+  <w:style w:type="character" w:customStyle="1" w:styleId="HeaderChar">
+    <w:name w:val="Header Char"/>
+    <w:basedOn w:val="DefaultParagraphFont"/>
+    <w:link w:val="Header"/>
     <w:uiPriority w:val="99"/>
     <w:rsid w:val="0097294D"/>
   </w:style>
-  <w:style w:type="paragraph" w:styleId="Piedepgina">
+  <w:style w:type="paragraph" w:styleId="Footer">
     <w:name w:val="footer"/>
     <w:basedOn w:val="Normal"/>
-    <w:link w:val="PiedepginaCar"/>
+    <w:link w:val="FooterChar"/>
     <w:uiPriority w:val="99"/>
     <w:semiHidden/>
     <w:unhideWhenUsed/>
@@ -8984,17 +8766,17 @@
       <w:spacing w:after="0" w:line="240" w:lineRule="auto"/>
     </w:pPr>
   </w:style>
-  <w:style w:type="character" w:customStyle="1" w:styleId="PiedepginaCar">
-    <w:name w:val="Pie de página Car"/>
-    <w:basedOn w:val="Fuentedeprrafopredeter"/>
-    <w:link w:val="Piedepgina"/>
+  <w:style w:type="character" w:customStyle="1" w:styleId="FooterChar">
+    <w:name w:val="Footer Char"/>
+    <w:basedOn w:val="DefaultParagraphFont"/>
+    <w:link w:val="Footer"/>
     <w:uiPriority w:val="99"/>
     <w:semiHidden/>
     <w:rsid w:val="0097294D"/>
   </w:style>
-  <w:style w:type="character" w:styleId="Textodelmarcadordeposicin">
+  <w:style w:type="character" w:styleId="PlaceholderText">
     <w:name w:val="Placeholder Text"/>
-    <w:basedOn w:val="Fuentedeprrafopredeter"/>
+    <w:basedOn w:val="DefaultParagraphFont"/>
     <w:uiPriority w:val="99"/>
     <w:semiHidden/>
     <w:rsid w:val="006D1832"/>
@@ -9002,10 +8784,10 @@
       <w:color w:val="808080"/>
     </w:rPr>
   </w:style>
-  <w:style w:type="character" w:customStyle="1" w:styleId="Ttulo1Car">
-    <w:name w:val="Título 1 Car"/>
-    <w:basedOn w:val="Fuentedeprrafopredeter"/>
-    <w:link w:val="Ttulo1"/>
+  <w:style w:type="character" w:customStyle="1" w:styleId="Heading1Char">
+    <w:name w:val="Heading 1 Char"/>
+    <w:basedOn w:val="DefaultParagraphFont"/>
+    <w:link w:val="Heading1"/>
     <w:uiPriority w:val="9"/>
     <w:rsid w:val="00D136FC"/>
     <w:rPr>
@@ -9015,9 +8797,9 @@
       <w:szCs w:val="32"/>
     </w:rPr>
   </w:style>
-  <w:style w:type="paragraph" w:styleId="TtulodeTDC">
+  <w:style w:type="paragraph" w:styleId="TOCHeading">
     <w:name w:val="TOC Heading"/>
-    <w:basedOn w:val="Ttulo1"/>
+    <w:basedOn w:val="Heading1"/>
     <w:next w:val="Normal"/>
     <w:uiPriority w:val="39"/>
     <w:unhideWhenUsed/>
@@ -9031,7 +8813,7 @@
       <w:lang w:val="es-MX" w:eastAsia="es-MX"/>
     </w:rPr>
   </w:style>
-  <w:style w:type="paragraph" w:styleId="TDC1">
+  <w:style w:type="paragraph" w:styleId="TOC1">
     <w:name w:val="toc 1"/>
     <w:basedOn w:val="Normal"/>
     <w:next w:val="Normal"/>
@@ -9043,9 +8825,9 @@
       <w:spacing w:after="100"/>
     </w:pPr>
   </w:style>
-  <w:style w:type="character" w:styleId="Hipervnculo">
+  <w:style w:type="character" w:styleId="Hyperlink">
     <w:name w:val="Hyperlink"/>
-    <w:basedOn w:val="Fuentedeprrafopredeter"/>
+    <w:basedOn w:val="DefaultParagraphFont"/>
     <w:uiPriority w:val="99"/>
     <w:unhideWhenUsed/>
     <w:rsid w:val="00D136FC"/>
@@ -9054,7 +8836,7 @@
       <w:u w:val="single"/>
     </w:rPr>
   </w:style>
-  <w:style w:type="paragraph" w:styleId="TDC3">
+  <w:style w:type="paragraph" w:styleId="TOC3">
     <w:name w:val="toc 3"/>
     <w:basedOn w:val="Normal"/>
     <w:next w:val="Normal"/>
@@ -9067,10 +8849,10 @@
       <w:ind w:left="440"/>
     </w:pPr>
   </w:style>
-  <w:style w:type="character" w:customStyle="1" w:styleId="Ttulo2Car">
-    <w:name w:val="Título 2 Car"/>
-    <w:basedOn w:val="Fuentedeprrafopredeter"/>
-    <w:link w:val="Ttulo2"/>
+  <w:style w:type="character" w:customStyle="1" w:styleId="Heading2Char">
+    <w:name w:val="Heading 2 Char"/>
+    <w:basedOn w:val="DefaultParagraphFont"/>
+    <w:link w:val="Heading2"/>
     <w:uiPriority w:val="9"/>
     <w:semiHidden/>
     <w:rsid w:val="00E73FD6"/>
@@ -9081,7 +8863,7 @@
       <w:szCs w:val="26"/>
     </w:rPr>
   </w:style>
-  <w:style w:type="paragraph" w:styleId="TDC2">
+  <w:style w:type="paragraph" w:styleId="TOC2">
     <w:name w:val="toc 2"/>
     <w:basedOn w:val="Normal"/>
     <w:next w:val="Normal"/>
@@ -9094,10 +8876,10 @@
       <w:ind w:left="220"/>
     </w:pPr>
   </w:style>
-  <w:style w:type="character" w:customStyle="1" w:styleId="Ttulo3Car">
-    <w:name w:val="Título 3 Car"/>
-    <w:basedOn w:val="Fuentedeprrafopredeter"/>
-    <w:link w:val="Ttulo3"/>
+  <w:style w:type="character" w:customStyle="1" w:styleId="Heading3Char">
+    <w:name w:val="Heading 3 Char"/>
+    <w:basedOn w:val="DefaultParagraphFont"/>
+    <w:link w:val="Heading3"/>
     <w:uiPriority w:val="9"/>
     <w:rsid w:val="000A6F6A"/>
     <w:rPr>
@@ -9107,7 +8889,7 @@
       <w:szCs w:val="24"/>
     </w:rPr>
   </w:style>
-  <w:style w:type="paragraph" w:styleId="Bibliografa">
+  <w:style w:type="paragraph" w:styleId="Bibliography">
     <w:name w:val="Bibliography"/>
     <w:basedOn w:val="Normal"/>
     <w:next w:val="Normal"/>
@@ -9115,9 +8897,9 @@
     <w:unhideWhenUsed/>
     <w:rsid w:val="006E6FE5"/>
   </w:style>
-  <w:style w:type="table" w:styleId="Tablaconcuadrcula">
+  <w:style w:type="table" w:styleId="TableGrid">
     <w:name w:val="Table Grid"/>
-    <w:basedOn w:val="Tablanormal"/>
+    <w:basedOn w:val="TableNormal"/>
     <w:uiPriority w:val="59"/>
     <w:rsid w:val="001163EC"/>
     <w:pPr>
@@ -9470,7 +9252,7 @@
 </file>
 
 <file path=customXml/itemProps1.xml><?xml version="1.0" encoding="utf-8"?>
-<ds:datastoreItem xmlns:ds="http://schemas.openxmlformats.org/officeDocument/2006/customXml" ds:itemID="{BC5FEA00-ADF8-4BBA-B3DA-2740ADC20D9F}">
+<ds:datastoreItem xmlns:ds="http://schemas.openxmlformats.org/officeDocument/2006/customXml" ds:itemID="{C5C84782-9364-4FDF-AB4D-C6E5C32ED486}">
   <ds:schemaRefs>
     <ds:schemaRef ds:uri="http://schemas.openxmlformats.org/officeDocument/2006/bibliography"/>
   </ds:schemaRefs>

</xml_diff>

<commit_message>
second draft of the proyect correccion about title
</commit_message>
<xml_diff>
--- a/BaseLine-Project.docx
+++ b/BaseLine-Project.docx
@@ -73,6 +73,7 @@
           <w:lang w:val="en-US"/>
         </w:rPr>
       </w:pPr>
+      <w:bookmarkStart w:id="0" w:name="_GoBack"/>
       <w:r>
         <w:rPr>
           <w:rFonts w:ascii="CMR12" w:hAnsi="CMR12" w:cs="CMR12"/>
@@ -83,8 +84,8 @@
         </w:rPr>
         <w:drawing>
           <wp:inline distT="0" distB="0" distL="0" distR="0">
-            <wp:extent cx="3503221" cy="4788456"/>
-            <wp:effectExtent l="0" t="0" r="2540" b="0"/>
+            <wp:extent cx="3852167" cy="5265420"/>
+            <wp:effectExtent l="0" t="0" r="0" b="0"/>
             <wp:docPr id="5" name="Imagen 5" descr="C:\Users\alber\Desktop\Latex Tesis\imagenes\LogoUDG.png"/>
             <wp:cNvGraphicFramePr>
               <a:graphicFrameLocks xmlns:a="http://schemas.openxmlformats.org/drawingml/2006/main" noChangeAspect="1"/>
@@ -114,7 +115,7 @@
                   <pic:spPr bwMode="auto">
                     <a:xfrm>
                       <a:off x="0" y="0"/>
-                      <a:ext cx="3509327" cy="4796802"/>
+                      <a:ext cx="3870048" cy="5289861"/>
                     </a:xfrm>
                     <a:prstGeom prst="rect">
                       <a:avLst/>
@@ -130,6 +131,7 @@
           </wp:inline>
         </w:drawing>
       </w:r>
+      <w:bookmarkEnd w:id="0"/>
     </w:p>
     <w:p>
       <w:pPr>
@@ -182,210 +184,6 @@
     </w:p>
     <w:p>
       <w:pPr>
-        <w:spacing w:after="0" w:line="240" w:lineRule="auto"/>
-        <w:rPr>
-          <w:rFonts w:ascii="Arial" w:eastAsia="Times New Roman" w:hAnsi="Arial" w:cs="Arial"/>
-          <w:sz w:val="24"/>
-          <w:szCs w:val="24"/>
-          <w:lang w:val="en-US" w:eastAsia="es-ES"/>
-        </w:rPr>
-      </w:pPr>
-      <w:r>
-        <w:rPr>
-          <w:rFonts w:ascii="Arial" w:eastAsia="Times New Roman" w:hAnsi="Arial" w:cs="Arial"/>
-          <w:color w:val="000000"/>
-          <w:sz w:val="24"/>
-          <w:szCs w:val="24"/>
-          <w:lang w:val="en-US" w:eastAsia="es-ES"/>
-        </w:rPr>
-        <w:t>Revision</w:t>
-      </w:r>
-      <w:r>
-        <w:rPr>
-          <w:rFonts w:ascii="Arial" w:eastAsia="Times New Roman" w:hAnsi="Arial" w:cs="Arial"/>
-          <w:color w:val="000000"/>
-          <w:sz w:val="24"/>
-          <w:szCs w:val="24"/>
-          <w:lang w:val="en-US" w:eastAsia="es-ES"/>
-        </w:rPr>
-        <w:t>:</w:t>
-      </w:r>
-    </w:p>
-    <w:p>
-      <w:pPr>
-        <w:spacing w:after="0" w:line="240" w:lineRule="auto"/>
-        <w:rPr>
-          <w:rFonts w:ascii="Arial" w:eastAsia="Times New Roman" w:hAnsi="Arial" w:cs="Arial"/>
-          <w:sz w:val="24"/>
-          <w:szCs w:val="24"/>
-          <w:lang w:val="en-US" w:eastAsia="es-ES"/>
-        </w:rPr>
-      </w:pPr>
-      <w:r>
-        <w:rPr>
-          <w:rFonts w:ascii="Arial" w:eastAsia="Times New Roman" w:hAnsi="Arial" w:cs="Arial"/>
-          <w:color w:val="000000"/>
-          <w:sz w:val="24"/>
-          <w:szCs w:val="24"/>
-          <w:lang w:val="en-US" w:eastAsia="es-ES"/>
-        </w:rPr>
-        <w:t xml:space="preserve">0.0 </w:t>
-      </w:r>
-    </w:p>
-    <w:p>
-      <w:pPr>
-        <w:spacing w:after="0" w:line="240" w:lineRule="auto"/>
-        <w:rPr>
-          <w:rFonts w:ascii="Arial" w:eastAsia="Times New Roman" w:hAnsi="Arial" w:cs="Arial"/>
-          <w:sz w:val="24"/>
-          <w:szCs w:val="24"/>
-          <w:lang w:val="en-US" w:eastAsia="es-ES"/>
-        </w:rPr>
-      </w:pPr>
-      <w:r>
-        <w:rPr>
-          <w:rFonts w:ascii="Arial" w:eastAsia="Times New Roman" w:hAnsi="Arial" w:cs="Arial"/>
-          <w:color w:val="000000"/>
-          <w:sz w:val="24"/>
-          <w:szCs w:val="24"/>
-          <w:lang w:val="en-US" w:eastAsia="es-ES"/>
-        </w:rPr>
-        <w:t>Date</w:t>
-      </w:r>
-      <w:r>
-        <w:rPr>
-          <w:rFonts w:ascii="Arial" w:eastAsia="Times New Roman" w:hAnsi="Arial" w:cs="Arial"/>
-          <w:color w:val="000000"/>
-          <w:sz w:val="24"/>
-          <w:szCs w:val="24"/>
-          <w:lang w:val="en-US" w:eastAsia="es-ES"/>
-        </w:rPr>
-        <w:t>:</w:t>
-      </w:r>
-    </w:p>
-    <w:p>
-      <w:pPr>
-        <w:spacing w:after="0" w:line="240" w:lineRule="auto"/>
-        <w:rPr>
-          <w:rFonts w:ascii="Arial" w:eastAsia="Times New Roman" w:hAnsi="Arial" w:cs="Arial"/>
-          <w:sz w:val="24"/>
-          <w:szCs w:val="24"/>
-          <w:lang w:val="en-US" w:eastAsia="es-ES"/>
-        </w:rPr>
-      </w:pPr>
-      <w:r>
-        <w:rPr>
-          <w:rFonts w:ascii="Arial" w:eastAsia="Times New Roman" w:hAnsi="Arial" w:cs="Arial"/>
-          <w:color w:val="000000"/>
-          <w:sz w:val="24"/>
-          <w:szCs w:val="24"/>
-          <w:lang w:val="en-US" w:eastAsia="es-ES"/>
-        </w:rPr>
-        <w:t>29/Agosto/2019</w:t>
-      </w:r>
-    </w:p>
-    <w:p>
-      <w:pPr>
-        <w:spacing w:after="0" w:line="240" w:lineRule="auto"/>
-        <w:rPr>
-          <w:rFonts w:ascii="Arial" w:eastAsia="Times New Roman" w:hAnsi="Arial" w:cs="Arial"/>
-          <w:sz w:val="24"/>
-          <w:szCs w:val="24"/>
-          <w:lang w:val="en-US" w:eastAsia="es-ES"/>
-        </w:rPr>
-      </w:pPr>
-      <w:r>
-        <w:rPr>
-          <w:rFonts w:ascii="Arial" w:eastAsia="Times New Roman" w:hAnsi="Arial" w:cs="Arial"/>
-          <w:color w:val="000000"/>
-          <w:sz w:val="24"/>
-          <w:szCs w:val="24"/>
-          <w:lang w:val="en-US" w:eastAsia="es-ES"/>
-        </w:rPr>
-        <w:t>Created /</w:t>
-      </w:r>
-      <w:r>
-        <w:rPr>
-          <w:lang w:val="en-US"/>
-        </w:rPr>
-        <w:t xml:space="preserve"> </w:t>
-      </w:r>
-      <w:r>
-        <w:rPr>
-          <w:rFonts w:ascii="Arial" w:eastAsia="Times New Roman" w:hAnsi="Arial" w:cs="Arial"/>
-          <w:color w:val="000000"/>
-          <w:sz w:val="24"/>
-          <w:szCs w:val="24"/>
-          <w:lang w:val="en-US" w:eastAsia="es-ES"/>
-        </w:rPr>
-        <w:t>Modified</w:t>
-      </w:r>
-      <w:r>
-        <w:rPr>
-          <w:rFonts w:ascii="Arial" w:eastAsia="Times New Roman" w:hAnsi="Arial" w:cs="Arial"/>
-          <w:color w:val="000000"/>
-          <w:sz w:val="24"/>
-          <w:szCs w:val="24"/>
-          <w:lang w:val="en-US" w:eastAsia="es-ES"/>
-        </w:rPr>
-        <w:t>:</w:t>
-      </w:r>
-    </w:p>
-    <w:p>
-      <w:pPr>
-        <w:spacing w:after="0" w:line="240" w:lineRule="auto"/>
-        <w:rPr>
-          <w:rFonts w:ascii="Arial" w:eastAsia="Times New Roman" w:hAnsi="Arial" w:cs="Arial"/>
-          <w:sz w:val="24"/>
-          <w:szCs w:val="24"/>
-          <w:lang w:val="es-MX" w:eastAsia="es-ES"/>
-        </w:rPr>
-      </w:pPr>
-      <w:r>
-        <w:rPr>
-          <w:rFonts w:ascii="Arial" w:eastAsia="Times New Roman" w:hAnsi="Arial" w:cs="Arial"/>
-          <w:color w:val="000000"/>
-          <w:sz w:val="24"/>
-          <w:szCs w:val="24"/>
-          <w:lang w:val="es-MX" w:eastAsia="es-ES"/>
-        </w:rPr>
-        <w:t xml:space="preserve">José Alberto Nolasco Cruz </w:t>
-      </w:r>
-    </w:p>
-    <w:p>
-      <w:pPr>
-        <w:spacing w:after="0" w:line="240" w:lineRule="auto"/>
-        <w:rPr>
-          <w:rFonts w:ascii="Arial" w:eastAsia="Times New Roman" w:hAnsi="Arial" w:cs="Arial"/>
-          <w:color w:val="000000"/>
-          <w:sz w:val="24"/>
-          <w:szCs w:val="24"/>
-          <w:lang w:val="es-MX" w:eastAsia="es-ES"/>
-        </w:rPr>
-      </w:pPr>
-      <w:r>
-        <w:rPr>
-          <w:rFonts w:ascii="Arial" w:eastAsia="Times New Roman" w:hAnsi="Arial" w:cs="Arial"/>
-          <w:color w:val="000000"/>
-          <w:sz w:val="24"/>
-          <w:szCs w:val="24"/>
-          <w:lang w:val="es-MX" w:eastAsia="es-ES"/>
-        </w:rPr>
-        <w:t>Approd</w:t>
-      </w:r>
-      <w:r>
-        <w:rPr>
-          <w:rFonts w:ascii="Arial" w:eastAsia="Times New Roman" w:hAnsi="Arial" w:cs="Arial"/>
-          <w:color w:val="000000"/>
-          <w:sz w:val="24"/>
-          <w:szCs w:val="24"/>
-          <w:lang w:val="es-MX" w:eastAsia="es-ES"/>
-        </w:rPr>
-        <w:t>:</w:t>
-      </w:r>
-    </w:p>
-    <w:p>
-      <w:pPr>
         <w:autoSpaceDE w:val="0"/>
         <w:autoSpaceDN w:val="0"/>
         <w:adjustRightInd w:val="0"/>
@@ -419,7 +217,6 @@
           <w:szCs w:val="26"/>
           <w:lang w:val="es-MX"/>
         </w:rPr>
-        <w:lastRenderedPageBreak/>
         <w:tab/>
       </w:r>
     </w:p>
@@ -1989,7 +1786,7 @@
           <w:lang w:val="en-US"/>
         </w:rPr>
       </w:pPr>
-      <w:bookmarkStart w:id="0" w:name="_Toc19209750"/>
+      <w:bookmarkStart w:id="1" w:name="_Toc19209750"/>
       <w:r>
         <w:rPr>
           <w:rFonts w:ascii="Arial" w:hAnsi="Arial" w:cs="Arial"/>
@@ -1997,7 +1794,7 @@
         </w:rPr>
         <w:t>Abstract</w:t>
       </w:r>
-      <w:bookmarkEnd w:id="0"/>
+      <w:bookmarkEnd w:id="1"/>
     </w:p>
     <w:p>
       <w:pPr>
@@ -2032,7 +1829,7 @@
           <w:lang w:val="en-US"/>
         </w:rPr>
       </w:pPr>
-      <w:bookmarkStart w:id="1" w:name="_Toc19209751"/>
+      <w:bookmarkStart w:id="2" w:name="_Toc19209751"/>
       <w:r>
         <w:rPr>
           <w:rFonts w:ascii="Arial" w:hAnsi="Arial" w:cs="Arial"/>
@@ -2040,7 +1837,7 @@
         </w:rPr>
         <w:t>Purpose</w:t>
       </w:r>
-      <w:bookmarkEnd w:id="1"/>
+      <w:bookmarkEnd w:id="2"/>
     </w:p>
     <w:p>
       <w:pPr>
@@ -2096,7 +1893,7 @@
           <w:lang w:val="en-US"/>
         </w:rPr>
       </w:pPr>
-      <w:bookmarkStart w:id="2" w:name="_Toc19209752"/>
+      <w:bookmarkStart w:id="3" w:name="_Toc19209752"/>
       <w:r>
         <w:rPr>
           <w:rFonts w:ascii="Arial" w:hAnsi="Arial" w:cs="Arial"/>
@@ -2104,7 +1901,7 @@
         </w:rPr>
         <w:t>Scope and Limitations</w:t>
       </w:r>
-      <w:bookmarkEnd w:id="2"/>
+      <w:bookmarkEnd w:id="3"/>
     </w:p>
     <w:p>
       <w:pPr>
@@ -2131,7 +1928,7 @@
           <w:lang w:val="en-US"/>
         </w:rPr>
       </w:pPr>
-      <w:bookmarkStart w:id="3" w:name="_Toc19209753"/>
+      <w:bookmarkStart w:id="4" w:name="_Toc19209753"/>
       <w:r>
         <w:rPr>
           <w:rFonts w:ascii="Arial" w:hAnsi="Arial" w:cs="Arial"/>
@@ -2139,7 +1936,7 @@
         </w:rPr>
         <w:t>Scope</w:t>
       </w:r>
-      <w:bookmarkEnd w:id="3"/>
+      <w:bookmarkEnd w:id="4"/>
     </w:p>
     <w:p>
       <w:pPr>
@@ -2215,7 +2012,7 @@
           <w:lang w:val="en-US"/>
         </w:rPr>
       </w:pPr>
-      <w:bookmarkStart w:id="4" w:name="_Toc19209754"/>
+      <w:bookmarkStart w:id="5" w:name="_Toc19209754"/>
       <w:r>
         <w:rPr>
           <w:rFonts w:ascii="Arial" w:hAnsi="Arial" w:cs="Arial"/>
@@ -2223,7 +2020,7 @@
         </w:rPr>
         <w:t>Limitations</w:t>
       </w:r>
-      <w:bookmarkEnd w:id="4"/>
+      <w:bookmarkEnd w:id="5"/>
     </w:p>
     <w:p>
       <w:pPr>
@@ -2297,7 +2094,7 @@
           <w:lang w:val="en-US"/>
         </w:rPr>
       </w:pPr>
-      <w:bookmarkStart w:id="5" w:name="_Toc19209755"/>
+      <w:bookmarkStart w:id="6" w:name="_Toc19209755"/>
       <w:r>
         <w:rPr>
           <w:rFonts w:ascii="Arial" w:hAnsi="Arial" w:cs="Arial"/>
@@ -2305,7 +2102,7 @@
         </w:rPr>
         <w:t>Audience</w:t>
       </w:r>
-      <w:bookmarkEnd w:id="5"/>
+      <w:bookmarkEnd w:id="6"/>
       <w:r>
         <w:rPr>
           <w:rFonts w:ascii="Arial" w:hAnsi="Arial" w:cs="Arial"/>
@@ -2350,7 +2147,7 @@
           <w:lang w:val="en-US"/>
         </w:rPr>
       </w:pPr>
-      <w:bookmarkStart w:id="6" w:name="_Toc19209756"/>
+      <w:bookmarkStart w:id="7" w:name="_Toc19209756"/>
       <w:r>
         <w:rPr>
           <w:rFonts w:ascii="Arial" w:hAnsi="Arial" w:cs="Arial"/>
@@ -2358,7 +2155,7 @@
         </w:rPr>
         <w:t>Modules</w:t>
       </w:r>
-      <w:bookmarkEnd w:id="6"/>
+      <w:bookmarkEnd w:id="7"/>
     </w:p>
     <w:p>
       <w:pPr>
@@ -2459,7 +2256,7 @@
           <w:lang w:val="en-US"/>
         </w:rPr>
       </w:pPr>
-      <w:bookmarkStart w:id="7" w:name="_Toc19209757"/>
+      <w:bookmarkStart w:id="8" w:name="_Toc19209757"/>
       <w:r>
         <w:rPr>
           <w:rFonts w:ascii="Arial" w:hAnsi="Arial" w:cs="Arial"/>
@@ -2467,7 +2264,7 @@
         </w:rPr>
         <w:t>Creation of data set</w:t>
       </w:r>
-      <w:bookmarkEnd w:id="7"/>
+      <w:bookmarkEnd w:id="8"/>
     </w:p>
     <w:p>
       <w:pPr>
@@ -2493,7 +2290,7 @@
           <w:lang w:val="en-US"/>
         </w:rPr>
       </w:pPr>
-      <w:bookmarkStart w:id="8" w:name="_Toc19209758"/>
+      <w:bookmarkStart w:id="9" w:name="_Toc19209758"/>
       <w:r>
         <w:rPr>
           <w:rFonts w:ascii="Arial" w:hAnsi="Arial" w:cs="Arial"/>
@@ -2501,7 +2298,7 @@
         </w:rPr>
         <w:t>Requirements</w:t>
       </w:r>
-      <w:bookmarkEnd w:id="8"/>
+      <w:bookmarkEnd w:id="9"/>
     </w:p>
     <w:tbl>
       <w:tblPr>
@@ -2871,7 +2668,7 @@
           <w:lang w:val="en-US"/>
         </w:rPr>
       </w:pPr>
-      <w:bookmarkStart w:id="9" w:name="_Toc19209759"/>
+      <w:bookmarkStart w:id="10" w:name="_Toc19209759"/>
     </w:p>
     <w:tbl>
       <w:tblPr>
@@ -4161,7 +3958,7 @@
         </w:rPr>
         <w:t>Pose extraction</w:t>
       </w:r>
-      <w:bookmarkEnd w:id="9"/>
+      <w:bookmarkEnd w:id="10"/>
     </w:p>
     <w:p>
       <w:pPr>
@@ -4203,7 +4000,7 @@
           <w:lang w:val="en-US"/>
         </w:rPr>
       </w:pPr>
-      <w:bookmarkStart w:id="10" w:name="_Toc19209760"/>
+      <w:bookmarkStart w:id="11" w:name="_Toc19209760"/>
       <w:r>
         <w:rPr>
           <w:rFonts w:ascii="Arial" w:hAnsi="Arial" w:cs="Arial"/>
@@ -4211,7 +4008,7 @@
         </w:rPr>
         <w:t>Requirements</w:t>
       </w:r>
-      <w:bookmarkEnd w:id="10"/>
+      <w:bookmarkEnd w:id="11"/>
     </w:p>
     <w:tbl>
       <w:tblPr>
@@ -5120,7 +4917,7 @@
           <w:lang w:val="en-US"/>
         </w:rPr>
       </w:pPr>
-      <w:bookmarkStart w:id="11" w:name="_Toc19209761"/>
+      <w:bookmarkStart w:id="12" w:name="_Toc19209761"/>
       <w:r>
         <w:rPr>
           <w:rFonts w:ascii="Arial" w:hAnsi="Arial" w:cs="Arial"/>
@@ -5128,7 +4925,7 @@
         </w:rPr>
         <w:t>Classifier of violent action</w:t>
       </w:r>
-      <w:bookmarkEnd w:id="11"/>
+      <w:bookmarkEnd w:id="12"/>
     </w:p>
     <w:p>
       <w:pPr>
@@ -5154,7 +4951,7 @@
           <w:lang w:val="en-US"/>
         </w:rPr>
       </w:pPr>
-      <w:bookmarkStart w:id="12" w:name="_Toc19209762"/>
+      <w:bookmarkStart w:id="13" w:name="_Toc19209762"/>
       <w:r>
         <w:rPr>
           <w:rFonts w:ascii="Arial" w:hAnsi="Arial" w:cs="Arial"/>
@@ -5162,7 +4959,7 @@
         </w:rPr>
         <w:t>Requirements</w:t>
       </w:r>
-      <w:bookmarkEnd w:id="12"/>
+      <w:bookmarkEnd w:id="13"/>
     </w:p>
     <w:tbl>
       <w:tblPr>
@@ -6059,7 +5856,7 @@
           <w:lang w:val="en-US"/>
         </w:rPr>
       </w:pPr>
-      <w:bookmarkStart w:id="13" w:name="_Toc19209763"/>
+      <w:bookmarkStart w:id="14" w:name="_Toc19209763"/>
       <w:r>
         <w:rPr>
           <w:rFonts w:ascii="Arial" w:hAnsi="Arial" w:cs="Arial"/>
@@ -6067,7 +5864,7 @@
         </w:rPr>
         <w:t>Detection of violent action in real time</w:t>
       </w:r>
-      <w:bookmarkEnd w:id="13"/>
+      <w:bookmarkEnd w:id="14"/>
     </w:p>
     <w:p>
       <w:pPr>
@@ -6093,7 +5890,7 @@
           <w:lang w:val="en-US"/>
         </w:rPr>
       </w:pPr>
-      <w:bookmarkStart w:id="14" w:name="_Toc19209764"/>
+      <w:bookmarkStart w:id="15" w:name="_Toc19209764"/>
       <w:r>
         <w:rPr>
           <w:rFonts w:ascii="Arial" w:hAnsi="Arial" w:cs="Arial"/>
@@ -6101,7 +5898,7 @@
         </w:rPr>
         <w:t>Requirements</w:t>
       </w:r>
-      <w:bookmarkEnd w:id="14"/>
+      <w:bookmarkEnd w:id="15"/>
     </w:p>
     <w:tbl>
       <w:tblPr>
@@ -6504,7 +6301,7 @@
           <w:lang w:val="en-US"/>
         </w:rPr>
       </w:pPr>
-      <w:bookmarkStart w:id="15" w:name="_Toc19209765"/>
+      <w:bookmarkStart w:id="16" w:name="_Toc19209765"/>
       <w:r>
         <w:rPr>
           <w:rFonts w:ascii="Arial" w:hAnsi="Arial" w:cs="Arial"/>
@@ -6512,7 +6309,7 @@
         </w:rPr>
         <w:t>Technologies to use</w:t>
       </w:r>
-      <w:bookmarkEnd w:id="15"/>
+      <w:bookmarkEnd w:id="16"/>
     </w:p>
     <w:p>
       <w:pPr>
@@ -6658,7 +6455,7 @@
           <w:lang w:val="en-US"/>
         </w:rPr>
       </w:pPr>
-      <w:bookmarkStart w:id="16" w:name="_Toc19209766"/>
+      <w:bookmarkStart w:id="17" w:name="_Toc19209766"/>
       <w:r>
         <w:rPr>
           <w:rFonts w:ascii="Arial" w:hAnsi="Arial" w:cs="Arial"/>
@@ -6666,7 +6463,7 @@
         </w:rPr>
         <w:t>Work team</w:t>
       </w:r>
-      <w:bookmarkEnd w:id="16"/>
+      <w:bookmarkEnd w:id="17"/>
     </w:p>
     <w:p>
       <w:pPr>
@@ -6731,7 +6528,7 @@
           <w:lang w:val="en-US"/>
         </w:rPr>
       </w:pPr>
-      <w:bookmarkStart w:id="17" w:name="_Toc19209767"/>
+      <w:bookmarkStart w:id="18" w:name="_Toc19209767"/>
       <w:r>
         <w:rPr>
           <w:rFonts w:ascii="Arial" w:hAnsi="Arial" w:cs="Arial"/>
@@ -6740,7 +6537,7 @@
         <w:lastRenderedPageBreak/>
         <w:t>Budget</w:t>
       </w:r>
-      <w:bookmarkEnd w:id="17"/>
+      <w:bookmarkEnd w:id="18"/>
     </w:p>
     <w:p>
       <w:pPr>
@@ -6911,11 +6708,10 @@
           <w:lang w:val="en-US" w:eastAsia="es-ES"/>
         </w:rPr>
       </w:pPr>
-      <w:bookmarkStart w:id="18" w:name="_GoBack"/>
-      <w:bookmarkEnd w:id="18"/>
     </w:p>
     <w:sectPr>
       <w:headerReference w:type="default" r:id="rId11"/>
+      <w:headerReference w:type="first" r:id="rId12"/>
       <w:pgSz w:w="12240" w:h="15840" w:code="1"/>
       <w:pgMar w:top="1701" w:right="1701" w:bottom="1701" w:left="1701" w:header="709" w:footer="709" w:gutter="0"/>
       <w:cols w:space="708"/>
@@ -7043,6 +6839,266 @@
       </w:p>
     </w:sdtContent>
   </w:sdt>
+  <w:p>
+    <w:pPr>
+      <w:pStyle w:val="Header"/>
+    </w:pPr>
+  </w:p>
+</w:hdr>
+</file>
+
+<file path=word/header2.xml><?xml version="1.0" encoding="utf-8"?>
+<w:hdr xmlns:wpc="http://schemas.microsoft.com/office/word/2010/wordprocessingCanvas" xmlns:mc="http://schemas.openxmlformats.org/markup-compatibility/2006" xmlns:o="urn:schemas-microsoft-com:office:office" xmlns:r="http://schemas.openxmlformats.org/officeDocument/2006/relationships" xmlns:m="http://schemas.openxmlformats.org/officeDocument/2006/math" xmlns:v="urn:schemas-microsoft-com:vml" xmlns:wp14="http://schemas.microsoft.com/office/word/2010/wordprocessingDrawing" xmlns:wp="http://schemas.openxmlformats.org/drawingml/2006/wordprocessingDrawing" xmlns:w10="urn:schemas-microsoft-com:office:word" xmlns:w="http://schemas.openxmlformats.org/wordprocessingml/2006/main" xmlns:w14="http://schemas.microsoft.com/office/word/2010/wordml" xmlns:w15="http://schemas.microsoft.com/office/word/2012/wordml" xmlns:wpg="http://schemas.microsoft.com/office/word/2010/wordprocessingGroup" xmlns:wpi="http://schemas.microsoft.com/office/word/2010/wordprocessingInk" xmlns:wne="http://schemas.microsoft.com/office/word/2006/wordml" xmlns:wps="http://schemas.microsoft.com/office/word/2010/wordprocessingShape" mc:Ignorable="w14 w15 wp14">
+  <w:tbl>
+    <w:tblPr>
+      <w:tblW w:w="9356" w:type="dxa"/>
+      <w:tblInd w:w="-214" w:type="dxa"/>
+      <w:tblBorders>
+        <w:top w:val="single" w:sz="4" w:space="0" w:color="auto"/>
+        <w:left w:val="single" w:sz="4" w:space="0" w:color="auto"/>
+        <w:bottom w:val="single" w:sz="4" w:space="0" w:color="auto"/>
+        <w:right w:val="single" w:sz="4" w:space="0" w:color="auto"/>
+        <w:insideH w:val="single" w:sz="4" w:space="0" w:color="auto"/>
+        <w:insideV w:val="single" w:sz="4" w:space="0" w:color="auto"/>
+      </w:tblBorders>
+      <w:tblLayout w:type="fixed"/>
+      <w:tblCellMar>
+        <w:left w:w="70" w:type="dxa"/>
+        <w:right w:w="70" w:type="dxa"/>
+      </w:tblCellMar>
+      <w:tblLook w:val="0000" w:firstRow="0" w:lastRow="0" w:firstColumn="0" w:lastColumn="0" w:noHBand="0" w:noVBand="0"/>
+    </w:tblPr>
+    <w:tblGrid>
+      <w:gridCol w:w="3403"/>
+      <w:gridCol w:w="3402"/>
+      <w:gridCol w:w="2551"/>
+    </w:tblGrid>
+    <w:tr>
+      <w:trPr>
+        <w:trHeight w:val="473"/>
+      </w:trPr>
+      <w:tc>
+        <w:tcPr>
+          <w:tcW w:w="9356" w:type="dxa"/>
+          <w:gridSpan w:val="3"/>
+          <w:shd w:val="clear" w:color="auto" w:fill="auto"/>
+          <w:vAlign w:val="center"/>
+        </w:tcPr>
+        <w:p>
+          <w:pPr>
+            <w:jc w:val="center"/>
+            <w:rPr>
+              <w:b/>
+            </w:rPr>
+          </w:pPr>
+          <w:r>
+            <w:rPr>
+              <w:b/>
+            </w:rPr>
+            <w:t>ARV software</w:t>
+          </w:r>
+        </w:p>
+      </w:tc>
+    </w:tr>
+    <w:tr>
+      <w:trPr>
+        <w:trHeight w:val="428"/>
+      </w:trPr>
+      <w:tc>
+        <w:tcPr>
+          <w:tcW w:w="3403" w:type="dxa"/>
+          <w:shd w:val="clear" w:color="auto" w:fill="auto"/>
+          <w:vAlign w:val="center"/>
+        </w:tcPr>
+        <w:p>
+          <w:pPr>
+            <w:rPr>
+              <w:b/>
+              <w:color w:val="C0C0C0"/>
+            </w:rPr>
+          </w:pPr>
+          <w:proofErr w:type="spellStart"/>
+          <w:r>
+            <w:rPr>
+              <w:b/>
+              <w:color w:val="C0C0C0"/>
+            </w:rPr>
+            <w:t>Author</w:t>
+          </w:r>
+          <w:proofErr w:type="spellEnd"/>
+          <w:r>
+            <w:rPr>
+              <w:b/>
+              <w:color w:val="C0C0C0"/>
+            </w:rPr>
+            <w:t xml:space="preserve">: José Alberto Nolasco Cruz </w:t>
+          </w:r>
+        </w:p>
+      </w:tc>
+      <w:tc>
+        <w:tcPr>
+          <w:tcW w:w="3402" w:type="dxa"/>
+          <w:shd w:val="clear" w:color="auto" w:fill="auto"/>
+          <w:vAlign w:val="center"/>
+        </w:tcPr>
+        <w:p>
+          <w:pPr>
+            <w:jc w:val="center"/>
+            <w:rPr>
+              <w:b/>
+            </w:rPr>
+          </w:pPr>
+          <w:proofErr w:type="spellStart"/>
+          <w:r>
+            <w:rPr>
+              <w:b/>
+            </w:rPr>
+            <w:t>Version</w:t>
+          </w:r>
+          <w:proofErr w:type="spellEnd"/>
+          <w:r>
+            <w:rPr>
+              <w:b/>
+            </w:rPr>
+            <w:t xml:space="preserve">: </w:t>
+          </w:r>
+          <w:r>
+            <w:rPr>
+              <w:b/>
+              <w:color w:val="C0C0C0"/>
+            </w:rPr>
+            <w:t>2.0</w:t>
+          </w:r>
+        </w:p>
+      </w:tc>
+      <w:tc>
+        <w:tcPr>
+          <w:tcW w:w="2551" w:type="dxa"/>
+          <w:shd w:val="clear" w:color="auto" w:fill="auto"/>
+          <w:vAlign w:val="center"/>
+        </w:tcPr>
+        <w:p>
+          <w:pPr>
+            <w:jc w:val="right"/>
+          </w:pPr>
+          <w:r>
+            <w:rPr>
+              <w:b/>
+              <w:snapToGrid w:val="0"/>
+            </w:rPr>
+            <w:t xml:space="preserve">Page </w:t>
+          </w:r>
+          <w:r>
+            <w:rPr>
+              <w:b/>
+              <w:snapToGrid w:val="0"/>
+            </w:rPr>
+            <w:fldChar w:fldCharType="begin"/>
+          </w:r>
+          <w:r>
+            <w:rPr>
+              <w:b/>
+              <w:snapToGrid w:val="0"/>
+            </w:rPr>
+            <w:instrText xml:space="preserve"> </w:instrText>
+          </w:r>
+          <w:r>
+            <w:rPr>
+              <w:b/>
+              <w:snapToGrid w:val="0"/>
+            </w:rPr>
+            <w:instrText>PAGE</w:instrText>
+          </w:r>
+          <w:r>
+            <w:rPr>
+              <w:b/>
+              <w:snapToGrid w:val="0"/>
+            </w:rPr>
+            <w:instrText xml:space="preserve"> </w:instrText>
+          </w:r>
+          <w:r>
+            <w:rPr>
+              <w:b/>
+              <w:snapToGrid w:val="0"/>
+            </w:rPr>
+            <w:fldChar w:fldCharType="separate"/>
+          </w:r>
+          <w:r>
+            <w:rPr>
+              <w:b/>
+              <w:noProof/>
+              <w:snapToGrid w:val="0"/>
+            </w:rPr>
+            <w:t>1</w:t>
+          </w:r>
+          <w:r>
+            <w:rPr>
+              <w:b/>
+              <w:snapToGrid w:val="0"/>
+            </w:rPr>
+            <w:fldChar w:fldCharType="end"/>
+          </w:r>
+          <w:r>
+            <w:rPr>
+              <w:b/>
+              <w:snapToGrid w:val="0"/>
+            </w:rPr>
+            <w:t xml:space="preserve"> / </w:t>
+          </w:r>
+          <w:r>
+            <w:rPr>
+              <w:b/>
+              <w:snapToGrid w:val="0"/>
+            </w:rPr>
+            <w:fldChar w:fldCharType="begin"/>
+          </w:r>
+          <w:r>
+            <w:rPr>
+              <w:b/>
+              <w:snapToGrid w:val="0"/>
+            </w:rPr>
+            <w:instrText xml:space="preserve"> </w:instrText>
+          </w:r>
+          <w:r>
+            <w:rPr>
+              <w:b/>
+              <w:snapToGrid w:val="0"/>
+            </w:rPr>
+            <w:instrText>NUMPAGES</w:instrText>
+          </w:r>
+          <w:r>
+            <w:rPr>
+              <w:b/>
+              <w:snapToGrid w:val="0"/>
+            </w:rPr>
+            <w:instrText xml:space="preserve"> </w:instrText>
+          </w:r>
+          <w:r>
+            <w:rPr>
+              <w:b/>
+              <w:snapToGrid w:val="0"/>
+            </w:rPr>
+            <w:fldChar w:fldCharType="separate"/>
+          </w:r>
+          <w:r>
+            <w:rPr>
+              <w:b/>
+              <w:noProof/>
+              <w:snapToGrid w:val="0"/>
+            </w:rPr>
+            <w:t>11</w:t>
+          </w:r>
+          <w:r>
+            <w:rPr>
+              <w:b/>
+              <w:snapToGrid w:val="0"/>
+            </w:rPr>
+            <w:fldChar w:fldCharType="end"/>
+          </w:r>
+        </w:p>
+      </w:tc>
+    </w:tr>
+  </w:tbl>
   <w:p>
     <w:pPr>
       <w:pStyle w:val="Header"/>
@@ -8755,7 +8811,6 @@
     <w:basedOn w:val="Normal"/>
     <w:link w:val="FooterChar"/>
     <w:uiPriority w:val="99"/>
-    <w:semiHidden/>
     <w:unhideWhenUsed/>
     <w:rsid w:val="0097294D"/>
     <w:pPr>
@@ -8771,7 +8826,6 @@
     <w:basedOn w:val="DefaultParagraphFont"/>
     <w:link w:val="Footer"/>
     <w:uiPriority w:val="99"/>
-    <w:semiHidden/>
     <w:rsid w:val="0097294D"/>
   </w:style>
   <w:style w:type="character" w:styleId="PlaceholderText">
@@ -9252,7 +9306,7 @@
 </file>
 
 <file path=customXml/itemProps1.xml><?xml version="1.0" encoding="utf-8"?>
-<ds:datastoreItem xmlns:ds="http://schemas.openxmlformats.org/officeDocument/2006/customXml" ds:itemID="{C5C84782-9364-4FDF-AB4D-C6E5C32ED486}">
+<ds:datastoreItem xmlns:ds="http://schemas.openxmlformats.org/officeDocument/2006/customXml" ds:itemID="{63FC4211-041D-47A3-8373-D2F46F7737AC}">
   <ds:schemaRefs>
     <ds:schemaRef ds:uri="http://schemas.openxmlformats.org/officeDocument/2006/bibliography"/>
   </ds:schemaRefs>

</xml_diff>

<commit_message>
third draft of the proyect base line correccion about title, scope, abstract
</commit_message>
<xml_diff>
--- a/BaseLine-Project.docx
+++ b/BaseLine-Project.docx
@@ -73,7 +73,6 @@
           <w:lang w:val="en-US"/>
         </w:rPr>
       </w:pPr>
-      <w:bookmarkStart w:id="0" w:name="_GoBack"/>
       <w:r>
         <w:rPr>
           <w:rFonts w:ascii="CMR12" w:hAnsi="CMR12" w:cs="CMR12"/>
@@ -131,7 +130,6 @@
           </wp:inline>
         </w:drawing>
       </w:r>
-      <w:bookmarkEnd w:id="0"/>
     </w:p>
     <w:p>
       <w:pPr>
@@ -192,7 +190,7 @@
           <w:rFonts w:ascii="CMBX12" w:hAnsi="CMBX12" w:cs="CMBX12"/>
           <w:sz w:val="29"/>
           <w:szCs w:val="29"/>
-          <w:lang w:val="es-MX"/>
+          <w:lang w:val="en-US"/>
         </w:rPr>
       </w:pPr>
     </w:p>
@@ -207,7 +205,7 @@
           <w:rFonts w:ascii="Verdana" w:hAnsi="Verdana"/>
           <w:sz w:val="24"/>
           <w:szCs w:val="24"/>
-          <w:lang w:val="es-MX"/>
+          <w:lang w:val="en-US"/>
         </w:rPr>
       </w:pPr>
       <w:r>
@@ -215,7 +213,7 @@
           <w:rFonts w:ascii="Verdana" w:hAnsi="Verdana"/>
           <w:sz w:val="26"/>
           <w:szCs w:val="26"/>
-          <w:lang w:val="es-MX"/>
+          <w:lang w:val="en-US"/>
         </w:rPr>
         <w:tab/>
       </w:r>
@@ -274,7 +272,7 @@
             <w:rPr>
               <w:rFonts w:eastAsiaTheme="minorEastAsia"/>
               <w:noProof/>
-              <w:lang w:val="en-US" w:eastAsia="es-MX"/>
+              <w:lang w:val="en-US"/>
             </w:rPr>
           </w:pPr>
           <w:r>
@@ -310,7 +308,7 @@
             </w:rPr>
             <w:fldChar w:fldCharType="separate"/>
           </w:r>
-          <w:hyperlink w:anchor="_Toc19209750" w:history="1">
+          <w:hyperlink w:anchor="_Toc21016140" w:history="1">
             <w:r>
               <w:rPr>
                 <w:rStyle w:val="Hyperlink"/>
@@ -324,7 +322,6 @@
               <w:rPr>
                 <w:noProof/>
                 <w:webHidden/>
-                <w:lang w:val="en-US"/>
               </w:rPr>
               <w:tab/>
             </w:r>
@@ -332,7 +329,6 @@
               <w:rPr>
                 <w:noProof/>
                 <w:webHidden/>
-                <w:lang w:val="en-US"/>
               </w:rPr>
               <w:fldChar w:fldCharType="begin"/>
             </w:r>
@@ -340,22 +336,19 @@
               <w:rPr>
                 <w:noProof/>
                 <w:webHidden/>
-                <w:lang w:val="en-US"/>
-              </w:rPr>
-              <w:instrText xml:space="preserve"> PAGEREF _Toc19209750 \h </w:instrText>
-            </w:r>
-            <w:r>
-              <w:rPr>
-                <w:noProof/>
-                <w:webHidden/>
-                <w:lang w:val="en-US"/>
-              </w:rPr>
-            </w:r>
-            <w:r>
-              <w:rPr>
-                <w:noProof/>
-                <w:webHidden/>
-                <w:lang w:val="en-US"/>
+              </w:rPr>
+              <w:instrText xml:space="preserve"> PAGEREF _Toc21016140 \h </w:instrText>
+            </w:r>
+            <w:r>
+              <w:rPr>
+                <w:noProof/>
+                <w:webHidden/>
+              </w:rPr>
+            </w:r>
+            <w:r>
+              <w:rPr>
+                <w:noProof/>
+                <w:webHidden/>
               </w:rPr>
               <w:fldChar w:fldCharType="separate"/>
             </w:r>
@@ -363,7 +356,6 @@
               <w:rPr>
                 <w:noProof/>
                 <w:webHidden/>
-                <w:lang w:val="en-US"/>
               </w:rPr>
               <w:t>3</w:t>
             </w:r>
@@ -371,7 +363,6 @@
               <w:rPr>
                 <w:noProof/>
                 <w:webHidden/>
-                <w:lang w:val="en-US"/>
               </w:rPr>
               <w:fldChar w:fldCharType="end"/>
             </w:r>
@@ -386,10 +377,10 @@
             <w:rPr>
               <w:rFonts w:eastAsiaTheme="minorEastAsia"/>
               <w:noProof/>
-              <w:lang w:val="en-US" w:eastAsia="es-MX"/>
+              <w:lang w:val="en-US"/>
             </w:rPr>
           </w:pPr>
-          <w:hyperlink w:anchor="_Toc19209751" w:history="1">
+          <w:hyperlink w:anchor="_Toc21016141" w:history="1">
             <w:r>
               <w:rPr>
                 <w:rStyle w:val="Hyperlink"/>
@@ -403,7 +394,6 @@
               <w:rPr>
                 <w:noProof/>
                 <w:webHidden/>
-                <w:lang w:val="en-US"/>
               </w:rPr>
               <w:tab/>
             </w:r>
@@ -411,7 +401,6 @@
               <w:rPr>
                 <w:noProof/>
                 <w:webHidden/>
-                <w:lang w:val="en-US"/>
               </w:rPr>
               <w:fldChar w:fldCharType="begin"/>
             </w:r>
@@ -419,22 +408,19 @@
               <w:rPr>
                 <w:noProof/>
                 <w:webHidden/>
-                <w:lang w:val="en-US"/>
-              </w:rPr>
-              <w:instrText xml:space="preserve"> PAGEREF _Toc19209751 \h </w:instrText>
-            </w:r>
-            <w:r>
-              <w:rPr>
-                <w:noProof/>
-                <w:webHidden/>
-                <w:lang w:val="en-US"/>
-              </w:rPr>
-            </w:r>
-            <w:r>
-              <w:rPr>
-                <w:noProof/>
-                <w:webHidden/>
-                <w:lang w:val="en-US"/>
+              </w:rPr>
+              <w:instrText xml:space="preserve"> PAGEREF _Toc21016141 \h </w:instrText>
+            </w:r>
+            <w:r>
+              <w:rPr>
+                <w:noProof/>
+                <w:webHidden/>
+              </w:rPr>
+            </w:r>
+            <w:r>
+              <w:rPr>
+                <w:noProof/>
+                <w:webHidden/>
               </w:rPr>
               <w:fldChar w:fldCharType="separate"/>
             </w:r>
@@ -442,7 +428,6 @@
               <w:rPr>
                 <w:noProof/>
                 <w:webHidden/>
-                <w:lang w:val="en-US"/>
               </w:rPr>
               <w:t>3</w:t>
             </w:r>
@@ -450,7 +435,6 @@
               <w:rPr>
                 <w:noProof/>
                 <w:webHidden/>
-                <w:lang w:val="en-US"/>
               </w:rPr>
               <w:fldChar w:fldCharType="end"/>
             </w:r>
@@ -465,10 +449,10 @@
             <w:rPr>
               <w:rFonts w:eastAsiaTheme="minorEastAsia"/>
               <w:noProof/>
-              <w:lang w:val="en-US" w:eastAsia="es-MX"/>
+              <w:lang w:val="en-US"/>
             </w:rPr>
           </w:pPr>
-          <w:hyperlink w:anchor="_Toc19209752" w:history="1">
+          <w:hyperlink w:anchor="_Toc21016142" w:history="1">
             <w:r>
               <w:rPr>
                 <w:rStyle w:val="Hyperlink"/>
@@ -482,7 +466,6 @@
               <w:rPr>
                 <w:noProof/>
                 <w:webHidden/>
-                <w:lang w:val="en-US"/>
               </w:rPr>
               <w:tab/>
             </w:r>
@@ -490,7 +473,6 @@
               <w:rPr>
                 <w:noProof/>
                 <w:webHidden/>
-                <w:lang w:val="en-US"/>
               </w:rPr>
               <w:fldChar w:fldCharType="begin"/>
             </w:r>
@@ -498,22 +480,19 @@
               <w:rPr>
                 <w:noProof/>
                 <w:webHidden/>
-                <w:lang w:val="en-US"/>
-              </w:rPr>
-              <w:instrText xml:space="preserve"> PAGEREF _Toc19209752 \h </w:instrText>
-            </w:r>
-            <w:r>
-              <w:rPr>
-                <w:noProof/>
-                <w:webHidden/>
-                <w:lang w:val="en-US"/>
-              </w:rPr>
-            </w:r>
-            <w:r>
-              <w:rPr>
-                <w:noProof/>
-                <w:webHidden/>
-                <w:lang w:val="en-US"/>
+              </w:rPr>
+              <w:instrText xml:space="preserve"> PAGEREF _Toc21016142 \h </w:instrText>
+            </w:r>
+            <w:r>
+              <w:rPr>
+                <w:noProof/>
+                <w:webHidden/>
+              </w:rPr>
+            </w:r>
+            <w:r>
+              <w:rPr>
+                <w:noProof/>
+                <w:webHidden/>
               </w:rPr>
               <w:fldChar w:fldCharType="separate"/>
             </w:r>
@@ -521,7 +500,6 @@
               <w:rPr>
                 <w:noProof/>
                 <w:webHidden/>
-                <w:lang w:val="en-US"/>
               </w:rPr>
               <w:t>3</w:t>
             </w:r>
@@ -529,7 +507,6 @@
               <w:rPr>
                 <w:noProof/>
                 <w:webHidden/>
-                <w:lang w:val="en-US"/>
               </w:rPr>
               <w:fldChar w:fldCharType="end"/>
             </w:r>
@@ -544,10 +521,10 @@
             <w:rPr>
               <w:rFonts w:eastAsiaTheme="minorEastAsia"/>
               <w:noProof/>
-              <w:lang w:val="en-US" w:eastAsia="es-MX"/>
+              <w:lang w:val="en-US"/>
             </w:rPr>
           </w:pPr>
-          <w:hyperlink w:anchor="_Toc19209753" w:history="1">
+          <w:hyperlink w:anchor="_Toc21016143" w:history="1">
             <w:r>
               <w:rPr>
                 <w:rStyle w:val="Hyperlink"/>
@@ -561,7 +538,6 @@
               <w:rPr>
                 <w:noProof/>
                 <w:webHidden/>
-                <w:lang w:val="en-US"/>
               </w:rPr>
               <w:tab/>
             </w:r>
@@ -569,7 +545,6 @@
               <w:rPr>
                 <w:noProof/>
                 <w:webHidden/>
-                <w:lang w:val="en-US"/>
               </w:rPr>
               <w:fldChar w:fldCharType="begin"/>
             </w:r>
@@ -577,22 +552,19 @@
               <w:rPr>
                 <w:noProof/>
                 <w:webHidden/>
-                <w:lang w:val="en-US"/>
-              </w:rPr>
-              <w:instrText xml:space="preserve"> PAGEREF _Toc19209753 \h </w:instrText>
-            </w:r>
-            <w:r>
-              <w:rPr>
-                <w:noProof/>
-                <w:webHidden/>
-                <w:lang w:val="en-US"/>
-              </w:rPr>
-            </w:r>
-            <w:r>
-              <w:rPr>
-                <w:noProof/>
-                <w:webHidden/>
-                <w:lang w:val="en-US"/>
+              </w:rPr>
+              <w:instrText xml:space="preserve"> PAGEREF _Toc21016143 \h </w:instrText>
+            </w:r>
+            <w:r>
+              <w:rPr>
+                <w:noProof/>
+                <w:webHidden/>
+              </w:rPr>
+            </w:r>
+            <w:r>
+              <w:rPr>
+                <w:noProof/>
+                <w:webHidden/>
               </w:rPr>
               <w:fldChar w:fldCharType="separate"/>
             </w:r>
@@ -600,7 +572,6 @@
               <w:rPr>
                 <w:noProof/>
                 <w:webHidden/>
-                <w:lang w:val="en-US"/>
               </w:rPr>
               <w:t>3</w:t>
             </w:r>
@@ -608,7 +579,6 @@
               <w:rPr>
                 <w:noProof/>
                 <w:webHidden/>
-                <w:lang w:val="en-US"/>
               </w:rPr>
               <w:fldChar w:fldCharType="end"/>
             </w:r>
@@ -623,10 +593,10 @@
             <w:rPr>
               <w:rFonts w:eastAsiaTheme="minorEastAsia"/>
               <w:noProof/>
-              <w:lang w:val="en-US" w:eastAsia="es-MX"/>
+              <w:lang w:val="en-US"/>
             </w:rPr>
           </w:pPr>
-          <w:hyperlink w:anchor="_Toc19209754" w:history="1">
+          <w:hyperlink w:anchor="_Toc21016144" w:history="1">
             <w:r>
               <w:rPr>
                 <w:rStyle w:val="Hyperlink"/>
@@ -640,7 +610,6 @@
               <w:rPr>
                 <w:noProof/>
                 <w:webHidden/>
-                <w:lang w:val="en-US"/>
               </w:rPr>
               <w:tab/>
             </w:r>
@@ -648,7 +617,6 @@
               <w:rPr>
                 <w:noProof/>
                 <w:webHidden/>
-                <w:lang w:val="en-US"/>
               </w:rPr>
               <w:fldChar w:fldCharType="begin"/>
             </w:r>
@@ -656,22 +624,19 @@
               <w:rPr>
                 <w:noProof/>
                 <w:webHidden/>
-                <w:lang w:val="en-US"/>
-              </w:rPr>
-              <w:instrText xml:space="preserve"> PAGEREF _Toc19209754 \h </w:instrText>
-            </w:r>
-            <w:r>
-              <w:rPr>
-                <w:noProof/>
-                <w:webHidden/>
-                <w:lang w:val="en-US"/>
-              </w:rPr>
-            </w:r>
-            <w:r>
-              <w:rPr>
-                <w:noProof/>
-                <w:webHidden/>
-                <w:lang w:val="en-US"/>
+              </w:rPr>
+              <w:instrText xml:space="preserve"> PAGEREF _Toc21016144 \h </w:instrText>
+            </w:r>
+            <w:r>
+              <w:rPr>
+                <w:noProof/>
+                <w:webHidden/>
+              </w:rPr>
+            </w:r>
+            <w:r>
+              <w:rPr>
+                <w:noProof/>
+                <w:webHidden/>
               </w:rPr>
               <w:fldChar w:fldCharType="separate"/>
             </w:r>
@@ -679,7 +644,6 @@
               <w:rPr>
                 <w:noProof/>
                 <w:webHidden/>
-                <w:lang w:val="en-US"/>
               </w:rPr>
               <w:t>4</w:t>
             </w:r>
@@ -687,7 +651,6 @@
               <w:rPr>
                 <w:noProof/>
                 <w:webHidden/>
-                <w:lang w:val="en-US"/>
               </w:rPr>
               <w:fldChar w:fldCharType="end"/>
             </w:r>
@@ -702,10 +665,10 @@
             <w:rPr>
               <w:rFonts w:eastAsiaTheme="minorEastAsia"/>
               <w:noProof/>
-              <w:lang w:val="en-US" w:eastAsia="es-MX"/>
+              <w:lang w:val="en-US"/>
             </w:rPr>
           </w:pPr>
-          <w:hyperlink w:anchor="_Toc19209755" w:history="1">
+          <w:hyperlink w:anchor="_Toc21016145" w:history="1">
             <w:r>
               <w:rPr>
                 <w:rStyle w:val="Hyperlink"/>
@@ -719,7 +682,6 @@
               <w:rPr>
                 <w:noProof/>
                 <w:webHidden/>
-                <w:lang w:val="en-US"/>
               </w:rPr>
               <w:tab/>
             </w:r>
@@ -727,7 +689,6 @@
               <w:rPr>
                 <w:noProof/>
                 <w:webHidden/>
-                <w:lang w:val="en-US"/>
               </w:rPr>
               <w:fldChar w:fldCharType="begin"/>
             </w:r>
@@ -735,22 +696,19 @@
               <w:rPr>
                 <w:noProof/>
                 <w:webHidden/>
-                <w:lang w:val="en-US"/>
-              </w:rPr>
-              <w:instrText xml:space="preserve"> PAGEREF _Toc19209755 \h </w:instrText>
-            </w:r>
-            <w:r>
-              <w:rPr>
-                <w:noProof/>
-                <w:webHidden/>
-                <w:lang w:val="en-US"/>
-              </w:rPr>
-            </w:r>
-            <w:r>
-              <w:rPr>
-                <w:noProof/>
-                <w:webHidden/>
-                <w:lang w:val="en-US"/>
+              </w:rPr>
+              <w:instrText xml:space="preserve"> PAGEREF _Toc21016145 \h </w:instrText>
+            </w:r>
+            <w:r>
+              <w:rPr>
+                <w:noProof/>
+                <w:webHidden/>
+              </w:rPr>
+            </w:r>
+            <w:r>
+              <w:rPr>
+                <w:noProof/>
+                <w:webHidden/>
               </w:rPr>
               <w:fldChar w:fldCharType="separate"/>
             </w:r>
@@ -758,7 +716,6 @@
               <w:rPr>
                 <w:noProof/>
                 <w:webHidden/>
-                <w:lang w:val="en-US"/>
               </w:rPr>
               <w:t>4</w:t>
             </w:r>
@@ -766,7 +723,6 @@
               <w:rPr>
                 <w:noProof/>
                 <w:webHidden/>
-                <w:lang w:val="en-US"/>
               </w:rPr>
               <w:fldChar w:fldCharType="end"/>
             </w:r>
@@ -781,10 +737,10 @@
             <w:rPr>
               <w:rFonts w:eastAsiaTheme="minorEastAsia"/>
               <w:noProof/>
-              <w:lang w:val="en-US" w:eastAsia="es-MX"/>
+              <w:lang w:val="en-US"/>
             </w:rPr>
           </w:pPr>
-          <w:hyperlink w:anchor="_Toc19209756" w:history="1">
+          <w:hyperlink w:anchor="_Toc21016146" w:history="1">
             <w:r>
               <w:rPr>
                 <w:rStyle w:val="Hyperlink"/>
@@ -798,7 +754,6 @@
               <w:rPr>
                 <w:noProof/>
                 <w:webHidden/>
-                <w:lang w:val="en-US"/>
               </w:rPr>
               <w:tab/>
             </w:r>
@@ -806,7 +761,6 @@
               <w:rPr>
                 <w:noProof/>
                 <w:webHidden/>
-                <w:lang w:val="en-US"/>
               </w:rPr>
               <w:fldChar w:fldCharType="begin"/>
             </w:r>
@@ -814,22 +768,19 @@
               <w:rPr>
                 <w:noProof/>
                 <w:webHidden/>
-                <w:lang w:val="en-US"/>
-              </w:rPr>
-              <w:instrText xml:space="preserve"> PAGEREF _Toc19209756 \h </w:instrText>
-            </w:r>
-            <w:r>
-              <w:rPr>
-                <w:noProof/>
-                <w:webHidden/>
-                <w:lang w:val="en-US"/>
-              </w:rPr>
-            </w:r>
-            <w:r>
-              <w:rPr>
-                <w:noProof/>
-                <w:webHidden/>
-                <w:lang w:val="en-US"/>
+              </w:rPr>
+              <w:instrText xml:space="preserve"> PAGEREF _Toc21016146 \h </w:instrText>
+            </w:r>
+            <w:r>
+              <w:rPr>
+                <w:noProof/>
+                <w:webHidden/>
+              </w:rPr>
+            </w:r>
+            <w:r>
+              <w:rPr>
+                <w:noProof/>
+                <w:webHidden/>
               </w:rPr>
               <w:fldChar w:fldCharType="separate"/>
             </w:r>
@@ -837,7 +788,6 @@
               <w:rPr>
                 <w:noProof/>
                 <w:webHidden/>
-                <w:lang w:val="en-US"/>
               </w:rPr>
               <w:t>4</w:t>
             </w:r>
@@ -845,7 +795,6 @@
               <w:rPr>
                 <w:noProof/>
                 <w:webHidden/>
-                <w:lang w:val="en-US"/>
               </w:rPr>
               <w:fldChar w:fldCharType="end"/>
             </w:r>
@@ -860,10 +809,10 @@
             <w:rPr>
               <w:rFonts w:eastAsiaTheme="minorEastAsia"/>
               <w:noProof/>
-              <w:lang w:val="en-US" w:eastAsia="es-MX"/>
+              <w:lang w:val="en-US"/>
             </w:rPr>
           </w:pPr>
-          <w:hyperlink w:anchor="_Toc19209757" w:history="1">
+          <w:hyperlink w:anchor="_Toc21016147" w:history="1">
             <w:r>
               <w:rPr>
                 <w:rStyle w:val="Hyperlink"/>
@@ -877,7 +826,6 @@
               <w:rPr>
                 <w:noProof/>
                 <w:webHidden/>
-                <w:lang w:val="en-US"/>
               </w:rPr>
               <w:tab/>
             </w:r>
@@ -885,7 +833,6 @@
               <w:rPr>
                 <w:noProof/>
                 <w:webHidden/>
-                <w:lang w:val="en-US"/>
               </w:rPr>
               <w:fldChar w:fldCharType="begin"/>
             </w:r>
@@ -893,22 +840,19 @@
               <w:rPr>
                 <w:noProof/>
                 <w:webHidden/>
-                <w:lang w:val="en-US"/>
-              </w:rPr>
-              <w:instrText xml:space="preserve"> PAGEREF _Toc19209757 \h </w:instrText>
-            </w:r>
-            <w:r>
-              <w:rPr>
-                <w:noProof/>
-                <w:webHidden/>
-                <w:lang w:val="en-US"/>
-              </w:rPr>
-            </w:r>
-            <w:r>
-              <w:rPr>
-                <w:noProof/>
-                <w:webHidden/>
-                <w:lang w:val="en-US"/>
+              </w:rPr>
+              <w:instrText xml:space="preserve"> PAGEREF _Toc21016147 \h </w:instrText>
+            </w:r>
+            <w:r>
+              <w:rPr>
+                <w:noProof/>
+                <w:webHidden/>
+              </w:rPr>
+            </w:r>
+            <w:r>
+              <w:rPr>
+                <w:noProof/>
+                <w:webHidden/>
               </w:rPr>
               <w:fldChar w:fldCharType="separate"/>
             </w:r>
@@ -916,15 +860,13 @@
               <w:rPr>
                 <w:noProof/>
                 <w:webHidden/>
-                <w:lang w:val="en-US"/>
-              </w:rPr>
-              <w:t>4</w:t>
-            </w:r>
-            <w:r>
-              <w:rPr>
-                <w:noProof/>
-                <w:webHidden/>
-                <w:lang w:val="en-US"/>
+              </w:rPr>
+              <w:t>5</w:t>
+            </w:r>
+            <w:r>
+              <w:rPr>
+                <w:noProof/>
+                <w:webHidden/>
               </w:rPr>
               <w:fldChar w:fldCharType="end"/>
             </w:r>
@@ -939,10 +881,10 @@
             <w:rPr>
               <w:rFonts w:eastAsiaTheme="minorEastAsia"/>
               <w:noProof/>
-              <w:lang w:val="en-US" w:eastAsia="es-MX"/>
+              <w:lang w:val="en-US"/>
             </w:rPr>
           </w:pPr>
-          <w:hyperlink w:anchor="_Toc19209758" w:history="1">
+          <w:hyperlink w:anchor="_Toc21016148" w:history="1">
             <w:r>
               <w:rPr>
                 <w:rStyle w:val="Hyperlink"/>
@@ -956,7 +898,6 @@
               <w:rPr>
                 <w:noProof/>
                 <w:webHidden/>
-                <w:lang w:val="en-US"/>
               </w:rPr>
               <w:tab/>
             </w:r>
@@ -964,7 +905,6 @@
               <w:rPr>
                 <w:noProof/>
                 <w:webHidden/>
-                <w:lang w:val="en-US"/>
               </w:rPr>
               <w:fldChar w:fldCharType="begin"/>
             </w:r>
@@ -972,22 +912,19 @@
               <w:rPr>
                 <w:noProof/>
                 <w:webHidden/>
-                <w:lang w:val="en-US"/>
-              </w:rPr>
-              <w:instrText xml:space="preserve"> PAGEREF _Toc19209758 \h </w:instrText>
-            </w:r>
-            <w:r>
-              <w:rPr>
-                <w:noProof/>
-                <w:webHidden/>
-                <w:lang w:val="en-US"/>
-              </w:rPr>
-            </w:r>
-            <w:r>
-              <w:rPr>
-                <w:noProof/>
-                <w:webHidden/>
-                <w:lang w:val="en-US"/>
+              </w:rPr>
+              <w:instrText xml:space="preserve"> PAGEREF _Toc21016148 \h </w:instrText>
+            </w:r>
+            <w:r>
+              <w:rPr>
+                <w:noProof/>
+                <w:webHidden/>
+              </w:rPr>
+            </w:r>
+            <w:r>
+              <w:rPr>
+                <w:noProof/>
+                <w:webHidden/>
               </w:rPr>
               <w:fldChar w:fldCharType="separate"/>
             </w:r>
@@ -995,7 +932,6 @@
               <w:rPr>
                 <w:noProof/>
                 <w:webHidden/>
-                <w:lang w:val="en-US"/>
               </w:rPr>
               <w:t>5</w:t>
             </w:r>
@@ -1003,7 +939,6 @@
               <w:rPr>
                 <w:noProof/>
                 <w:webHidden/>
-                <w:lang w:val="en-US"/>
               </w:rPr>
               <w:fldChar w:fldCharType="end"/>
             </w:r>
@@ -1018,10 +953,10 @@
             <w:rPr>
               <w:rFonts w:eastAsiaTheme="minorEastAsia"/>
               <w:noProof/>
-              <w:lang w:val="en-US" w:eastAsia="es-MX"/>
+              <w:lang w:val="en-US"/>
             </w:rPr>
           </w:pPr>
-          <w:hyperlink w:anchor="_Toc19209759" w:history="1">
+          <w:hyperlink w:anchor="_Toc21016149" w:history="1">
             <w:r>
               <w:rPr>
                 <w:rStyle w:val="Hyperlink"/>
@@ -1035,7 +970,6 @@
               <w:rPr>
                 <w:noProof/>
                 <w:webHidden/>
-                <w:lang w:val="en-US"/>
               </w:rPr>
               <w:tab/>
             </w:r>
@@ -1043,7 +977,6 @@
               <w:rPr>
                 <w:noProof/>
                 <w:webHidden/>
-                <w:lang w:val="en-US"/>
               </w:rPr>
               <w:fldChar w:fldCharType="begin"/>
             </w:r>
@@ -1051,22 +984,19 @@
               <w:rPr>
                 <w:noProof/>
                 <w:webHidden/>
-                <w:lang w:val="en-US"/>
-              </w:rPr>
-              <w:instrText xml:space="preserve"> PAGEREF _Toc19209759 \h </w:instrText>
-            </w:r>
-            <w:r>
-              <w:rPr>
-                <w:noProof/>
-                <w:webHidden/>
-                <w:lang w:val="en-US"/>
-              </w:rPr>
-            </w:r>
-            <w:r>
-              <w:rPr>
-                <w:noProof/>
-                <w:webHidden/>
-                <w:lang w:val="en-US"/>
+              </w:rPr>
+              <w:instrText xml:space="preserve"> PAGEREF _Toc21016149 \h </w:instrText>
+            </w:r>
+            <w:r>
+              <w:rPr>
+                <w:noProof/>
+                <w:webHidden/>
+              </w:rPr>
+            </w:r>
+            <w:r>
+              <w:rPr>
+                <w:noProof/>
+                <w:webHidden/>
               </w:rPr>
               <w:fldChar w:fldCharType="separate"/>
             </w:r>
@@ -1074,15 +1004,13 @@
               <w:rPr>
                 <w:noProof/>
                 <w:webHidden/>
-                <w:lang w:val="en-US"/>
-              </w:rPr>
-              <w:t>5</w:t>
-            </w:r>
-            <w:r>
-              <w:rPr>
-                <w:noProof/>
-                <w:webHidden/>
-                <w:lang w:val="en-US"/>
+              </w:rPr>
+              <w:t>7</w:t>
+            </w:r>
+            <w:r>
+              <w:rPr>
+                <w:noProof/>
+                <w:webHidden/>
               </w:rPr>
               <w:fldChar w:fldCharType="end"/>
             </w:r>
@@ -1097,10 +1025,10 @@
             <w:rPr>
               <w:rFonts w:eastAsiaTheme="minorEastAsia"/>
               <w:noProof/>
-              <w:lang w:val="en-US" w:eastAsia="es-MX"/>
+              <w:lang w:val="en-US"/>
             </w:rPr>
           </w:pPr>
-          <w:hyperlink w:anchor="_Toc19209760" w:history="1">
+          <w:hyperlink w:anchor="_Toc21016150" w:history="1">
             <w:r>
               <w:rPr>
                 <w:rStyle w:val="Hyperlink"/>
@@ -1114,7 +1042,6 @@
               <w:rPr>
                 <w:noProof/>
                 <w:webHidden/>
-                <w:lang w:val="en-US"/>
               </w:rPr>
               <w:tab/>
             </w:r>
@@ -1122,7 +1049,6 @@
               <w:rPr>
                 <w:noProof/>
                 <w:webHidden/>
-                <w:lang w:val="en-US"/>
               </w:rPr>
               <w:fldChar w:fldCharType="begin"/>
             </w:r>
@@ -1130,22 +1056,19 @@
               <w:rPr>
                 <w:noProof/>
                 <w:webHidden/>
-                <w:lang w:val="en-US"/>
-              </w:rPr>
-              <w:instrText xml:space="preserve"> PAGEREF _Toc19209760 \h </w:instrText>
-            </w:r>
-            <w:r>
-              <w:rPr>
-                <w:noProof/>
-                <w:webHidden/>
-                <w:lang w:val="en-US"/>
-              </w:rPr>
-            </w:r>
-            <w:r>
-              <w:rPr>
-                <w:noProof/>
-                <w:webHidden/>
-                <w:lang w:val="en-US"/>
+              </w:rPr>
+              <w:instrText xml:space="preserve"> PAGEREF _Toc21016150 \h </w:instrText>
+            </w:r>
+            <w:r>
+              <w:rPr>
+                <w:noProof/>
+                <w:webHidden/>
+              </w:rPr>
+            </w:r>
+            <w:r>
+              <w:rPr>
+                <w:noProof/>
+                <w:webHidden/>
               </w:rPr>
               <w:fldChar w:fldCharType="separate"/>
             </w:r>
@@ -1153,15 +1076,13 @@
               <w:rPr>
                 <w:noProof/>
                 <w:webHidden/>
-                <w:lang w:val="en-US"/>
-              </w:rPr>
-              <w:t>5</w:t>
-            </w:r>
-            <w:r>
-              <w:rPr>
-                <w:noProof/>
-                <w:webHidden/>
-                <w:lang w:val="en-US"/>
+              </w:rPr>
+              <w:t>7</w:t>
+            </w:r>
+            <w:r>
+              <w:rPr>
+                <w:noProof/>
+                <w:webHidden/>
               </w:rPr>
               <w:fldChar w:fldCharType="end"/>
             </w:r>
@@ -1176,10 +1097,10 @@
             <w:rPr>
               <w:rFonts w:eastAsiaTheme="minorEastAsia"/>
               <w:noProof/>
-              <w:lang w:val="en-US" w:eastAsia="es-MX"/>
+              <w:lang w:val="en-US"/>
             </w:rPr>
           </w:pPr>
-          <w:hyperlink w:anchor="_Toc19209761" w:history="1">
+          <w:hyperlink w:anchor="_Toc21016151" w:history="1">
             <w:r>
               <w:rPr>
                 <w:rStyle w:val="Hyperlink"/>
@@ -1193,7 +1114,6 @@
               <w:rPr>
                 <w:noProof/>
                 <w:webHidden/>
-                <w:lang w:val="en-US"/>
               </w:rPr>
               <w:tab/>
             </w:r>
@@ -1201,7 +1121,6 @@
               <w:rPr>
                 <w:noProof/>
                 <w:webHidden/>
-                <w:lang w:val="en-US"/>
               </w:rPr>
               <w:fldChar w:fldCharType="begin"/>
             </w:r>
@@ -1209,22 +1128,19 @@
               <w:rPr>
                 <w:noProof/>
                 <w:webHidden/>
-                <w:lang w:val="en-US"/>
-              </w:rPr>
-              <w:instrText xml:space="preserve"> PAGEREF _Toc19209761 \h </w:instrText>
-            </w:r>
-            <w:r>
-              <w:rPr>
-                <w:noProof/>
-                <w:webHidden/>
-                <w:lang w:val="en-US"/>
-              </w:rPr>
-            </w:r>
-            <w:r>
-              <w:rPr>
-                <w:noProof/>
-                <w:webHidden/>
-                <w:lang w:val="en-US"/>
+              </w:rPr>
+              <w:instrText xml:space="preserve"> PAGEREF _Toc21016151 \h </w:instrText>
+            </w:r>
+            <w:r>
+              <w:rPr>
+                <w:noProof/>
+                <w:webHidden/>
+              </w:rPr>
+            </w:r>
+            <w:r>
+              <w:rPr>
+                <w:noProof/>
+                <w:webHidden/>
               </w:rPr>
               <w:fldChar w:fldCharType="separate"/>
             </w:r>
@@ -1232,15 +1148,13 @@
               <w:rPr>
                 <w:noProof/>
                 <w:webHidden/>
-                <w:lang w:val="en-US"/>
-              </w:rPr>
-              <w:t>5</w:t>
-            </w:r>
-            <w:r>
-              <w:rPr>
-                <w:noProof/>
-                <w:webHidden/>
-                <w:lang w:val="en-US"/>
+              </w:rPr>
+              <w:t>8</w:t>
+            </w:r>
+            <w:r>
+              <w:rPr>
+                <w:noProof/>
+                <w:webHidden/>
               </w:rPr>
               <w:fldChar w:fldCharType="end"/>
             </w:r>
@@ -1255,10 +1169,10 @@
             <w:rPr>
               <w:rFonts w:eastAsiaTheme="minorEastAsia"/>
               <w:noProof/>
-              <w:lang w:val="en-US" w:eastAsia="es-MX"/>
+              <w:lang w:val="en-US"/>
             </w:rPr>
           </w:pPr>
-          <w:hyperlink w:anchor="_Toc19209762" w:history="1">
+          <w:hyperlink w:anchor="_Toc21016152" w:history="1">
             <w:r>
               <w:rPr>
                 <w:rStyle w:val="Hyperlink"/>
@@ -1272,7 +1186,6 @@
               <w:rPr>
                 <w:noProof/>
                 <w:webHidden/>
-                <w:lang w:val="en-US"/>
               </w:rPr>
               <w:tab/>
             </w:r>
@@ -1280,7 +1193,6 @@
               <w:rPr>
                 <w:noProof/>
                 <w:webHidden/>
-                <w:lang w:val="en-US"/>
               </w:rPr>
               <w:fldChar w:fldCharType="begin"/>
             </w:r>
@@ -1288,22 +1200,19 @@
               <w:rPr>
                 <w:noProof/>
                 <w:webHidden/>
-                <w:lang w:val="en-US"/>
-              </w:rPr>
-              <w:instrText xml:space="preserve"> PAGEREF _Toc19209762 \h </w:instrText>
-            </w:r>
-            <w:r>
-              <w:rPr>
-                <w:noProof/>
-                <w:webHidden/>
-                <w:lang w:val="en-US"/>
-              </w:rPr>
-            </w:r>
-            <w:r>
-              <w:rPr>
-                <w:noProof/>
-                <w:webHidden/>
-                <w:lang w:val="en-US"/>
+              </w:rPr>
+              <w:instrText xml:space="preserve"> PAGEREF _Toc21016152 \h </w:instrText>
+            </w:r>
+            <w:r>
+              <w:rPr>
+                <w:noProof/>
+                <w:webHidden/>
+              </w:rPr>
+            </w:r>
+            <w:r>
+              <w:rPr>
+                <w:noProof/>
+                <w:webHidden/>
               </w:rPr>
               <w:fldChar w:fldCharType="separate"/>
             </w:r>
@@ -1311,15 +1220,13 @@
               <w:rPr>
                 <w:noProof/>
                 <w:webHidden/>
-                <w:lang w:val="en-US"/>
-              </w:rPr>
-              <w:t>5</w:t>
-            </w:r>
-            <w:r>
-              <w:rPr>
-                <w:noProof/>
-                <w:webHidden/>
-                <w:lang w:val="en-US"/>
+              </w:rPr>
+              <w:t>8</w:t>
+            </w:r>
+            <w:r>
+              <w:rPr>
+                <w:noProof/>
+                <w:webHidden/>
               </w:rPr>
               <w:fldChar w:fldCharType="end"/>
             </w:r>
@@ -1334,10 +1241,10 @@
             <w:rPr>
               <w:rFonts w:eastAsiaTheme="minorEastAsia"/>
               <w:noProof/>
-              <w:lang w:val="en-US" w:eastAsia="es-MX"/>
+              <w:lang w:val="en-US"/>
             </w:rPr>
           </w:pPr>
-          <w:hyperlink w:anchor="_Toc19209763" w:history="1">
+          <w:hyperlink w:anchor="_Toc21016153" w:history="1">
             <w:r>
               <w:rPr>
                 <w:rStyle w:val="Hyperlink"/>
@@ -1351,7 +1258,6 @@
               <w:rPr>
                 <w:noProof/>
                 <w:webHidden/>
-                <w:lang w:val="en-US"/>
               </w:rPr>
               <w:tab/>
             </w:r>
@@ -1359,7 +1265,6 @@
               <w:rPr>
                 <w:noProof/>
                 <w:webHidden/>
-                <w:lang w:val="en-US"/>
               </w:rPr>
               <w:fldChar w:fldCharType="begin"/>
             </w:r>
@@ -1367,22 +1272,19 @@
               <w:rPr>
                 <w:noProof/>
                 <w:webHidden/>
-                <w:lang w:val="en-US"/>
-              </w:rPr>
-              <w:instrText xml:space="preserve"> PAGEREF _Toc19209763 \h </w:instrText>
-            </w:r>
-            <w:r>
-              <w:rPr>
-                <w:noProof/>
-                <w:webHidden/>
-                <w:lang w:val="en-US"/>
-              </w:rPr>
-            </w:r>
-            <w:r>
-              <w:rPr>
-                <w:noProof/>
-                <w:webHidden/>
-                <w:lang w:val="en-US"/>
+              </w:rPr>
+              <w:instrText xml:space="preserve"> PAGEREF _Toc21016153 \h </w:instrText>
+            </w:r>
+            <w:r>
+              <w:rPr>
+                <w:noProof/>
+                <w:webHidden/>
+              </w:rPr>
+            </w:r>
+            <w:r>
+              <w:rPr>
+                <w:noProof/>
+                <w:webHidden/>
               </w:rPr>
               <w:fldChar w:fldCharType="separate"/>
             </w:r>
@@ -1390,15 +1292,13 @@
               <w:rPr>
                 <w:noProof/>
                 <w:webHidden/>
-                <w:lang w:val="en-US"/>
-              </w:rPr>
-              <w:t>5</w:t>
-            </w:r>
-            <w:r>
-              <w:rPr>
-                <w:noProof/>
-                <w:webHidden/>
-                <w:lang w:val="en-US"/>
+              </w:rPr>
+              <w:t>9</w:t>
+            </w:r>
+            <w:r>
+              <w:rPr>
+                <w:noProof/>
+                <w:webHidden/>
               </w:rPr>
               <w:fldChar w:fldCharType="end"/>
             </w:r>
@@ -1413,10 +1313,10 @@
             <w:rPr>
               <w:rFonts w:eastAsiaTheme="minorEastAsia"/>
               <w:noProof/>
-              <w:lang w:val="en-US" w:eastAsia="es-MX"/>
+              <w:lang w:val="en-US"/>
             </w:rPr>
           </w:pPr>
-          <w:hyperlink w:anchor="_Toc19209764" w:history="1">
+          <w:hyperlink w:anchor="_Toc21016154" w:history="1">
             <w:r>
               <w:rPr>
                 <w:rStyle w:val="Hyperlink"/>
@@ -1430,7 +1330,6 @@
               <w:rPr>
                 <w:noProof/>
                 <w:webHidden/>
-                <w:lang w:val="en-US"/>
               </w:rPr>
               <w:tab/>
             </w:r>
@@ -1438,7 +1337,6 @@
               <w:rPr>
                 <w:noProof/>
                 <w:webHidden/>
-                <w:lang w:val="en-US"/>
               </w:rPr>
               <w:fldChar w:fldCharType="begin"/>
             </w:r>
@@ -1446,22 +1344,19 @@
               <w:rPr>
                 <w:noProof/>
                 <w:webHidden/>
-                <w:lang w:val="en-US"/>
-              </w:rPr>
-              <w:instrText xml:space="preserve"> PAGEREF _Toc19209764 \h </w:instrText>
-            </w:r>
-            <w:r>
-              <w:rPr>
-                <w:noProof/>
-                <w:webHidden/>
-                <w:lang w:val="en-US"/>
-              </w:rPr>
-            </w:r>
-            <w:r>
-              <w:rPr>
-                <w:noProof/>
-                <w:webHidden/>
-                <w:lang w:val="en-US"/>
+              </w:rPr>
+              <w:instrText xml:space="preserve"> PAGEREF _Toc21016154 \h </w:instrText>
+            </w:r>
+            <w:r>
+              <w:rPr>
+                <w:noProof/>
+                <w:webHidden/>
+              </w:rPr>
+            </w:r>
+            <w:r>
+              <w:rPr>
+                <w:noProof/>
+                <w:webHidden/>
               </w:rPr>
               <w:fldChar w:fldCharType="separate"/>
             </w:r>
@@ -1469,15 +1364,85 @@
               <w:rPr>
                 <w:noProof/>
                 <w:webHidden/>
-                <w:lang w:val="en-US"/>
-              </w:rPr>
-              <w:t>5</w:t>
-            </w:r>
-            <w:r>
-              <w:rPr>
-                <w:noProof/>
-                <w:webHidden/>
-                <w:lang w:val="en-US"/>
+              </w:rPr>
+              <w:t>9</w:t>
+            </w:r>
+            <w:r>
+              <w:rPr>
+                <w:noProof/>
+                <w:webHidden/>
+              </w:rPr>
+              <w:fldChar w:fldCharType="end"/>
+            </w:r>
+          </w:hyperlink>
+        </w:p>
+        <w:p>
+          <w:pPr>
+            <w:pStyle w:val="TOC2"/>
+            <w:tabs>
+              <w:tab w:val="right" w:leader="dot" w:pos="8828"/>
+            </w:tabs>
+            <w:rPr>
+              <w:rFonts w:eastAsiaTheme="minorEastAsia"/>
+              <w:noProof/>
+              <w:lang w:val="en-US"/>
+            </w:rPr>
+          </w:pPr>
+          <w:hyperlink w:anchor="_Toc21016155" w:history="1">
+            <w:r>
+              <w:rPr>
+                <w:rStyle w:val="Hyperlink"/>
+                <w:rFonts w:ascii="Arial" w:hAnsi="Arial" w:cs="Arial"/>
+                <w:noProof/>
+                <w:lang w:val="en-US"/>
+              </w:rPr>
+              <w:t>Deployment diagram</w:t>
+            </w:r>
+            <w:r>
+              <w:rPr>
+                <w:noProof/>
+                <w:webHidden/>
+              </w:rPr>
+              <w:tab/>
+            </w:r>
+            <w:r>
+              <w:rPr>
+                <w:noProof/>
+                <w:webHidden/>
+              </w:rPr>
+              <w:fldChar w:fldCharType="begin"/>
+            </w:r>
+            <w:r>
+              <w:rPr>
+                <w:noProof/>
+                <w:webHidden/>
+              </w:rPr>
+              <w:instrText xml:space="preserve"> PAGEREF _Toc21016155 \h </w:instrText>
+            </w:r>
+            <w:r>
+              <w:rPr>
+                <w:noProof/>
+                <w:webHidden/>
+              </w:rPr>
+            </w:r>
+            <w:r>
+              <w:rPr>
+                <w:noProof/>
+                <w:webHidden/>
+              </w:rPr>
+              <w:fldChar w:fldCharType="separate"/>
+            </w:r>
+            <w:r>
+              <w:rPr>
+                <w:noProof/>
+                <w:webHidden/>
+              </w:rPr>
+              <w:t>10</w:t>
+            </w:r>
+            <w:r>
+              <w:rPr>
+                <w:noProof/>
+                <w:webHidden/>
               </w:rPr>
               <w:fldChar w:fldCharType="end"/>
             </w:r>
@@ -1492,10 +1457,10 @@
             <w:rPr>
               <w:rFonts w:eastAsiaTheme="minorEastAsia"/>
               <w:noProof/>
-              <w:lang w:val="en-US" w:eastAsia="es-MX"/>
+              <w:lang w:val="en-US"/>
             </w:rPr>
           </w:pPr>
-          <w:hyperlink w:anchor="_Toc19209765" w:history="1">
+          <w:hyperlink w:anchor="_Toc21016156" w:history="1">
             <w:r>
               <w:rPr>
                 <w:rStyle w:val="Hyperlink"/>
@@ -1509,7 +1474,6 @@
               <w:rPr>
                 <w:noProof/>
                 <w:webHidden/>
-                <w:lang w:val="en-US"/>
               </w:rPr>
               <w:tab/>
             </w:r>
@@ -1517,7 +1481,6 @@
               <w:rPr>
                 <w:noProof/>
                 <w:webHidden/>
-                <w:lang w:val="en-US"/>
               </w:rPr>
               <w:fldChar w:fldCharType="begin"/>
             </w:r>
@@ -1525,22 +1488,19 @@
               <w:rPr>
                 <w:noProof/>
                 <w:webHidden/>
-                <w:lang w:val="en-US"/>
-              </w:rPr>
-              <w:instrText xml:space="preserve"> PAGEREF _Toc19209765 \h </w:instrText>
-            </w:r>
-            <w:r>
-              <w:rPr>
-                <w:noProof/>
-                <w:webHidden/>
-                <w:lang w:val="en-US"/>
-              </w:rPr>
-            </w:r>
-            <w:r>
-              <w:rPr>
-                <w:noProof/>
-                <w:webHidden/>
-                <w:lang w:val="en-US"/>
+              </w:rPr>
+              <w:instrText xml:space="preserve"> PAGEREF _Toc21016156 \h </w:instrText>
+            </w:r>
+            <w:r>
+              <w:rPr>
+                <w:noProof/>
+                <w:webHidden/>
+              </w:rPr>
+            </w:r>
+            <w:r>
+              <w:rPr>
+                <w:noProof/>
+                <w:webHidden/>
               </w:rPr>
               <w:fldChar w:fldCharType="separate"/>
             </w:r>
@@ -1548,15 +1508,13 @@
               <w:rPr>
                 <w:noProof/>
                 <w:webHidden/>
-                <w:lang w:val="en-US"/>
-              </w:rPr>
-              <w:t>6</w:t>
-            </w:r>
-            <w:r>
-              <w:rPr>
-                <w:noProof/>
-                <w:webHidden/>
-                <w:lang w:val="en-US"/>
+              </w:rPr>
+              <w:t>10</w:t>
+            </w:r>
+            <w:r>
+              <w:rPr>
+                <w:noProof/>
+                <w:webHidden/>
               </w:rPr>
               <w:fldChar w:fldCharType="end"/>
             </w:r>
@@ -1571,10 +1529,10 @@
             <w:rPr>
               <w:rFonts w:eastAsiaTheme="minorEastAsia"/>
               <w:noProof/>
-              <w:lang w:val="en-US" w:eastAsia="es-MX"/>
+              <w:lang w:val="en-US"/>
             </w:rPr>
           </w:pPr>
-          <w:hyperlink w:anchor="_Toc19209766" w:history="1">
+          <w:hyperlink w:anchor="_Toc21016157" w:history="1">
             <w:r>
               <w:rPr>
                 <w:rStyle w:val="Hyperlink"/>
@@ -1588,7 +1546,6 @@
               <w:rPr>
                 <w:noProof/>
                 <w:webHidden/>
-                <w:lang w:val="en-US"/>
               </w:rPr>
               <w:tab/>
             </w:r>
@@ -1596,7 +1553,6 @@
               <w:rPr>
                 <w:noProof/>
                 <w:webHidden/>
-                <w:lang w:val="en-US"/>
               </w:rPr>
               <w:fldChar w:fldCharType="begin"/>
             </w:r>
@@ -1604,22 +1560,19 @@
               <w:rPr>
                 <w:noProof/>
                 <w:webHidden/>
-                <w:lang w:val="en-US"/>
-              </w:rPr>
-              <w:instrText xml:space="preserve"> PAGEREF _Toc19209766 \h </w:instrText>
-            </w:r>
-            <w:r>
-              <w:rPr>
-                <w:noProof/>
-                <w:webHidden/>
-                <w:lang w:val="en-US"/>
-              </w:rPr>
-            </w:r>
-            <w:r>
-              <w:rPr>
-                <w:noProof/>
-                <w:webHidden/>
-                <w:lang w:val="en-US"/>
+              </w:rPr>
+              <w:instrText xml:space="preserve"> PAGEREF _Toc21016157 \h </w:instrText>
+            </w:r>
+            <w:r>
+              <w:rPr>
+                <w:noProof/>
+                <w:webHidden/>
+              </w:rPr>
+            </w:r>
+            <w:r>
+              <w:rPr>
+                <w:noProof/>
+                <w:webHidden/>
               </w:rPr>
               <w:fldChar w:fldCharType="separate"/>
             </w:r>
@@ -1627,15 +1580,13 @@
               <w:rPr>
                 <w:noProof/>
                 <w:webHidden/>
-                <w:lang w:val="en-US"/>
-              </w:rPr>
-              <w:t>6</w:t>
-            </w:r>
-            <w:r>
-              <w:rPr>
-                <w:noProof/>
-                <w:webHidden/>
-                <w:lang w:val="en-US"/>
+              </w:rPr>
+              <w:t>10</w:t>
+            </w:r>
+            <w:r>
+              <w:rPr>
+                <w:noProof/>
+                <w:webHidden/>
               </w:rPr>
               <w:fldChar w:fldCharType="end"/>
             </w:r>
@@ -1650,10 +1601,10 @@
             <w:rPr>
               <w:rFonts w:eastAsiaTheme="minorEastAsia"/>
               <w:noProof/>
-              <w:lang w:val="en-US" w:eastAsia="es-MX"/>
+              <w:lang w:val="en-US"/>
             </w:rPr>
           </w:pPr>
-          <w:hyperlink w:anchor="_Toc19209767" w:history="1">
+          <w:hyperlink w:anchor="_Toc21016158" w:history="1">
             <w:r>
               <w:rPr>
                 <w:rStyle w:val="Hyperlink"/>
@@ -1667,7 +1618,6 @@
               <w:rPr>
                 <w:noProof/>
                 <w:webHidden/>
-                <w:lang w:val="en-US"/>
               </w:rPr>
               <w:tab/>
             </w:r>
@@ -1675,7 +1625,6 @@
               <w:rPr>
                 <w:noProof/>
                 <w:webHidden/>
-                <w:lang w:val="en-US"/>
               </w:rPr>
               <w:fldChar w:fldCharType="begin"/>
             </w:r>
@@ -1683,22 +1632,19 @@
               <w:rPr>
                 <w:noProof/>
                 <w:webHidden/>
-                <w:lang w:val="en-US"/>
-              </w:rPr>
-              <w:instrText xml:space="preserve"> PAGEREF _Toc19209767 \h </w:instrText>
-            </w:r>
-            <w:r>
-              <w:rPr>
-                <w:noProof/>
-                <w:webHidden/>
-                <w:lang w:val="en-US"/>
-              </w:rPr>
-            </w:r>
-            <w:r>
-              <w:rPr>
-                <w:noProof/>
-                <w:webHidden/>
-                <w:lang w:val="en-US"/>
+              </w:rPr>
+              <w:instrText xml:space="preserve"> PAGEREF _Toc21016158 \h </w:instrText>
+            </w:r>
+            <w:r>
+              <w:rPr>
+                <w:noProof/>
+                <w:webHidden/>
+              </w:rPr>
+            </w:r>
+            <w:r>
+              <w:rPr>
+                <w:noProof/>
+                <w:webHidden/>
               </w:rPr>
               <w:fldChar w:fldCharType="separate"/>
             </w:r>
@@ -1706,15 +1652,13 @@
               <w:rPr>
                 <w:noProof/>
                 <w:webHidden/>
-                <w:lang w:val="en-US"/>
-              </w:rPr>
-              <w:t>6</w:t>
-            </w:r>
-            <w:r>
-              <w:rPr>
-                <w:noProof/>
-                <w:webHidden/>
-                <w:lang w:val="en-US"/>
+              </w:rPr>
+              <w:t>11</w:t>
+            </w:r>
+            <w:r>
+              <w:rPr>
+                <w:noProof/>
+                <w:webHidden/>
               </w:rPr>
               <w:fldChar w:fldCharType="end"/>
             </w:r>
@@ -1786,7 +1730,7 @@
           <w:lang w:val="en-US"/>
         </w:rPr>
       </w:pPr>
-      <w:bookmarkStart w:id="1" w:name="_Toc19209750"/>
+      <w:bookmarkStart w:id="0" w:name="_Toc21016140"/>
       <w:r>
         <w:rPr>
           <w:rFonts w:ascii="Arial" w:hAnsi="Arial" w:cs="Arial"/>
@@ -1794,7 +1738,7 @@
         </w:rPr>
         <w:t>Abstract</w:t>
       </w:r>
-      <w:bookmarkEnd w:id="1"/>
+      <w:bookmarkEnd w:id="0"/>
     </w:p>
     <w:p>
       <w:pPr>
@@ -1809,7 +1753,32 @@
           <w:rFonts w:ascii="Arial" w:hAnsi="Arial" w:cs="Arial"/>
           <w:lang w:val="en-US"/>
         </w:rPr>
-        <w:t>Video surveillance systems are considered technological tools that help safeguard people's safety. Currently these systems have a great acceptance in daily life, for example, the monitoring of public areas such as airports, department stores, educational institutions, etc. With the application of current advances in digital image processing and wireless communication technology, systems can be created for the visualization and monitoring of areas of interest, capable of capturing and processing images, intelligently sending only the necessary information for the interpretation of different activities.</w:t>
+        <w:t>Video surveillance systems are considered technological t</w:t>
+      </w:r>
+      <w:bookmarkStart w:id="1" w:name="_GoBack"/>
+      <w:bookmarkEnd w:id="1"/>
+      <w:r>
+        <w:rPr>
+          <w:rFonts w:ascii="Arial" w:hAnsi="Arial" w:cs="Arial"/>
+          <w:lang w:val="en-US"/>
+        </w:rPr>
+        <w:t xml:space="preserve">ools that help safeguard </w:t>
+      </w:r>
+      <w:proofErr w:type="gramStart"/>
+      <w:r>
+        <w:rPr>
+          <w:rFonts w:ascii="Arial" w:hAnsi="Arial" w:cs="Arial"/>
+          <w:lang w:val="en-US"/>
+        </w:rPr>
+        <w:t>people's</w:t>
+      </w:r>
+      <w:proofErr w:type="gramEnd"/>
+      <w:r>
+        <w:rPr>
+          <w:rFonts w:ascii="Arial" w:hAnsi="Arial" w:cs="Arial"/>
+          <w:lang w:val="en-US"/>
+        </w:rPr>
+        <w:t>. Currently these systems have a great acceptance in daily life, for example, the monitoring of public areas such as airports, department stores, educational institutions, etc. With the application of current advances in digital image processing and wireless communication technology, systems can be created for the visualization and monitoring of areas of interest, capable of capturing and processing images, intelligently sending only the necessary information for the interpretation of different activities.</w:t>
       </w:r>
     </w:p>
     <w:p>
@@ -1829,7 +1798,7 @@
           <w:lang w:val="en-US"/>
         </w:rPr>
       </w:pPr>
-      <w:bookmarkStart w:id="2" w:name="_Toc19209751"/>
+      <w:bookmarkStart w:id="2" w:name="_Toc21016141"/>
       <w:r>
         <w:rPr>
           <w:rFonts w:ascii="Arial" w:hAnsi="Arial" w:cs="Arial"/>
@@ -1893,7 +1862,7 @@
           <w:lang w:val="en-US"/>
         </w:rPr>
       </w:pPr>
-      <w:bookmarkStart w:id="3" w:name="_Toc19209752"/>
+      <w:bookmarkStart w:id="3" w:name="_Toc21016142"/>
       <w:r>
         <w:rPr>
           <w:rFonts w:ascii="Arial" w:hAnsi="Arial" w:cs="Arial"/>
@@ -1908,6 +1877,7 @@
         <w:spacing w:after="160" w:line="259" w:lineRule="auto"/>
         <w:jc w:val="both"/>
         <w:rPr>
+          <w:rFonts w:ascii="Arial" w:hAnsi="Arial" w:cs="Arial"/>
           <w:lang w:val="en-US"/>
         </w:rPr>
       </w:pPr>
@@ -1916,7 +1886,71 @@
           <w:rFonts w:ascii="Arial" w:hAnsi="Arial" w:cs="Arial"/>
           <w:lang w:val="en-US"/>
         </w:rPr>
-        <w:t>The CONACYT (Consejo Nacional de Ciencia y Tecnologia) requires a computer vision system that is capable of automatically detecting violent physical actions, such as kicks and punches. Helping security guards detect these violent actions more quickly, the main features of the system are the following:</w:t>
+        <w:t>The CONACYT (</w:t>
+      </w:r>
+      <w:proofErr w:type="spellStart"/>
+      <w:r>
+        <w:rPr>
+          <w:rFonts w:ascii="Arial" w:hAnsi="Arial" w:cs="Arial"/>
+          <w:lang w:val="en-US"/>
+        </w:rPr>
+        <w:t>Consejo</w:t>
+      </w:r>
+      <w:proofErr w:type="spellEnd"/>
+      <w:r>
+        <w:rPr>
+          <w:rFonts w:ascii="Arial" w:hAnsi="Arial" w:cs="Arial"/>
+          <w:lang w:val="en-US"/>
+        </w:rPr>
+        <w:t xml:space="preserve"> </w:t>
+      </w:r>
+      <w:proofErr w:type="spellStart"/>
+      <w:r>
+        <w:rPr>
+          <w:rFonts w:ascii="Arial" w:hAnsi="Arial" w:cs="Arial"/>
+          <w:lang w:val="en-US"/>
+        </w:rPr>
+        <w:t>Nacional</w:t>
+      </w:r>
+      <w:proofErr w:type="spellEnd"/>
+      <w:r>
+        <w:rPr>
+          <w:rFonts w:ascii="Arial" w:hAnsi="Arial" w:cs="Arial"/>
+          <w:lang w:val="en-US"/>
+        </w:rPr>
+        <w:t xml:space="preserve"> de </w:t>
+      </w:r>
+      <w:proofErr w:type="spellStart"/>
+      <w:r>
+        <w:rPr>
+          <w:rFonts w:ascii="Arial" w:hAnsi="Arial" w:cs="Arial"/>
+          <w:lang w:val="en-US"/>
+        </w:rPr>
+        <w:t>Ciencia</w:t>
+      </w:r>
+      <w:proofErr w:type="spellEnd"/>
+      <w:r>
+        <w:rPr>
+          <w:rFonts w:ascii="Arial" w:hAnsi="Arial" w:cs="Arial"/>
+          <w:lang w:val="en-US"/>
+        </w:rPr>
+        <w:t xml:space="preserve"> y </w:t>
+      </w:r>
+      <w:proofErr w:type="spellStart"/>
+      <w:r>
+        <w:rPr>
+          <w:rFonts w:ascii="Arial" w:hAnsi="Arial" w:cs="Arial"/>
+          <w:lang w:val="en-US"/>
+        </w:rPr>
+        <w:t>Tecnologia</w:t>
+      </w:r>
+      <w:proofErr w:type="spellEnd"/>
+      <w:r>
+        <w:rPr>
+          <w:rFonts w:ascii="Arial" w:hAnsi="Arial" w:cs="Arial"/>
+          <w:lang w:val="en-US"/>
+        </w:rPr>
+        <w:t>) requires a computer vision system that is capable of automatically detecting violent physical actions such as kicks and punches. The ARV project will help security guards detect these violent actions quickly, the main features of the system are the following:</w:t>
       </w:r>
     </w:p>
     <w:p>
@@ -1928,7 +1962,7 @@
           <w:lang w:val="en-US"/>
         </w:rPr>
       </w:pPr>
-      <w:bookmarkStart w:id="4" w:name="_Toc19209753"/>
+      <w:bookmarkStart w:id="4" w:name="_Toc21016143"/>
       <w:r>
         <w:rPr>
           <w:rFonts w:ascii="Arial" w:hAnsi="Arial" w:cs="Arial"/>
@@ -2012,7 +2046,7 @@
           <w:lang w:val="en-US"/>
         </w:rPr>
       </w:pPr>
-      <w:bookmarkStart w:id="5" w:name="_Toc19209754"/>
+      <w:bookmarkStart w:id="5" w:name="_Toc21016144"/>
       <w:r>
         <w:rPr>
           <w:rFonts w:ascii="Arial" w:hAnsi="Arial" w:cs="Arial"/>
@@ -2094,7 +2128,7 @@
           <w:lang w:val="en-US"/>
         </w:rPr>
       </w:pPr>
-      <w:bookmarkStart w:id="6" w:name="_Toc19209755"/>
+      <w:bookmarkStart w:id="6" w:name="_Toc21016145"/>
       <w:r>
         <w:rPr>
           <w:rFonts w:ascii="Arial" w:hAnsi="Arial" w:cs="Arial"/>
@@ -2147,7 +2181,7 @@
           <w:lang w:val="en-US"/>
         </w:rPr>
       </w:pPr>
-      <w:bookmarkStart w:id="7" w:name="_Toc19209756"/>
+      <w:bookmarkStart w:id="7" w:name="_Toc21016146"/>
       <w:r>
         <w:rPr>
           <w:rFonts w:ascii="Arial" w:hAnsi="Arial" w:cs="Arial"/>
@@ -2202,6 +2236,7 @@
           <w:noProof/>
           <w:lang w:val="en-US"/>
         </w:rPr>
+        <w:lastRenderedPageBreak/>
         <w:drawing>
           <wp:inline distT="0" distB="0" distL="0" distR="0" wp14:anchorId="00BE380B" wp14:editId="1C78C016">
             <wp:extent cx="5612130" cy="2977153"/>
@@ -2256,7 +2291,7 @@
           <w:lang w:val="en-US"/>
         </w:rPr>
       </w:pPr>
-      <w:bookmarkStart w:id="8" w:name="_Toc19209757"/>
+      <w:bookmarkStart w:id="8" w:name="_Toc21016147"/>
       <w:r>
         <w:rPr>
           <w:rFonts w:ascii="Arial" w:hAnsi="Arial" w:cs="Arial"/>
@@ -2290,7 +2325,7 @@
           <w:lang w:val="en-US"/>
         </w:rPr>
       </w:pPr>
-      <w:bookmarkStart w:id="9" w:name="_Toc19209758"/>
+      <w:bookmarkStart w:id="9" w:name="_Toc21016148"/>
       <w:r>
         <w:rPr>
           <w:rFonts w:ascii="Arial" w:hAnsi="Arial" w:cs="Arial"/>
@@ -2668,7 +2703,6 @@
           <w:lang w:val="en-US"/>
         </w:rPr>
       </w:pPr>
-      <w:bookmarkStart w:id="10" w:name="_Toc19209759"/>
     </w:p>
     <w:tbl>
       <w:tblPr>
@@ -3111,7 +3145,6 @@
                 <w:b/>
                 <w:lang w:val="en-US"/>
               </w:rPr>
-              <w:lastRenderedPageBreak/>
               <w:t xml:space="preserve">Description of the requirement:  </w:t>
             </w:r>
           </w:p>
@@ -3444,6 +3477,7 @@
                 <w:szCs w:val="22"/>
                 <w:lang w:val="en-US"/>
               </w:rPr>
+              <w:lastRenderedPageBreak/>
               <w:t>The slider has the facility to position itself in any frame that the user indicates. Showing the selected frame information</w:t>
             </w:r>
           </w:p>
@@ -3470,6 +3504,7 @@
                 <w:color w:val="000000"/>
                 <w:lang w:val="en-US"/>
               </w:rPr>
+              <w:lastRenderedPageBreak/>
               <w:t>Non-functional requirement:</w:t>
             </w:r>
           </w:p>
@@ -3889,7 +3924,6 @@
                 <w:b/>
                 <w:lang w:val="en-US"/>
               </w:rPr>
-              <w:lastRenderedPageBreak/>
               <w:t>Priority of the requirement:</w:t>
             </w:r>
           </w:p>
@@ -3951,6 +3985,7 @@
           <w:lang w:val="en-US"/>
         </w:rPr>
       </w:pPr>
+      <w:bookmarkStart w:id="10" w:name="_Toc21016149"/>
       <w:r>
         <w:rPr>
           <w:rFonts w:ascii="Arial" w:hAnsi="Arial" w:cs="Arial"/>
@@ -4000,7 +4035,7 @@
           <w:lang w:val="en-US"/>
         </w:rPr>
       </w:pPr>
-      <w:bookmarkStart w:id="11" w:name="_Toc19209760"/>
+      <w:bookmarkStart w:id="11" w:name="_Toc21016150"/>
       <w:r>
         <w:rPr>
           <w:rFonts w:ascii="Arial" w:hAnsi="Arial" w:cs="Arial"/>
@@ -4079,6 +4114,7 @@
                 <w:b/>
                 <w:lang w:val="en-US"/>
               </w:rPr>
+              <w:lastRenderedPageBreak/>
               <w:t>Name of the requirement:</w:t>
             </w:r>
           </w:p>
@@ -4641,7 +4677,6 @@
                 <w:b/>
                 <w:lang w:val="en-US"/>
               </w:rPr>
-              <w:lastRenderedPageBreak/>
               <w:t>Requirement Identification:</w:t>
             </w:r>
           </w:p>
@@ -4917,12 +4952,13 @@
           <w:lang w:val="en-US"/>
         </w:rPr>
       </w:pPr>
-      <w:bookmarkStart w:id="12" w:name="_Toc19209761"/>
+      <w:bookmarkStart w:id="12" w:name="_Toc21016151"/>
       <w:r>
         <w:rPr>
           <w:rFonts w:ascii="Arial" w:hAnsi="Arial" w:cs="Arial"/>
           <w:lang w:val="en-US"/>
         </w:rPr>
+        <w:lastRenderedPageBreak/>
         <w:t>Classifier of violent action</w:t>
       </w:r>
       <w:bookmarkEnd w:id="12"/>
@@ -4951,7 +4987,7 @@
           <w:lang w:val="en-US"/>
         </w:rPr>
       </w:pPr>
-      <w:bookmarkStart w:id="13" w:name="_Toc19209762"/>
+      <w:bookmarkStart w:id="13" w:name="_Toc21016152"/>
       <w:r>
         <w:rPr>
           <w:rFonts w:ascii="Arial" w:hAnsi="Arial" w:cs="Arial"/>
@@ -5382,7 +5418,6 @@
                 <w:color w:val="000000"/>
                 <w:lang w:val="en-US"/>
               </w:rPr>
-              <w:lastRenderedPageBreak/>
               <w:t>Features:</w:t>
             </w:r>
           </w:p>
@@ -5671,6 +5706,7 @@
                 <w:color w:val="000000"/>
                 <w:lang w:val="en-US"/>
               </w:rPr>
+              <w:lastRenderedPageBreak/>
               <w:t>Features:</w:t>
             </w:r>
           </w:p>
@@ -5856,7 +5892,7 @@
           <w:lang w:val="en-US"/>
         </w:rPr>
       </w:pPr>
-      <w:bookmarkStart w:id="14" w:name="_Toc19209763"/>
+      <w:bookmarkStart w:id="14" w:name="_Toc21016153"/>
       <w:r>
         <w:rPr>
           <w:rFonts w:ascii="Arial" w:hAnsi="Arial" w:cs="Arial"/>
@@ -5890,7 +5926,7 @@
           <w:lang w:val="en-US"/>
         </w:rPr>
       </w:pPr>
-      <w:bookmarkStart w:id="15" w:name="_Toc19209764"/>
+      <w:bookmarkStart w:id="15" w:name="_Toc21016154"/>
       <w:r>
         <w:rPr>
           <w:rFonts w:ascii="Arial" w:hAnsi="Arial" w:cs="Arial"/>
@@ -6091,18 +6127,7 @@
                 <w:szCs w:val="22"/>
                 <w:lang w:val="en-US"/>
               </w:rPr>
-              <w:t xml:space="preserve">With the information obtained from a video camera, the software will identify if it is a violent action, since the </w:t>
-            </w:r>
-            <w:r>
-              <w:rPr>
-                <w:rFonts w:ascii="Calibri" w:hAnsi="Calibri" w:cs="Calibri"/>
-                <w:color w:val="000000"/>
-                <w:sz w:val="22"/>
-                <w:szCs w:val="22"/>
-                <w:lang w:val="en-US"/>
-              </w:rPr>
-              <w:lastRenderedPageBreak/>
-              <w:t>information will be continuously sent to the neural network to detect these actions</w:t>
+              <w:t>With the information obtained from a video camera, the software will identify if it is a violent action, since the information will be continuously sent to the neural network to detect these actions</w:t>
             </w:r>
           </w:p>
         </w:tc>
@@ -6128,7 +6153,6 @@
                 <w:color w:val="000000"/>
                 <w:lang w:val="en-US"/>
               </w:rPr>
-              <w:lastRenderedPageBreak/>
               <w:t>Non-functional requirement:</w:t>
             </w:r>
           </w:p>
@@ -6207,13 +6231,16 @@
           <w:lang w:val="en-US"/>
         </w:rPr>
       </w:pPr>
+      <w:bookmarkStart w:id="16" w:name="_Toc21016155"/>
       <w:r>
         <w:rPr>
           <w:rFonts w:ascii="Arial" w:hAnsi="Arial" w:cs="Arial"/>
           <w:lang w:val="en-US"/>
         </w:rPr>
+        <w:lastRenderedPageBreak/>
         <w:t>Deployment diagram</w:t>
       </w:r>
+      <w:bookmarkEnd w:id="16"/>
     </w:p>
     <w:p>
       <w:pPr>
@@ -6301,7 +6328,7 @@
           <w:lang w:val="en-US"/>
         </w:rPr>
       </w:pPr>
-      <w:bookmarkStart w:id="16" w:name="_Toc19209765"/>
+      <w:bookmarkStart w:id="17" w:name="_Toc21016156"/>
       <w:r>
         <w:rPr>
           <w:rFonts w:ascii="Arial" w:hAnsi="Arial" w:cs="Arial"/>
@@ -6309,7 +6336,7 @@
         </w:rPr>
         <w:t>Technologies to use</w:t>
       </w:r>
-      <w:bookmarkEnd w:id="16"/>
+      <w:bookmarkEnd w:id="17"/>
     </w:p>
     <w:p>
       <w:pPr>
@@ -6455,7 +6482,7 @@
           <w:lang w:val="en-US"/>
         </w:rPr>
       </w:pPr>
-      <w:bookmarkStart w:id="17" w:name="_Toc19209766"/>
+      <w:bookmarkStart w:id="18" w:name="_Toc21016157"/>
       <w:r>
         <w:rPr>
           <w:rFonts w:ascii="Arial" w:hAnsi="Arial" w:cs="Arial"/>
@@ -6463,7 +6490,7 @@
         </w:rPr>
         <w:t>Work team</w:t>
       </w:r>
-      <w:bookmarkEnd w:id="17"/>
+      <w:bookmarkEnd w:id="18"/>
     </w:p>
     <w:p>
       <w:pPr>
@@ -6528,16 +6555,15 @@
           <w:lang w:val="en-US"/>
         </w:rPr>
       </w:pPr>
-      <w:bookmarkStart w:id="18" w:name="_Toc19209767"/>
+      <w:bookmarkStart w:id="19" w:name="_Toc21016158"/>
       <w:r>
         <w:rPr>
           <w:rFonts w:ascii="Arial" w:hAnsi="Arial" w:cs="Arial"/>
           <w:lang w:val="en-US"/>
         </w:rPr>
-        <w:lastRenderedPageBreak/>
         <w:t>Budget</w:t>
       </w:r>
-      <w:bookmarkEnd w:id="18"/>
+      <w:bookmarkEnd w:id="19"/>
     </w:p>
     <w:p>
       <w:pPr>
@@ -6626,6 +6652,7 @@
           <w:szCs w:val="22"/>
           <w:lang w:val="en-US"/>
         </w:rPr>
+        <w:lastRenderedPageBreak/>
         <w:t>$ 1240.38 monthly analyst</w:t>
       </w:r>
     </w:p>
@@ -6827,7 +6854,7 @@
             <w:noProof/>
             <w:color w:val="0F243E" w:themeColor="text2" w:themeShade="80"/>
           </w:rPr>
-          <w:t>11</w:t>
+          <w:t>4</w:t>
         </w:r>
         <w:r>
           <w:rPr>
@@ -6839,16 +6866,6 @@
       </w:p>
     </w:sdtContent>
   </w:sdt>
-  <w:p>
-    <w:pPr>
-      <w:pStyle w:val="Header"/>
-    </w:pPr>
-  </w:p>
-</w:hdr>
-</file>
-
-<file path=word/header2.xml><?xml version="1.0" encoding="utf-8"?>
-<w:hdr xmlns:wpc="http://schemas.microsoft.com/office/word/2010/wordprocessingCanvas" xmlns:mc="http://schemas.openxmlformats.org/markup-compatibility/2006" xmlns:o="urn:schemas-microsoft-com:office:office" xmlns:r="http://schemas.openxmlformats.org/officeDocument/2006/relationships" xmlns:m="http://schemas.openxmlformats.org/officeDocument/2006/math" xmlns:v="urn:schemas-microsoft-com:vml" xmlns:wp14="http://schemas.microsoft.com/office/word/2010/wordprocessingDrawing" xmlns:wp="http://schemas.openxmlformats.org/drawingml/2006/wordprocessingDrawing" xmlns:w10="urn:schemas-microsoft-com:office:word" xmlns:w="http://schemas.openxmlformats.org/wordprocessingml/2006/main" xmlns:w14="http://schemas.microsoft.com/office/word/2010/wordml" xmlns:w15="http://schemas.microsoft.com/office/word/2012/wordml" xmlns:wpg="http://schemas.microsoft.com/office/word/2010/wordprocessingGroup" xmlns:wpi="http://schemas.microsoft.com/office/word/2010/wordprocessingInk" xmlns:wne="http://schemas.microsoft.com/office/word/2006/wordml" xmlns:wps="http://schemas.microsoft.com/office/word/2010/wordprocessingShape" mc:Ignorable="w14 w15 wp14">
   <w:tbl>
     <w:tblPr>
       <w:tblW w:w="9356" w:type="dxa"/>
@@ -6895,8 +6912,16 @@
             <w:rPr>
               <w:b/>
             </w:rPr>
-            <w:t>ARV software</w:t>
+            <w:t xml:space="preserve">ARV software </w:t>
           </w:r>
+          <w:proofErr w:type="spellStart"/>
+          <w:r>
+            <w:rPr>
+              <w:b/>
+            </w:rPr>
+            <w:t>Baseline</w:t>
+          </w:r>
+          <w:proofErr w:type="spellEnd"/>
         </w:p>
       </w:tc>
     </w:tr>
@@ -6967,7 +6992,281 @@
               <w:b/>
               <w:color w:val="C0C0C0"/>
             </w:rPr>
-            <w:t>2.0</w:t>
+            <w:t>2.2</w:t>
+          </w:r>
+        </w:p>
+      </w:tc>
+      <w:tc>
+        <w:tcPr>
+          <w:tcW w:w="2551" w:type="dxa"/>
+          <w:shd w:val="clear" w:color="auto" w:fill="auto"/>
+          <w:vAlign w:val="center"/>
+        </w:tcPr>
+        <w:p>
+          <w:pPr>
+            <w:jc w:val="right"/>
+          </w:pPr>
+          <w:r>
+            <w:rPr>
+              <w:b/>
+              <w:snapToGrid w:val="0"/>
+            </w:rPr>
+            <w:t xml:space="preserve">Page </w:t>
+          </w:r>
+          <w:r>
+            <w:rPr>
+              <w:b/>
+              <w:snapToGrid w:val="0"/>
+            </w:rPr>
+            <w:fldChar w:fldCharType="begin"/>
+          </w:r>
+          <w:r>
+            <w:rPr>
+              <w:b/>
+              <w:snapToGrid w:val="0"/>
+            </w:rPr>
+            <w:instrText xml:space="preserve"> </w:instrText>
+          </w:r>
+          <w:r>
+            <w:rPr>
+              <w:b/>
+              <w:snapToGrid w:val="0"/>
+            </w:rPr>
+            <w:instrText>PAGE</w:instrText>
+          </w:r>
+          <w:r>
+            <w:rPr>
+              <w:b/>
+              <w:snapToGrid w:val="0"/>
+            </w:rPr>
+            <w:instrText xml:space="preserve"> </w:instrText>
+          </w:r>
+          <w:r>
+            <w:rPr>
+              <w:b/>
+              <w:snapToGrid w:val="0"/>
+            </w:rPr>
+            <w:fldChar w:fldCharType="separate"/>
+          </w:r>
+          <w:r>
+            <w:rPr>
+              <w:b/>
+              <w:noProof/>
+              <w:snapToGrid w:val="0"/>
+            </w:rPr>
+            <w:t>4</w:t>
+          </w:r>
+          <w:r>
+            <w:rPr>
+              <w:b/>
+              <w:snapToGrid w:val="0"/>
+            </w:rPr>
+            <w:fldChar w:fldCharType="end"/>
+          </w:r>
+          <w:r>
+            <w:rPr>
+              <w:b/>
+              <w:snapToGrid w:val="0"/>
+            </w:rPr>
+            <w:t xml:space="preserve"> / </w:t>
+          </w:r>
+          <w:r>
+            <w:rPr>
+              <w:b/>
+              <w:snapToGrid w:val="0"/>
+            </w:rPr>
+            <w:fldChar w:fldCharType="begin"/>
+          </w:r>
+          <w:r>
+            <w:rPr>
+              <w:b/>
+              <w:snapToGrid w:val="0"/>
+            </w:rPr>
+            <w:instrText xml:space="preserve"> </w:instrText>
+          </w:r>
+          <w:r>
+            <w:rPr>
+              <w:b/>
+              <w:snapToGrid w:val="0"/>
+            </w:rPr>
+            <w:instrText>NUMPAGES</w:instrText>
+          </w:r>
+          <w:r>
+            <w:rPr>
+              <w:b/>
+              <w:snapToGrid w:val="0"/>
+            </w:rPr>
+            <w:instrText xml:space="preserve"> </w:instrText>
+          </w:r>
+          <w:r>
+            <w:rPr>
+              <w:b/>
+              <w:snapToGrid w:val="0"/>
+            </w:rPr>
+            <w:fldChar w:fldCharType="separate"/>
+          </w:r>
+          <w:r>
+            <w:rPr>
+              <w:b/>
+              <w:noProof/>
+              <w:snapToGrid w:val="0"/>
+            </w:rPr>
+            <w:t>12</w:t>
+          </w:r>
+          <w:r>
+            <w:rPr>
+              <w:b/>
+              <w:snapToGrid w:val="0"/>
+            </w:rPr>
+            <w:fldChar w:fldCharType="end"/>
+          </w:r>
+        </w:p>
+      </w:tc>
+    </w:tr>
+  </w:tbl>
+  <w:p>
+    <w:pPr>
+      <w:pStyle w:val="Header"/>
+    </w:pPr>
+  </w:p>
+</w:hdr>
+</file>
+
+<file path=word/header2.xml><?xml version="1.0" encoding="utf-8"?>
+<w:hdr xmlns:wpc="http://schemas.microsoft.com/office/word/2010/wordprocessingCanvas" xmlns:mc="http://schemas.openxmlformats.org/markup-compatibility/2006" xmlns:o="urn:schemas-microsoft-com:office:office" xmlns:r="http://schemas.openxmlformats.org/officeDocument/2006/relationships" xmlns:m="http://schemas.openxmlformats.org/officeDocument/2006/math" xmlns:v="urn:schemas-microsoft-com:vml" xmlns:wp14="http://schemas.microsoft.com/office/word/2010/wordprocessingDrawing" xmlns:wp="http://schemas.openxmlformats.org/drawingml/2006/wordprocessingDrawing" xmlns:w10="urn:schemas-microsoft-com:office:word" xmlns:w="http://schemas.openxmlformats.org/wordprocessingml/2006/main" xmlns:w14="http://schemas.microsoft.com/office/word/2010/wordml" xmlns:w15="http://schemas.microsoft.com/office/word/2012/wordml" xmlns:wpg="http://schemas.microsoft.com/office/word/2010/wordprocessingGroup" xmlns:wpi="http://schemas.microsoft.com/office/word/2010/wordprocessingInk" xmlns:wne="http://schemas.microsoft.com/office/word/2006/wordml" xmlns:wps="http://schemas.microsoft.com/office/word/2010/wordprocessingShape" mc:Ignorable="w14 w15 wp14">
+  <w:tbl>
+    <w:tblPr>
+      <w:tblW w:w="9356" w:type="dxa"/>
+      <w:tblInd w:w="-214" w:type="dxa"/>
+      <w:tblBorders>
+        <w:top w:val="single" w:sz="4" w:space="0" w:color="auto"/>
+        <w:left w:val="single" w:sz="4" w:space="0" w:color="auto"/>
+        <w:bottom w:val="single" w:sz="4" w:space="0" w:color="auto"/>
+        <w:right w:val="single" w:sz="4" w:space="0" w:color="auto"/>
+        <w:insideH w:val="single" w:sz="4" w:space="0" w:color="auto"/>
+        <w:insideV w:val="single" w:sz="4" w:space="0" w:color="auto"/>
+      </w:tblBorders>
+      <w:tblLayout w:type="fixed"/>
+      <w:tblCellMar>
+        <w:left w:w="70" w:type="dxa"/>
+        <w:right w:w="70" w:type="dxa"/>
+      </w:tblCellMar>
+      <w:tblLook w:val="0000" w:firstRow="0" w:lastRow="0" w:firstColumn="0" w:lastColumn="0" w:noHBand="0" w:noVBand="0"/>
+    </w:tblPr>
+    <w:tblGrid>
+      <w:gridCol w:w="3403"/>
+      <w:gridCol w:w="3402"/>
+      <w:gridCol w:w="2551"/>
+    </w:tblGrid>
+    <w:tr>
+      <w:trPr>
+        <w:trHeight w:val="473"/>
+      </w:trPr>
+      <w:tc>
+        <w:tcPr>
+          <w:tcW w:w="9356" w:type="dxa"/>
+          <w:gridSpan w:val="3"/>
+          <w:shd w:val="clear" w:color="auto" w:fill="auto"/>
+          <w:vAlign w:val="center"/>
+        </w:tcPr>
+        <w:p>
+          <w:pPr>
+            <w:jc w:val="center"/>
+            <w:rPr>
+              <w:b/>
+            </w:rPr>
+          </w:pPr>
+          <w:r>
+            <w:rPr>
+              <w:b/>
+            </w:rPr>
+            <w:t>ARV software</w:t>
+          </w:r>
+          <w:r>
+            <w:rPr>
+              <w:b/>
+            </w:rPr>
+            <w:t xml:space="preserve"> </w:t>
+          </w:r>
+          <w:proofErr w:type="spellStart"/>
+          <w:r>
+            <w:rPr>
+              <w:b/>
+            </w:rPr>
+            <w:t>Baseline</w:t>
+          </w:r>
+          <w:proofErr w:type="spellEnd"/>
+        </w:p>
+      </w:tc>
+    </w:tr>
+    <w:tr>
+      <w:trPr>
+        <w:trHeight w:val="428"/>
+      </w:trPr>
+      <w:tc>
+        <w:tcPr>
+          <w:tcW w:w="3403" w:type="dxa"/>
+          <w:shd w:val="clear" w:color="auto" w:fill="auto"/>
+          <w:vAlign w:val="center"/>
+        </w:tcPr>
+        <w:p>
+          <w:pPr>
+            <w:rPr>
+              <w:b/>
+              <w:color w:val="C0C0C0"/>
+            </w:rPr>
+          </w:pPr>
+          <w:proofErr w:type="spellStart"/>
+          <w:r>
+            <w:rPr>
+              <w:b/>
+              <w:color w:val="C0C0C0"/>
+            </w:rPr>
+            <w:t>Author</w:t>
+          </w:r>
+          <w:proofErr w:type="spellEnd"/>
+          <w:r>
+            <w:rPr>
+              <w:b/>
+              <w:color w:val="C0C0C0"/>
+            </w:rPr>
+            <w:t xml:space="preserve">: José Alberto Nolasco Cruz </w:t>
+          </w:r>
+        </w:p>
+      </w:tc>
+      <w:tc>
+        <w:tcPr>
+          <w:tcW w:w="3402" w:type="dxa"/>
+          <w:shd w:val="clear" w:color="auto" w:fill="auto"/>
+          <w:vAlign w:val="center"/>
+        </w:tcPr>
+        <w:p>
+          <w:pPr>
+            <w:jc w:val="center"/>
+            <w:rPr>
+              <w:b/>
+            </w:rPr>
+          </w:pPr>
+          <w:proofErr w:type="spellStart"/>
+          <w:r>
+            <w:rPr>
+              <w:b/>
+            </w:rPr>
+            <w:t>Version</w:t>
+          </w:r>
+          <w:proofErr w:type="spellEnd"/>
+          <w:r>
+            <w:rPr>
+              <w:b/>
+            </w:rPr>
+            <w:t xml:space="preserve">: </w:t>
+          </w:r>
+          <w:r>
+            <w:rPr>
+              <w:b/>
+              <w:color w:val="C0C0C0"/>
+            </w:rPr>
+            <w:t>2.2</w:t>
           </w:r>
         </w:p>
       </w:tc>
@@ -7086,7 +7385,7 @@
               <w:noProof/>
               <w:snapToGrid w:val="0"/>
             </w:rPr>
-            <w:t>11</w:t>
+            <w:t>12</w:t>
           </w:r>
           <w:r>
             <w:rPr>
@@ -9306,7 +9605,7 @@
 </file>
 
 <file path=customXml/itemProps1.xml><?xml version="1.0" encoding="utf-8"?>
-<ds:datastoreItem xmlns:ds="http://schemas.openxmlformats.org/officeDocument/2006/customXml" ds:itemID="{63FC4211-041D-47A3-8373-D2F46F7737AC}">
+<ds:datastoreItem xmlns:ds="http://schemas.openxmlformats.org/officeDocument/2006/customXml" ds:itemID="{136134BE-6D32-4981-ABA2-A975AC47D384}">
   <ds:schemaRefs>
     <ds:schemaRef ds:uri="http://schemas.openxmlformats.org/officeDocument/2006/bibliography"/>
   </ds:schemaRefs>

</xml_diff>

<commit_message>
Modificacion base line and add the change request about differents formats
</commit_message>
<xml_diff>
--- a/BaseLine-Project.docx
+++ b/BaseLine-Project.docx
@@ -1753,16 +1753,7 @@
           <w:rFonts w:ascii="Arial" w:hAnsi="Arial" w:cs="Arial"/>
           <w:lang w:val="en-US"/>
         </w:rPr>
-        <w:t>Video surveillance systems are considered technological t</w:t>
-      </w:r>
-      <w:bookmarkStart w:id="1" w:name="_GoBack"/>
-      <w:bookmarkEnd w:id="1"/>
-      <w:r>
-        <w:rPr>
-          <w:rFonts w:ascii="Arial" w:hAnsi="Arial" w:cs="Arial"/>
-          <w:lang w:val="en-US"/>
-        </w:rPr>
-        <w:t xml:space="preserve">ools that help safeguard </w:t>
+        <w:t xml:space="preserve">Video surveillance systems are considered technological tools that help safeguard </w:t>
       </w:r>
       <w:proofErr w:type="gramStart"/>
       <w:r>
@@ -1798,82 +1789,82 @@
           <w:lang w:val="en-US"/>
         </w:rPr>
       </w:pPr>
-      <w:bookmarkStart w:id="2" w:name="_Toc21016141"/>
+      <w:bookmarkStart w:id="1" w:name="_Toc21016141"/>
       <w:r>
         <w:rPr>
           <w:rFonts w:ascii="Arial" w:hAnsi="Arial" w:cs="Arial"/>
           <w:lang w:val="en-US"/>
         </w:rPr>
         <w:t>Purpose</w:t>
+      </w:r>
+      <w:bookmarkEnd w:id="1"/>
+    </w:p>
+    <w:p>
+      <w:pPr>
+        <w:jc w:val="both"/>
+        <w:rPr>
+          <w:rFonts w:ascii="Arial" w:hAnsi="Arial" w:cs="Arial"/>
+          <w:lang w:val="en-US"/>
+        </w:rPr>
+      </w:pPr>
+      <w:r>
+        <w:rPr>
+          <w:rFonts w:ascii="Arial" w:hAnsi="Arial" w:cs="Arial"/>
+          <w:lang w:val="en-US"/>
+        </w:rPr>
+        <w:t xml:space="preserve">The interest in developing video surveillance systems to safeguard the security and protection of people grew significantly after </w:t>
+      </w:r>
+      <w:r>
+        <w:rPr>
+          <w:rFonts w:ascii="Arial" w:hAnsi="Arial" w:cs="Arial"/>
+          <w:lang w:val="en-US"/>
+        </w:rPr>
+        <w:t xml:space="preserve">the </w:t>
+      </w:r>
+      <w:r>
+        <w:rPr>
+          <w:rFonts w:ascii="Arial" w:hAnsi="Arial" w:cs="Arial"/>
+          <w:lang w:val="en-US"/>
+        </w:rPr>
+        <w:t>11th September attack (9/11), so these systems emerge as a natural solution to detect and prevent attacks or situations that put at risk the integrity of people. Video surveillance systems have evolved over time. In 1960, the first generation of video surveillance systems emerged, which, directly focused on visual detections made by human operators, said operators had to analyze, interpret and classify the results of supervision. These types of systems did not guarantee rigorous surveillance because the attention in most individuals declines after 20 minutes of evaluating the screens. Current video surveillance systems called fourth generation (4GSS), seek automation in the detection of relevant events during the monitoring of regions of interest by implementing software systems based on artificial vision algorithms. These systems are developed as support tools, to help the operator to efficiently monitor different areas of interest.</w:t>
+      </w:r>
+    </w:p>
+    <w:p>
+      <w:pPr>
+        <w:jc w:val="both"/>
+        <w:rPr>
+          <w:rFonts w:ascii="Arial" w:hAnsi="Arial" w:cs="Arial"/>
+          <w:lang w:val="en-US"/>
+        </w:rPr>
+      </w:pPr>
+      <w:r>
+        <w:rPr>
+          <w:rFonts w:ascii="Arial" w:hAnsi="Arial" w:cs="Arial"/>
+          <w:lang w:val="en-US"/>
+        </w:rPr>
+        <w:t>With the next project is to design and implement a tool video surveillance with the ability to detect violent activities such as fights, the system will have the ability to highlight the 2 humans who are participating in the fight with the objective of providing aid for the visual detection of the participants in this violent action</w:t>
+      </w:r>
+    </w:p>
+    <w:p>
+      <w:pPr>
+        <w:pStyle w:val="Heading1"/>
+        <w:rPr>
+          <w:rFonts w:ascii="Arial" w:hAnsi="Arial" w:cs="Arial"/>
+          <w:lang w:val="en-US"/>
+        </w:rPr>
+      </w:pPr>
+      <w:bookmarkStart w:id="2" w:name="_Toc21016142"/>
+      <w:r>
+        <w:rPr>
+          <w:rFonts w:ascii="Arial" w:hAnsi="Arial" w:cs="Arial"/>
+          <w:lang w:val="en-US"/>
+        </w:rPr>
+        <w:t>Scope and Limitations</w:t>
       </w:r>
       <w:bookmarkEnd w:id="2"/>
     </w:p>
     <w:p>
       <w:pPr>
-        <w:jc w:val="both"/>
-        <w:rPr>
-          <w:rFonts w:ascii="Arial" w:hAnsi="Arial" w:cs="Arial"/>
-          <w:lang w:val="en-US"/>
-        </w:rPr>
-      </w:pPr>
-      <w:r>
-        <w:rPr>
-          <w:rFonts w:ascii="Arial" w:hAnsi="Arial" w:cs="Arial"/>
-          <w:lang w:val="en-US"/>
-        </w:rPr>
-        <w:t xml:space="preserve">The interest in developing video surveillance systems to safeguard the security and protection of people grew significantly after </w:t>
-      </w:r>
-      <w:r>
-        <w:rPr>
-          <w:rFonts w:ascii="Arial" w:hAnsi="Arial" w:cs="Arial"/>
-          <w:lang w:val="en-US"/>
-        </w:rPr>
-        <w:t xml:space="preserve">the </w:t>
-      </w:r>
-      <w:r>
-        <w:rPr>
-          <w:rFonts w:ascii="Arial" w:hAnsi="Arial" w:cs="Arial"/>
-          <w:lang w:val="en-US"/>
-        </w:rPr>
-        <w:t>11th September attack (9/11), so these systems emerge as a natural solution to detect and prevent attacks or situations that put at risk the integrity of people. Video surveillance systems have evolved over time. In 1960, the first generation of video surveillance systems emerged, which, directly focused on visual detections made by human operators, said operators had to analyze, interpret and classify the results of supervision. These types of systems did not guarantee rigorous surveillance because the attention in most individuals declines after 20 minutes of evaluating the screens. Current video surveillance systems called fourth generation (4GSS), seek automation in the detection of relevant events during the monitoring of regions of interest by implementing software systems based on artificial vision algorithms. These systems are developed as support tools, to help the operator to efficiently monitor different areas of interest.</w:t>
-      </w:r>
-    </w:p>
-    <w:p>
-      <w:pPr>
-        <w:jc w:val="both"/>
-        <w:rPr>
-          <w:rFonts w:ascii="Arial" w:hAnsi="Arial" w:cs="Arial"/>
-          <w:lang w:val="en-US"/>
-        </w:rPr>
-      </w:pPr>
-      <w:r>
-        <w:rPr>
-          <w:rFonts w:ascii="Arial" w:hAnsi="Arial" w:cs="Arial"/>
-          <w:lang w:val="en-US"/>
-        </w:rPr>
-        <w:t>With the next project is to design and implement a tool video surveillance with the ability to detect violent activities such as fights, the system will have the ability to highlight the 2 humans who are participating in the fight with the objective of providing aid for the visual detection of the participants in this violent action</w:t>
-      </w:r>
-    </w:p>
-    <w:p>
-      <w:pPr>
-        <w:pStyle w:val="Heading1"/>
-        <w:rPr>
-          <w:rFonts w:ascii="Arial" w:hAnsi="Arial" w:cs="Arial"/>
-          <w:lang w:val="en-US"/>
-        </w:rPr>
-      </w:pPr>
-      <w:bookmarkStart w:id="3" w:name="_Toc21016142"/>
-      <w:r>
-        <w:rPr>
-          <w:rFonts w:ascii="Arial" w:hAnsi="Arial" w:cs="Arial"/>
-          <w:lang w:val="en-US"/>
-        </w:rPr>
-        <w:t>Scope and Limitations</w:t>
-      </w:r>
-      <w:bookmarkEnd w:id="3"/>
-    </w:p>
-    <w:p>
-      <w:pPr>
         <w:spacing w:after="160" w:line="259" w:lineRule="auto"/>
         <w:jc w:val="both"/>
         <w:rPr>
@@ -1962,7 +1953,7 @@
           <w:lang w:val="en-US"/>
         </w:rPr>
       </w:pPr>
-      <w:bookmarkStart w:id="4" w:name="_Toc21016143"/>
+      <w:bookmarkStart w:id="3" w:name="_Toc21016143"/>
       <w:r>
         <w:rPr>
           <w:rFonts w:ascii="Arial" w:hAnsi="Arial" w:cs="Arial"/>
@@ -1970,7 +1961,7 @@
         </w:rPr>
         <w:t>Scope</w:t>
       </w:r>
-      <w:bookmarkEnd w:id="4"/>
+      <w:bookmarkEnd w:id="3"/>
     </w:p>
     <w:p>
       <w:pPr>
@@ -2046,7 +2037,7 @@
           <w:lang w:val="en-US"/>
         </w:rPr>
       </w:pPr>
-      <w:bookmarkStart w:id="5" w:name="_Toc21016144"/>
+      <w:bookmarkStart w:id="4" w:name="_Toc21016144"/>
       <w:r>
         <w:rPr>
           <w:rFonts w:ascii="Arial" w:hAnsi="Arial" w:cs="Arial"/>
@@ -2054,7 +2045,7 @@
         </w:rPr>
         <w:t>Limitations</w:t>
       </w:r>
-      <w:bookmarkEnd w:id="5"/>
+      <w:bookmarkEnd w:id="4"/>
     </w:p>
     <w:p>
       <w:pPr>
@@ -2128,7 +2119,7 @@
           <w:lang w:val="en-US"/>
         </w:rPr>
       </w:pPr>
-      <w:bookmarkStart w:id="6" w:name="_Toc21016145"/>
+      <w:bookmarkStart w:id="5" w:name="_Toc21016145"/>
       <w:r>
         <w:rPr>
           <w:rFonts w:ascii="Arial" w:hAnsi="Arial" w:cs="Arial"/>
@@ -2136,7 +2127,7 @@
         </w:rPr>
         <w:t>Audience</w:t>
       </w:r>
-      <w:bookmarkEnd w:id="6"/>
+      <w:bookmarkEnd w:id="5"/>
       <w:r>
         <w:rPr>
           <w:rFonts w:ascii="Arial" w:hAnsi="Arial" w:cs="Arial"/>
@@ -2181,7 +2172,7 @@
           <w:lang w:val="en-US"/>
         </w:rPr>
       </w:pPr>
-      <w:bookmarkStart w:id="7" w:name="_Toc21016146"/>
+      <w:bookmarkStart w:id="6" w:name="_Toc21016146"/>
       <w:r>
         <w:rPr>
           <w:rFonts w:ascii="Arial" w:hAnsi="Arial" w:cs="Arial"/>
@@ -2189,7 +2180,7 @@
         </w:rPr>
         <w:t>Modules</w:t>
       </w:r>
-      <w:bookmarkEnd w:id="7"/>
+      <w:bookmarkEnd w:id="6"/>
     </w:p>
     <w:p>
       <w:pPr>
@@ -2291,7 +2282,7 @@
           <w:lang w:val="en-US"/>
         </w:rPr>
       </w:pPr>
-      <w:bookmarkStart w:id="8" w:name="_Toc21016147"/>
+      <w:bookmarkStart w:id="7" w:name="_Toc21016147"/>
       <w:r>
         <w:rPr>
           <w:rFonts w:ascii="Arial" w:hAnsi="Arial" w:cs="Arial"/>
@@ -2299,7 +2290,7 @@
         </w:rPr>
         <w:t>Creation of data set</w:t>
       </w:r>
-      <w:bookmarkEnd w:id="8"/>
+      <w:bookmarkEnd w:id="7"/>
     </w:p>
     <w:p>
       <w:pPr>
@@ -2325,7 +2316,7 @@
           <w:lang w:val="en-US"/>
         </w:rPr>
       </w:pPr>
-      <w:bookmarkStart w:id="9" w:name="_Toc21016148"/>
+      <w:bookmarkStart w:id="8" w:name="_Toc21016148"/>
       <w:r>
         <w:rPr>
           <w:rFonts w:ascii="Arial" w:hAnsi="Arial" w:cs="Arial"/>
@@ -2333,7 +2324,7 @@
         </w:rPr>
         <w:t>Requirements</w:t>
       </w:r>
-      <w:bookmarkEnd w:id="9"/>
+      <w:bookmarkEnd w:id="8"/>
     </w:p>
     <w:tbl>
       <w:tblPr>
@@ -2525,7 +2516,6 @@
               <w:t>This module requires the option to search for video files in the operating system folders. Only </w:t>
             </w:r>
             <w:proofErr w:type="spellStart"/>
-            <w:proofErr w:type="gramStart"/>
             <w:r>
               <w:rPr>
                 <w:rFonts w:ascii="Calibri" w:hAnsi="Calibri" w:cs="Calibri"/>
@@ -2545,9 +2535,9 @@
                 <w:szCs w:val="22"/>
                 <w:lang w:val="en-US"/>
               </w:rPr>
-              <w:t> ,</w:t>
-            </w:r>
-            <w:proofErr w:type="gramEnd"/>
+              <w:t> , mp4, </w:t>
+            </w:r>
+            <w:proofErr w:type="spellStart"/>
             <w:r>
               <w:rPr>
                 <w:rFonts w:ascii="Calibri" w:hAnsi="Calibri" w:cs="Calibri"/>
@@ -2556,9 +2546,9 @@
                 <w:szCs w:val="22"/>
                 <w:lang w:val="en-US"/>
               </w:rPr>
-              <w:t xml:space="preserve"> mp4, </w:t>
-            </w:r>
-            <w:proofErr w:type="spellStart"/>
+              <w:t>mov</w:t>
+            </w:r>
+            <w:proofErr w:type="spellEnd"/>
             <w:r>
               <w:rPr>
                 <w:rFonts w:ascii="Calibri" w:hAnsi="Calibri" w:cs="Calibri"/>
@@ -2567,9 +2557,10 @@
                 <w:szCs w:val="22"/>
                 <w:lang w:val="en-US"/>
               </w:rPr>
-              <w:t>mov</w:t>
-            </w:r>
-            <w:proofErr w:type="spellEnd"/>
+              <w:t>, 3GP, FLV and WMV</w:t>
+            </w:r>
+            <w:bookmarkStart w:id="9" w:name="_GoBack"/>
+            <w:bookmarkEnd w:id="9"/>
             <w:r>
               <w:rPr>
                 <w:rFonts w:ascii="Calibri" w:hAnsi="Calibri" w:cs="Calibri"/>
@@ -6854,7 +6845,7 @@
             <w:noProof/>
             <w:color w:val="0F243E" w:themeColor="text2" w:themeShade="80"/>
           </w:rPr>
-          <w:t>4</w:t>
+          <w:t>12</w:t>
         </w:r>
         <w:r>
           <w:rPr>
@@ -7054,7 +7045,7 @@
               <w:noProof/>
               <w:snapToGrid w:val="0"/>
             </w:rPr>
-            <w:t>4</w:t>
+            <w:t>12</w:t>
           </w:r>
           <w:r>
             <w:rPr>
@@ -9605,7 +9596,7 @@
 </file>
 
 <file path=customXml/itemProps1.xml><?xml version="1.0" encoding="utf-8"?>
-<ds:datastoreItem xmlns:ds="http://schemas.openxmlformats.org/officeDocument/2006/customXml" ds:itemID="{136134BE-6D32-4981-ABA2-A975AC47D384}">
+<ds:datastoreItem xmlns:ds="http://schemas.openxmlformats.org/officeDocument/2006/customXml" ds:itemID="{8B8EDD81-42DE-4E26-BA1E-F24041051322}">
   <ds:schemaRefs>
     <ds:schemaRef ds:uri="http://schemas.openxmlformats.org/officeDocument/2006/bibliography"/>
   </ds:schemaRefs>

</xml_diff>

<commit_message>
add differents formats (3GP, FLV and WMV )  in the requirement 1.
</commit_message>
<xml_diff>
--- a/BaseLine-Project.docx
+++ b/BaseLine-Project.docx
@@ -2559,8 +2559,6 @@
               </w:rPr>
               <w:t>, 3GP, FLV and WMV</w:t>
             </w:r>
-            <w:bookmarkStart w:id="9" w:name="_GoBack"/>
-            <w:bookmarkEnd w:id="9"/>
             <w:r>
               <w:rPr>
                 <w:rFonts w:ascii="Calibri" w:hAnsi="Calibri" w:cs="Calibri"/>
@@ -3976,7 +3974,7 @@
           <w:lang w:val="en-US"/>
         </w:rPr>
       </w:pPr>
-      <w:bookmarkStart w:id="10" w:name="_Toc21016149"/>
+      <w:bookmarkStart w:id="9" w:name="_Toc21016149"/>
       <w:r>
         <w:rPr>
           <w:rFonts w:ascii="Arial" w:hAnsi="Arial" w:cs="Arial"/>
@@ -3984,7 +3982,7 @@
         </w:rPr>
         <w:t>Pose extraction</w:t>
       </w:r>
-      <w:bookmarkEnd w:id="10"/>
+      <w:bookmarkEnd w:id="9"/>
     </w:p>
     <w:p>
       <w:pPr>
@@ -4026,7 +4024,7 @@
           <w:lang w:val="en-US"/>
         </w:rPr>
       </w:pPr>
-      <w:bookmarkStart w:id="11" w:name="_Toc21016150"/>
+      <w:bookmarkStart w:id="10" w:name="_Toc21016150"/>
       <w:r>
         <w:rPr>
           <w:rFonts w:ascii="Arial" w:hAnsi="Arial" w:cs="Arial"/>
@@ -4034,7 +4032,7 @@
         </w:rPr>
         <w:t>Requirements</w:t>
       </w:r>
-      <w:bookmarkEnd w:id="11"/>
+      <w:bookmarkEnd w:id="10"/>
     </w:p>
     <w:tbl>
       <w:tblPr>
@@ -4943,7 +4941,7 @@
           <w:lang w:val="en-US"/>
         </w:rPr>
       </w:pPr>
-      <w:bookmarkStart w:id="12" w:name="_Toc21016151"/>
+      <w:bookmarkStart w:id="11" w:name="_Toc21016151"/>
       <w:r>
         <w:rPr>
           <w:rFonts w:ascii="Arial" w:hAnsi="Arial" w:cs="Arial"/>
@@ -4952,7 +4950,7 @@
         <w:lastRenderedPageBreak/>
         <w:t>Classifier of violent action</w:t>
       </w:r>
-      <w:bookmarkEnd w:id="12"/>
+      <w:bookmarkEnd w:id="11"/>
     </w:p>
     <w:p>
       <w:pPr>
@@ -4978,7 +4976,7 @@
           <w:lang w:val="en-US"/>
         </w:rPr>
       </w:pPr>
-      <w:bookmarkStart w:id="13" w:name="_Toc21016152"/>
+      <w:bookmarkStart w:id="12" w:name="_Toc21016152"/>
       <w:r>
         <w:rPr>
           <w:rFonts w:ascii="Arial" w:hAnsi="Arial" w:cs="Arial"/>
@@ -4986,7 +4984,7 @@
         </w:rPr>
         <w:t>Requirements</w:t>
       </w:r>
-      <w:bookmarkEnd w:id="13"/>
+      <w:bookmarkEnd w:id="12"/>
     </w:p>
     <w:tbl>
       <w:tblPr>
@@ -5883,7 +5881,7 @@
           <w:lang w:val="en-US"/>
         </w:rPr>
       </w:pPr>
-      <w:bookmarkStart w:id="14" w:name="_Toc21016153"/>
+      <w:bookmarkStart w:id="13" w:name="_Toc21016153"/>
       <w:r>
         <w:rPr>
           <w:rFonts w:ascii="Arial" w:hAnsi="Arial" w:cs="Arial"/>
@@ -5891,7 +5889,7 @@
         </w:rPr>
         <w:t>Detection of violent action in real time</w:t>
       </w:r>
-      <w:bookmarkEnd w:id="14"/>
+      <w:bookmarkEnd w:id="13"/>
     </w:p>
     <w:p>
       <w:pPr>
@@ -5917,7 +5915,7 @@
           <w:lang w:val="en-US"/>
         </w:rPr>
       </w:pPr>
-      <w:bookmarkStart w:id="15" w:name="_Toc21016154"/>
+      <w:bookmarkStart w:id="14" w:name="_Toc21016154"/>
       <w:r>
         <w:rPr>
           <w:rFonts w:ascii="Arial" w:hAnsi="Arial" w:cs="Arial"/>
@@ -5925,7 +5923,7 @@
         </w:rPr>
         <w:t>Requirements</w:t>
       </w:r>
-      <w:bookmarkEnd w:id="15"/>
+      <w:bookmarkEnd w:id="14"/>
     </w:p>
     <w:tbl>
       <w:tblPr>
@@ -6222,7 +6220,7 @@
           <w:lang w:val="en-US"/>
         </w:rPr>
       </w:pPr>
-      <w:bookmarkStart w:id="16" w:name="_Toc21016155"/>
+      <w:bookmarkStart w:id="15" w:name="_Toc21016155"/>
       <w:r>
         <w:rPr>
           <w:rFonts w:ascii="Arial" w:hAnsi="Arial" w:cs="Arial"/>
@@ -6231,7 +6229,7 @@
         <w:lastRenderedPageBreak/>
         <w:t>Deployment diagram</w:t>
       </w:r>
-      <w:bookmarkEnd w:id="16"/>
+      <w:bookmarkEnd w:id="15"/>
     </w:p>
     <w:p>
       <w:pPr>
@@ -6319,7 +6317,7 @@
           <w:lang w:val="en-US"/>
         </w:rPr>
       </w:pPr>
-      <w:bookmarkStart w:id="17" w:name="_Toc21016156"/>
+      <w:bookmarkStart w:id="16" w:name="_Toc21016156"/>
       <w:r>
         <w:rPr>
           <w:rFonts w:ascii="Arial" w:hAnsi="Arial" w:cs="Arial"/>
@@ -6327,7 +6325,7 @@
         </w:rPr>
         <w:t>Technologies to use</w:t>
       </w:r>
-      <w:bookmarkEnd w:id="17"/>
+      <w:bookmarkEnd w:id="16"/>
     </w:p>
     <w:p>
       <w:pPr>
@@ -6473,7 +6471,7 @@
           <w:lang w:val="en-US"/>
         </w:rPr>
       </w:pPr>
-      <w:bookmarkStart w:id="18" w:name="_Toc21016157"/>
+      <w:bookmarkStart w:id="17" w:name="_Toc21016157"/>
       <w:r>
         <w:rPr>
           <w:rFonts w:ascii="Arial" w:hAnsi="Arial" w:cs="Arial"/>
@@ -6481,7 +6479,7 @@
         </w:rPr>
         <w:t>Work team</w:t>
       </w:r>
-      <w:bookmarkEnd w:id="18"/>
+      <w:bookmarkEnd w:id="17"/>
     </w:p>
     <w:p>
       <w:pPr>
@@ -6546,7 +6544,7 @@
           <w:lang w:val="en-US"/>
         </w:rPr>
       </w:pPr>
-      <w:bookmarkStart w:id="19" w:name="_Toc21016158"/>
+      <w:bookmarkStart w:id="18" w:name="_Toc21016158"/>
       <w:r>
         <w:rPr>
           <w:rFonts w:ascii="Arial" w:hAnsi="Arial" w:cs="Arial"/>
@@ -6554,7 +6552,7 @@
         </w:rPr>
         <w:t>Budget</w:t>
       </w:r>
-      <w:bookmarkEnd w:id="19"/>
+      <w:bookmarkEnd w:id="18"/>
     </w:p>
     <w:p>
       <w:pPr>
@@ -6728,8 +6726,12 @@
       </w:pPr>
     </w:p>
     <w:sectPr>
-      <w:headerReference w:type="default" r:id="rId11"/>
-      <w:headerReference w:type="first" r:id="rId12"/>
+      <w:headerReference w:type="even" r:id="rId11"/>
+      <w:headerReference w:type="default" r:id="rId12"/>
+      <w:footerReference w:type="even" r:id="rId13"/>
+      <w:footerReference w:type="default" r:id="rId14"/>
+      <w:headerReference w:type="first" r:id="rId15"/>
+      <w:footerReference w:type="first" r:id="rId16"/>
       <w:pgSz w:w="12240" w:h="15840" w:code="1"/>
       <w:pgMar w:top="1701" w:right="1701" w:bottom="1701" w:left="1701" w:header="709" w:footer="709" w:gutter="0"/>
       <w:cols w:space="708"/>
@@ -6765,6 +6767,36 @@
 </w:endnotes>
 </file>
 
+<file path=word/footer1.xml><?xml version="1.0" encoding="utf-8"?>
+<w:ftr xmlns:wpc="http://schemas.microsoft.com/office/word/2010/wordprocessingCanvas" xmlns:mc="http://schemas.openxmlformats.org/markup-compatibility/2006" xmlns:o="urn:schemas-microsoft-com:office:office" xmlns:r="http://schemas.openxmlformats.org/officeDocument/2006/relationships" xmlns:m="http://schemas.openxmlformats.org/officeDocument/2006/math" xmlns:v="urn:schemas-microsoft-com:vml" xmlns:wp14="http://schemas.microsoft.com/office/word/2010/wordprocessingDrawing" xmlns:wp="http://schemas.openxmlformats.org/drawingml/2006/wordprocessingDrawing" xmlns:w10="urn:schemas-microsoft-com:office:word" xmlns:w="http://schemas.openxmlformats.org/wordprocessingml/2006/main" xmlns:w14="http://schemas.microsoft.com/office/word/2010/wordml" xmlns:w15="http://schemas.microsoft.com/office/word/2012/wordml" xmlns:wpg="http://schemas.microsoft.com/office/word/2010/wordprocessingGroup" xmlns:wpi="http://schemas.microsoft.com/office/word/2010/wordprocessingInk" xmlns:wne="http://schemas.microsoft.com/office/word/2006/wordml" xmlns:wps="http://schemas.microsoft.com/office/word/2010/wordprocessingShape" mc:Ignorable="w14 w15 wp14">
+  <w:p>
+    <w:pPr>
+      <w:pStyle w:val="Footer"/>
+    </w:pPr>
+  </w:p>
+</w:ftr>
+</file>
+
+<file path=word/footer2.xml><?xml version="1.0" encoding="utf-8"?>
+<w:ftr xmlns:wpc="http://schemas.microsoft.com/office/word/2010/wordprocessingCanvas" xmlns:mc="http://schemas.openxmlformats.org/markup-compatibility/2006" xmlns:o="urn:schemas-microsoft-com:office:office" xmlns:r="http://schemas.openxmlformats.org/officeDocument/2006/relationships" xmlns:m="http://schemas.openxmlformats.org/officeDocument/2006/math" xmlns:v="urn:schemas-microsoft-com:vml" xmlns:wp14="http://schemas.microsoft.com/office/word/2010/wordprocessingDrawing" xmlns:wp="http://schemas.openxmlformats.org/drawingml/2006/wordprocessingDrawing" xmlns:w10="urn:schemas-microsoft-com:office:word" xmlns:w="http://schemas.openxmlformats.org/wordprocessingml/2006/main" xmlns:w14="http://schemas.microsoft.com/office/word/2010/wordml" xmlns:w15="http://schemas.microsoft.com/office/word/2012/wordml" xmlns:wpg="http://schemas.microsoft.com/office/word/2010/wordprocessingGroup" xmlns:wpi="http://schemas.microsoft.com/office/word/2010/wordprocessingInk" xmlns:wne="http://schemas.microsoft.com/office/word/2006/wordml" xmlns:wps="http://schemas.microsoft.com/office/word/2010/wordprocessingShape" mc:Ignorable="w14 w15 wp14">
+  <w:p>
+    <w:pPr>
+      <w:pStyle w:val="Footer"/>
+    </w:pPr>
+  </w:p>
+</w:ftr>
+</file>
+
+<file path=word/footer3.xml><?xml version="1.0" encoding="utf-8"?>
+<w:ftr xmlns:wpc="http://schemas.microsoft.com/office/word/2010/wordprocessingCanvas" xmlns:mc="http://schemas.openxmlformats.org/markup-compatibility/2006" xmlns:o="urn:schemas-microsoft-com:office:office" xmlns:r="http://schemas.openxmlformats.org/officeDocument/2006/relationships" xmlns:m="http://schemas.openxmlformats.org/officeDocument/2006/math" xmlns:v="urn:schemas-microsoft-com:vml" xmlns:wp14="http://schemas.microsoft.com/office/word/2010/wordprocessingDrawing" xmlns:wp="http://schemas.openxmlformats.org/drawingml/2006/wordprocessingDrawing" xmlns:w10="urn:schemas-microsoft-com:office:word" xmlns:w="http://schemas.openxmlformats.org/wordprocessingml/2006/main" xmlns:w14="http://schemas.microsoft.com/office/word/2010/wordml" xmlns:w15="http://schemas.microsoft.com/office/word/2012/wordml" xmlns:wpg="http://schemas.microsoft.com/office/word/2010/wordprocessingGroup" xmlns:wpi="http://schemas.microsoft.com/office/word/2010/wordprocessingInk" xmlns:wne="http://schemas.microsoft.com/office/word/2006/wordml" xmlns:wps="http://schemas.microsoft.com/office/word/2010/wordprocessingShape" mc:Ignorable="w14 w15 wp14">
+  <w:p>
+    <w:pPr>
+      <w:pStyle w:val="Footer"/>
+    </w:pPr>
+  </w:p>
+</w:ftr>
+</file>
+
 <file path=word/footnotes.xml><?xml version="1.0" encoding="utf-8"?>
 <w:footnotes xmlns:wpc="http://schemas.microsoft.com/office/word/2010/wordprocessingCanvas" xmlns:mc="http://schemas.openxmlformats.org/markup-compatibility/2006" xmlns:o="urn:schemas-microsoft-com:office:office" xmlns:r="http://schemas.openxmlformats.org/officeDocument/2006/relationships" xmlns:m="http://schemas.openxmlformats.org/officeDocument/2006/math" xmlns:v="urn:schemas-microsoft-com:vml" xmlns:wp14="http://schemas.microsoft.com/office/word/2010/wordprocessingDrawing" xmlns:wp="http://schemas.openxmlformats.org/drawingml/2006/wordprocessingDrawing" xmlns:w10="urn:schemas-microsoft-com:office:word" xmlns:w="http://schemas.openxmlformats.org/wordprocessingml/2006/main" xmlns:w14="http://schemas.microsoft.com/office/word/2010/wordml" xmlns:w15="http://schemas.microsoft.com/office/word/2012/wordml" xmlns:wpg="http://schemas.microsoft.com/office/word/2010/wordprocessingGroup" xmlns:wpi="http://schemas.microsoft.com/office/word/2010/wordprocessingInk" xmlns:wne="http://schemas.microsoft.com/office/word/2006/wordml" xmlns:wps="http://schemas.microsoft.com/office/word/2010/wordprocessingShape" mc:Ignorable="w14 w15 wp14">
   <w:footnote w:type="separator" w:id="-1">
@@ -6791,6 +6823,16 @@
 </file>
 
 <file path=word/header1.xml><?xml version="1.0" encoding="utf-8"?>
+<w:hdr xmlns:wpc="http://schemas.microsoft.com/office/word/2010/wordprocessingCanvas" xmlns:mc="http://schemas.openxmlformats.org/markup-compatibility/2006" xmlns:o="urn:schemas-microsoft-com:office:office" xmlns:r="http://schemas.openxmlformats.org/officeDocument/2006/relationships" xmlns:m="http://schemas.openxmlformats.org/officeDocument/2006/math" xmlns:v="urn:schemas-microsoft-com:vml" xmlns:wp14="http://schemas.microsoft.com/office/word/2010/wordprocessingDrawing" xmlns:wp="http://schemas.openxmlformats.org/drawingml/2006/wordprocessingDrawing" xmlns:w10="urn:schemas-microsoft-com:office:word" xmlns:w="http://schemas.openxmlformats.org/wordprocessingml/2006/main" xmlns:w14="http://schemas.microsoft.com/office/word/2010/wordml" xmlns:w15="http://schemas.microsoft.com/office/word/2012/wordml" xmlns:wpg="http://schemas.microsoft.com/office/word/2010/wordprocessingGroup" xmlns:wpi="http://schemas.microsoft.com/office/word/2010/wordprocessingInk" xmlns:wne="http://schemas.microsoft.com/office/word/2006/wordml" xmlns:wps="http://schemas.microsoft.com/office/word/2010/wordprocessingShape" mc:Ignorable="w14 w15 wp14">
+  <w:p>
+    <w:pPr>
+      <w:pStyle w:val="Header"/>
+    </w:pPr>
+  </w:p>
+</w:hdr>
+</file>
+
+<file path=word/header2.xml><?xml version="1.0" encoding="utf-8"?>
 <w:hdr xmlns:wpc="http://schemas.microsoft.com/office/word/2010/wordprocessingCanvas" xmlns:mc="http://schemas.openxmlformats.org/markup-compatibility/2006" xmlns:o="urn:schemas-microsoft-com:office:office" xmlns:r="http://schemas.openxmlformats.org/officeDocument/2006/relationships" xmlns:m="http://schemas.openxmlformats.org/officeDocument/2006/math" xmlns:v="urn:schemas-microsoft-com:vml" xmlns:wp14="http://schemas.microsoft.com/office/word/2010/wordprocessingDrawing" xmlns:wp="http://schemas.openxmlformats.org/drawingml/2006/wordprocessingDrawing" xmlns:w10="urn:schemas-microsoft-com:office:word" xmlns:w="http://schemas.openxmlformats.org/wordprocessingml/2006/main" xmlns:w14="http://schemas.microsoft.com/office/word/2010/wordml" xmlns:w15="http://schemas.microsoft.com/office/word/2012/wordml" xmlns:wpg="http://schemas.microsoft.com/office/word/2010/wordprocessingGroup" xmlns:wpi="http://schemas.microsoft.com/office/word/2010/wordprocessingInk" xmlns:wne="http://schemas.microsoft.com/office/word/2006/wordml" xmlns:wps="http://schemas.microsoft.com/office/word/2010/wordprocessingShape" mc:Ignorable="w14 w15 wp14">
   <w:sdt>
     <w:sdtPr>
@@ -6845,7 +6887,7 @@
             <w:noProof/>
             <w:color w:val="0F243E" w:themeColor="text2" w:themeShade="80"/>
           </w:rPr>
-          <w:t>12</w:t>
+          <w:t>4</w:t>
         </w:r>
         <w:r>
           <w:rPr>
@@ -6983,7 +7025,7 @@
               <w:b/>
               <w:color w:val="C0C0C0"/>
             </w:rPr>
-            <w:t>2.2</w:t>
+            <w:t>2.5</w:t>
           </w:r>
         </w:p>
       </w:tc>
@@ -7045,7 +7087,7 @@
               <w:noProof/>
               <w:snapToGrid w:val="0"/>
             </w:rPr>
-            <w:t>12</w:t>
+            <w:t>4</w:t>
           </w:r>
           <w:r>
             <w:rPr>
@@ -7123,7 +7165,7 @@
 </w:hdr>
 </file>
 
-<file path=word/header2.xml><?xml version="1.0" encoding="utf-8"?>
+<file path=word/header3.xml><?xml version="1.0" encoding="utf-8"?>
 <w:hdr xmlns:wpc="http://schemas.microsoft.com/office/word/2010/wordprocessingCanvas" xmlns:mc="http://schemas.openxmlformats.org/markup-compatibility/2006" xmlns:o="urn:schemas-microsoft-com:office:office" xmlns:r="http://schemas.openxmlformats.org/officeDocument/2006/relationships" xmlns:m="http://schemas.openxmlformats.org/officeDocument/2006/math" xmlns:v="urn:schemas-microsoft-com:vml" xmlns:wp14="http://schemas.microsoft.com/office/word/2010/wordprocessingDrawing" xmlns:wp="http://schemas.openxmlformats.org/drawingml/2006/wordprocessingDrawing" xmlns:w10="urn:schemas-microsoft-com:office:word" xmlns:w="http://schemas.openxmlformats.org/wordprocessingml/2006/main" xmlns:w14="http://schemas.microsoft.com/office/word/2010/wordml" xmlns:w15="http://schemas.microsoft.com/office/word/2012/wordml" xmlns:wpg="http://schemas.microsoft.com/office/word/2010/wordprocessingGroup" xmlns:wpi="http://schemas.microsoft.com/office/word/2010/wordprocessingInk" xmlns:wne="http://schemas.microsoft.com/office/word/2006/wordml" xmlns:wps="http://schemas.microsoft.com/office/word/2010/wordprocessingShape" mc:Ignorable="w14 w15 wp14">
   <w:tbl>
     <w:tblPr>
@@ -7205,23 +7247,82 @@
             <w:rPr>
               <w:b/>
               <w:color w:val="C0C0C0"/>
+              <w:lang w:val="en-US"/>
             </w:rPr>
           </w:pPr>
+          <w:r>
+            <w:rPr>
+              <w:b/>
+              <w:color w:val="C0C0C0"/>
+              <w:lang w:val="en-US"/>
+            </w:rPr>
+            <w:t xml:space="preserve">Author: José Alberto </w:t>
+          </w:r>
           <w:proofErr w:type="spellStart"/>
           <w:r>
             <w:rPr>
               <w:b/>
               <w:color w:val="C0C0C0"/>
+              <w:lang w:val="en-US"/>
             </w:rPr>
-            <w:t>Author</w:t>
+            <w:t>Nola</w:t>
+          </w:r>
+          <w:bookmarkStart w:id="19" w:name="_GoBack"/>
+          <w:bookmarkEnd w:id="19"/>
+          <w:r>
+            <w:rPr>
+              <w:b/>
+              <w:color w:val="C0C0C0"/>
+              <w:lang w:val="en-US"/>
+            </w:rPr>
+            <w:t>sco</w:t>
           </w:r>
           <w:proofErr w:type="spellEnd"/>
           <w:r>
             <w:rPr>
               <w:b/>
               <w:color w:val="C0C0C0"/>
+              <w:lang w:val="en-US"/>
             </w:rPr>
-            <w:t xml:space="preserve">: José Alberto Nolasco Cruz </w:t>
+            <w:t xml:space="preserve"> Cruz</w:t>
+          </w:r>
+        </w:p>
+        <w:p>
+          <w:pPr>
+            <w:rPr>
+              <w:b/>
+              <w:color w:val="C0C0C0"/>
+              <w:lang w:val="en-US"/>
+            </w:rPr>
+          </w:pPr>
+          <w:r>
+            <w:rPr>
+              <w:b/>
+              <w:color w:val="C0C0C0"/>
+              <w:sz w:val="18"/>
+              <w:lang w:val="en-US"/>
+            </w:rPr>
+            <w:t xml:space="preserve">Change: add different formats (3GP, FLV and </w:t>
+          </w:r>
+          <w:proofErr w:type="gramStart"/>
+          <w:r>
+            <w:rPr>
+              <w:b/>
+              <w:color w:val="C0C0C0"/>
+              <w:sz w:val="18"/>
+              <w:lang w:val="en-US"/>
+            </w:rPr>
+            <w:t>WMV )</w:t>
+          </w:r>
+          <w:proofErr w:type="gramEnd"/>
+          <w:r>
+            <w:rPr>
+              <w:b/>
+              <w:color w:val="C0C0C0"/>
+              <w:sz w:val="18"/>
+              <w:lang w:val="en-US"/>
+            </w:rPr>
+            <w:t xml:space="preserve">  in the requirement 1.  </w:t>
           </w:r>
         </w:p>
       </w:tc>
@@ -7257,7 +7358,7 @@
               <w:b/>
               <w:color w:val="C0C0C0"/>
             </w:rPr>
-            <w:t>2.2</w:t>
+            <w:t>2.5</w:t>
           </w:r>
         </w:p>
       </w:tc>
@@ -9596,7 +9697,7 @@
 </file>
 
 <file path=customXml/itemProps1.xml><?xml version="1.0" encoding="utf-8"?>
-<ds:datastoreItem xmlns:ds="http://schemas.openxmlformats.org/officeDocument/2006/customXml" ds:itemID="{8B8EDD81-42DE-4E26-BA1E-F24041051322}">
+<ds:datastoreItem xmlns:ds="http://schemas.openxmlformats.org/officeDocument/2006/customXml" ds:itemID="{5A030857-21E5-442D-8296-0DA2119709D3}">
   <ds:schemaRefs>
     <ds:schemaRef ds:uri="http://schemas.openxmlformats.org/officeDocument/2006/bibliography"/>
   </ds:schemaRefs>

</xml_diff>

<commit_message>
add the new documet Project ARV Final. and the references in the other documents.
</commit_message>
<xml_diff>
--- a/BaseLine-Project.docx
+++ b/BaseLine-Project.docx
@@ -263,6 +263,8 @@
             <w:t xml:space="preserve"> of content</w:t>
           </w:r>
         </w:p>
+        <w:bookmarkStart w:id="0" w:name="_GoBack"/>
+        <w:bookmarkEnd w:id="0"/>
         <w:p>
           <w:pPr>
             <w:pStyle w:val="TOC1"/>
@@ -308,7 +310,7 @@
             </w:rPr>
             <w:fldChar w:fldCharType="separate"/>
           </w:r>
-          <w:hyperlink w:anchor="_Toc21016140" w:history="1">
+          <w:hyperlink w:anchor="_Toc25863248" w:history="1">
             <w:r>
               <w:rPr>
                 <w:rStyle w:val="Hyperlink"/>
@@ -337,7 +339,7 @@
                 <w:noProof/>
                 <w:webHidden/>
               </w:rPr>
-              <w:instrText xml:space="preserve"> PAGEREF _Toc21016140 \h </w:instrText>
+              <w:instrText xml:space="preserve"> PAGEREF _Toc25863248 \h </w:instrText>
             </w:r>
             <w:r>
               <w:rPr>
@@ -380,7 +382,7 @@
               <w:lang w:val="en-US"/>
             </w:rPr>
           </w:pPr>
-          <w:hyperlink w:anchor="_Toc21016141" w:history="1">
+          <w:hyperlink w:anchor="_Toc25863249" w:history="1">
             <w:r>
               <w:rPr>
                 <w:rStyle w:val="Hyperlink"/>
@@ -409,7 +411,7 @@
                 <w:noProof/>
                 <w:webHidden/>
               </w:rPr>
-              <w:instrText xml:space="preserve"> PAGEREF _Toc21016141 \h </w:instrText>
+              <w:instrText xml:space="preserve"> PAGEREF _Toc25863249 \h </w:instrText>
             </w:r>
             <w:r>
               <w:rPr>
@@ -452,7 +454,7 @@
               <w:lang w:val="en-US"/>
             </w:rPr>
           </w:pPr>
-          <w:hyperlink w:anchor="_Toc21016142" w:history="1">
+          <w:hyperlink w:anchor="_Toc25863250" w:history="1">
             <w:r>
               <w:rPr>
                 <w:rStyle w:val="Hyperlink"/>
@@ -481,7 +483,7 @@
                 <w:noProof/>
                 <w:webHidden/>
               </w:rPr>
-              <w:instrText xml:space="preserve"> PAGEREF _Toc21016142 \h </w:instrText>
+              <w:instrText xml:space="preserve"> PAGEREF _Toc25863250 \h </w:instrText>
             </w:r>
             <w:r>
               <w:rPr>
@@ -524,7 +526,7 @@
               <w:lang w:val="en-US"/>
             </w:rPr>
           </w:pPr>
-          <w:hyperlink w:anchor="_Toc21016143" w:history="1">
+          <w:hyperlink w:anchor="_Toc25863251" w:history="1">
             <w:r>
               <w:rPr>
                 <w:rStyle w:val="Hyperlink"/>
@@ -553,7 +555,7 @@
                 <w:noProof/>
                 <w:webHidden/>
               </w:rPr>
-              <w:instrText xml:space="preserve"> PAGEREF _Toc21016143 \h </w:instrText>
+              <w:instrText xml:space="preserve"> PAGEREF _Toc25863251 \h </w:instrText>
             </w:r>
             <w:r>
               <w:rPr>
@@ -596,7 +598,7 @@
               <w:lang w:val="en-US"/>
             </w:rPr>
           </w:pPr>
-          <w:hyperlink w:anchor="_Toc21016144" w:history="1">
+          <w:hyperlink w:anchor="_Toc25863252" w:history="1">
             <w:r>
               <w:rPr>
                 <w:rStyle w:val="Hyperlink"/>
@@ -625,7 +627,7 @@
                 <w:noProof/>
                 <w:webHidden/>
               </w:rPr>
-              <w:instrText xml:space="preserve"> PAGEREF _Toc21016144 \h </w:instrText>
+              <w:instrText xml:space="preserve"> PAGEREF _Toc25863252 \h </w:instrText>
             </w:r>
             <w:r>
               <w:rPr>
@@ -668,7 +670,7 @@
               <w:lang w:val="en-US"/>
             </w:rPr>
           </w:pPr>
-          <w:hyperlink w:anchor="_Toc21016145" w:history="1">
+          <w:hyperlink w:anchor="_Toc25863253" w:history="1">
             <w:r>
               <w:rPr>
                 <w:rStyle w:val="Hyperlink"/>
@@ -697,7 +699,7 @@
                 <w:noProof/>
                 <w:webHidden/>
               </w:rPr>
-              <w:instrText xml:space="preserve"> PAGEREF _Toc21016145 \h </w:instrText>
+              <w:instrText xml:space="preserve"> PAGEREF _Toc25863253 \h </w:instrText>
             </w:r>
             <w:r>
               <w:rPr>
@@ -740,7 +742,7 @@
               <w:lang w:val="en-US"/>
             </w:rPr>
           </w:pPr>
-          <w:hyperlink w:anchor="_Toc21016146" w:history="1">
+          <w:hyperlink w:anchor="_Toc25863254" w:history="1">
             <w:r>
               <w:rPr>
                 <w:rStyle w:val="Hyperlink"/>
@@ -769,7 +771,7 @@
                 <w:noProof/>
                 <w:webHidden/>
               </w:rPr>
-              <w:instrText xml:space="preserve"> PAGEREF _Toc21016146 \h </w:instrText>
+              <w:instrText xml:space="preserve"> PAGEREF _Toc25863254 \h </w:instrText>
             </w:r>
             <w:r>
               <w:rPr>
@@ -812,7 +814,7 @@
               <w:lang w:val="en-US"/>
             </w:rPr>
           </w:pPr>
-          <w:hyperlink w:anchor="_Toc21016147" w:history="1">
+          <w:hyperlink w:anchor="_Toc25863255" w:history="1">
             <w:r>
               <w:rPr>
                 <w:rStyle w:val="Hyperlink"/>
@@ -841,7 +843,7 @@
                 <w:noProof/>
                 <w:webHidden/>
               </w:rPr>
-              <w:instrText xml:space="preserve"> PAGEREF _Toc21016147 \h </w:instrText>
+              <w:instrText xml:space="preserve"> PAGEREF _Toc25863255 \h </w:instrText>
             </w:r>
             <w:r>
               <w:rPr>
@@ -884,7 +886,7 @@
               <w:lang w:val="en-US"/>
             </w:rPr>
           </w:pPr>
-          <w:hyperlink w:anchor="_Toc21016148" w:history="1">
+          <w:hyperlink w:anchor="_Toc25863256" w:history="1">
             <w:r>
               <w:rPr>
                 <w:rStyle w:val="Hyperlink"/>
@@ -913,7 +915,7 @@
                 <w:noProof/>
                 <w:webHidden/>
               </w:rPr>
-              <w:instrText xml:space="preserve"> PAGEREF _Toc21016148 \h </w:instrText>
+              <w:instrText xml:space="preserve"> PAGEREF _Toc25863256 \h </w:instrText>
             </w:r>
             <w:r>
               <w:rPr>
@@ -956,7 +958,7 @@
               <w:lang w:val="en-US"/>
             </w:rPr>
           </w:pPr>
-          <w:hyperlink w:anchor="_Toc21016149" w:history="1">
+          <w:hyperlink w:anchor="_Toc25863257" w:history="1">
             <w:r>
               <w:rPr>
                 <w:rStyle w:val="Hyperlink"/>
@@ -985,7 +987,7 @@
                 <w:noProof/>
                 <w:webHidden/>
               </w:rPr>
-              <w:instrText xml:space="preserve"> PAGEREF _Toc21016149 \h </w:instrText>
+              <w:instrText xml:space="preserve"> PAGEREF _Toc25863257 \h </w:instrText>
             </w:r>
             <w:r>
               <w:rPr>
@@ -1028,7 +1030,7 @@
               <w:lang w:val="en-US"/>
             </w:rPr>
           </w:pPr>
-          <w:hyperlink w:anchor="_Toc21016150" w:history="1">
+          <w:hyperlink w:anchor="_Toc25863258" w:history="1">
             <w:r>
               <w:rPr>
                 <w:rStyle w:val="Hyperlink"/>
@@ -1057,7 +1059,7 @@
                 <w:noProof/>
                 <w:webHidden/>
               </w:rPr>
-              <w:instrText xml:space="preserve"> PAGEREF _Toc21016150 \h </w:instrText>
+              <w:instrText xml:space="preserve"> PAGEREF _Toc25863258 \h </w:instrText>
             </w:r>
             <w:r>
               <w:rPr>
@@ -1100,7 +1102,7 @@
               <w:lang w:val="en-US"/>
             </w:rPr>
           </w:pPr>
-          <w:hyperlink w:anchor="_Toc21016151" w:history="1">
+          <w:hyperlink w:anchor="_Toc25863259" w:history="1">
             <w:r>
               <w:rPr>
                 <w:rStyle w:val="Hyperlink"/>
@@ -1129,7 +1131,7 @@
                 <w:noProof/>
                 <w:webHidden/>
               </w:rPr>
-              <w:instrText xml:space="preserve"> PAGEREF _Toc21016151 \h </w:instrText>
+              <w:instrText xml:space="preserve"> PAGEREF _Toc25863259 \h </w:instrText>
             </w:r>
             <w:r>
               <w:rPr>
@@ -1149,7 +1151,7 @@
                 <w:noProof/>
                 <w:webHidden/>
               </w:rPr>
-              <w:t>8</w:t>
+              <w:t>9</w:t>
             </w:r>
             <w:r>
               <w:rPr>
@@ -1172,7 +1174,7 @@
               <w:lang w:val="en-US"/>
             </w:rPr>
           </w:pPr>
-          <w:hyperlink w:anchor="_Toc21016152" w:history="1">
+          <w:hyperlink w:anchor="_Toc25863260" w:history="1">
             <w:r>
               <w:rPr>
                 <w:rStyle w:val="Hyperlink"/>
@@ -1201,7 +1203,7 @@
                 <w:noProof/>
                 <w:webHidden/>
               </w:rPr>
-              <w:instrText xml:space="preserve"> PAGEREF _Toc21016152 \h </w:instrText>
+              <w:instrText xml:space="preserve"> PAGEREF _Toc25863260 \h </w:instrText>
             </w:r>
             <w:r>
               <w:rPr>
@@ -1221,7 +1223,7 @@
                 <w:noProof/>
                 <w:webHidden/>
               </w:rPr>
-              <w:t>8</w:t>
+              <w:t>9</w:t>
             </w:r>
             <w:r>
               <w:rPr>
@@ -1244,7 +1246,7 @@
               <w:lang w:val="en-US"/>
             </w:rPr>
           </w:pPr>
-          <w:hyperlink w:anchor="_Toc21016153" w:history="1">
+          <w:hyperlink w:anchor="_Toc25863261" w:history="1">
             <w:r>
               <w:rPr>
                 <w:rStyle w:val="Hyperlink"/>
@@ -1273,7 +1275,7 @@
                 <w:noProof/>
                 <w:webHidden/>
               </w:rPr>
-              <w:instrText xml:space="preserve"> PAGEREF _Toc21016153 \h </w:instrText>
+              <w:instrText xml:space="preserve"> PAGEREF _Toc25863261 \h </w:instrText>
             </w:r>
             <w:r>
               <w:rPr>
@@ -1293,7 +1295,7 @@
                 <w:noProof/>
                 <w:webHidden/>
               </w:rPr>
-              <w:t>9</w:t>
+              <w:t>10</w:t>
             </w:r>
             <w:r>
               <w:rPr>
@@ -1316,7 +1318,7 @@
               <w:lang w:val="en-US"/>
             </w:rPr>
           </w:pPr>
-          <w:hyperlink w:anchor="_Toc21016154" w:history="1">
+          <w:hyperlink w:anchor="_Toc25863262" w:history="1">
             <w:r>
               <w:rPr>
                 <w:rStyle w:val="Hyperlink"/>
@@ -1345,7 +1347,7 @@
                 <w:noProof/>
                 <w:webHidden/>
               </w:rPr>
-              <w:instrText xml:space="preserve"> PAGEREF _Toc21016154 \h </w:instrText>
+              <w:instrText xml:space="preserve"> PAGEREF _Toc25863262 \h </w:instrText>
             </w:r>
             <w:r>
               <w:rPr>
@@ -1365,7 +1367,7 @@
                 <w:noProof/>
                 <w:webHidden/>
               </w:rPr>
-              <w:t>9</w:t>
+              <w:t>10</w:t>
             </w:r>
             <w:r>
               <w:rPr>
@@ -1388,7 +1390,7 @@
               <w:lang w:val="en-US"/>
             </w:rPr>
           </w:pPr>
-          <w:hyperlink w:anchor="_Toc21016155" w:history="1">
+          <w:hyperlink w:anchor="_Toc25863263" w:history="1">
             <w:r>
               <w:rPr>
                 <w:rStyle w:val="Hyperlink"/>
@@ -1417,7 +1419,7 @@
                 <w:noProof/>
                 <w:webHidden/>
               </w:rPr>
-              <w:instrText xml:space="preserve"> PAGEREF _Toc21016155 \h </w:instrText>
+              <w:instrText xml:space="preserve"> PAGEREF _Toc25863263 \h </w:instrText>
             </w:r>
             <w:r>
               <w:rPr>
@@ -1437,7 +1439,7 @@
                 <w:noProof/>
                 <w:webHidden/>
               </w:rPr>
-              <w:t>10</w:t>
+              <w:t>11</w:t>
             </w:r>
             <w:r>
               <w:rPr>
@@ -1460,7 +1462,7 @@
               <w:lang w:val="en-US"/>
             </w:rPr>
           </w:pPr>
-          <w:hyperlink w:anchor="_Toc21016156" w:history="1">
+          <w:hyperlink w:anchor="_Toc25863264" w:history="1">
             <w:r>
               <w:rPr>
                 <w:rStyle w:val="Hyperlink"/>
@@ -1489,7 +1491,7 @@
                 <w:noProof/>
                 <w:webHidden/>
               </w:rPr>
-              <w:instrText xml:space="preserve"> PAGEREF _Toc21016156 \h </w:instrText>
+              <w:instrText xml:space="preserve"> PAGEREF _Toc25863264 \h </w:instrText>
             </w:r>
             <w:r>
               <w:rPr>
@@ -1509,7 +1511,7 @@
                 <w:noProof/>
                 <w:webHidden/>
               </w:rPr>
-              <w:t>10</w:t>
+              <w:t>11</w:t>
             </w:r>
             <w:r>
               <w:rPr>
@@ -1532,7 +1534,7 @@
               <w:lang w:val="en-US"/>
             </w:rPr>
           </w:pPr>
-          <w:hyperlink w:anchor="_Toc21016157" w:history="1">
+          <w:hyperlink w:anchor="_Toc25863265" w:history="1">
             <w:r>
               <w:rPr>
                 <w:rStyle w:val="Hyperlink"/>
@@ -1561,7 +1563,7 @@
                 <w:noProof/>
                 <w:webHidden/>
               </w:rPr>
-              <w:instrText xml:space="preserve"> PAGEREF _Toc21016157 \h </w:instrText>
+              <w:instrText xml:space="preserve"> PAGEREF _Toc25863265 \h </w:instrText>
             </w:r>
             <w:r>
               <w:rPr>
@@ -1581,7 +1583,7 @@
                 <w:noProof/>
                 <w:webHidden/>
               </w:rPr>
-              <w:t>10</w:t>
+              <w:t>11</w:t>
             </w:r>
             <w:r>
               <w:rPr>
@@ -1604,7 +1606,7 @@
               <w:lang w:val="en-US"/>
             </w:rPr>
           </w:pPr>
-          <w:hyperlink w:anchor="_Toc21016158" w:history="1">
+          <w:hyperlink w:anchor="_Toc25863266" w:history="1">
             <w:r>
               <w:rPr>
                 <w:rStyle w:val="Hyperlink"/>
@@ -1633,7 +1635,7 @@
                 <w:noProof/>
                 <w:webHidden/>
               </w:rPr>
-              <w:instrText xml:space="preserve"> PAGEREF _Toc21016158 \h </w:instrText>
+              <w:instrText xml:space="preserve"> PAGEREF _Toc25863266 \h </w:instrText>
             </w:r>
             <w:r>
               <w:rPr>
@@ -1654,6 +1656,77 @@
                 <w:webHidden/>
               </w:rPr>
               <w:t>11</w:t>
+            </w:r>
+            <w:r>
+              <w:rPr>
+                <w:noProof/>
+                <w:webHidden/>
+              </w:rPr>
+              <w:fldChar w:fldCharType="end"/>
+            </w:r>
+          </w:hyperlink>
+        </w:p>
+        <w:p>
+          <w:pPr>
+            <w:pStyle w:val="TOC1"/>
+            <w:tabs>
+              <w:tab w:val="right" w:leader="dot" w:pos="8828"/>
+            </w:tabs>
+            <w:rPr>
+              <w:rFonts w:eastAsiaTheme="minorEastAsia"/>
+              <w:noProof/>
+              <w:lang w:val="en-US"/>
+            </w:rPr>
+          </w:pPr>
+          <w:hyperlink w:anchor="_Toc25863267" w:history="1">
+            <w:r>
+              <w:rPr>
+                <w:rStyle w:val="Hyperlink"/>
+                <w:noProof/>
+                <w:lang w:val="en-US"/>
+              </w:rPr>
+              <w:t>References</w:t>
+            </w:r>
+            <w:r>
+              <w:rPr>
+                <w:noProof/>
+                <w:webHidden/>
+              </w:rPr>
+              <w:tab/>
+            </w:r>
+            <w:r>
+              <w:rPr>
+                <w:noProof/>
+                <w:webHidden/>
+              </w:rPr>
+              <w:fldChar w:fldCharType="begin"/>
+            </w:r>
+            <w:r>
+              <w:rPr>
+                <w:noProof/>
+                <w:webHidden/>
+              </w:rPr>
+              <w:instrText xml:space="preserve"> PAGEREF _Toc25863267 \h </w:instrText>
+            </w:r>
+            <w:r>
+              <w:rPr>
+                <w:noProof/>
+                <w:webHidden/>
+              </w:rPr>
+            </w:r>
+            <w:r>
+              <w:rPr>
+                <w:noProof/>
+                <w:webHidden/>
+              </w:rPr>
+              <w:fldChar w:fldCharType="separate"/>
+            </w:r>
+            <w:r>
+              <w:rPr>
+                <w:noProof/>
+                <w:webHidden/>
+              </w:rPr>
+              <w:t>12</w:t>
             </w:r>
             <w:r>
               <w:rPr>
@@ -1730,7 +1803,7 @@
           <w:lang w:val="en-US"/>
         </w:rPr>
       </w:pPr>
-      <w:bookmarkStart w:id="0" w:name="_Toc21016140"/>
+      <w:bookmarkStart w:id="1" w:name="_Toc25863248"/>
       <w:r>
         <w:rPr>
           <w:rFonts w:ascii="Arial" w:hAnsi="Arial" w:cs="Arial"/>
@@ -1738,7 +1811,7 @@
         </w:rPr>
         <w:t>Abstract</w:t>
       </w:r>
-      <w:bookmarkEnd w:id="0"/>
+      <w:bookmarkEnd w:id="1"/>
     </w:p>
     <w:p>
       <w:pPr>
@@ -1789,7 +1862,7 @@
           <w:lang w:val="en-US"/>
         </w:rPr>
       </w:pPr>
-      <w:bookmarkStart w:id="1" w:name="_Toc21016141"/>
+      <w:bookmarkStart w:id="2" w:name="_Toc25863249"/>
       <w:r>
         <w:rPr>
           <w:rFonts w:ascii="Arial" w:hAnsi="Arial" w:cs="Arial"/>
@@ -1797,7 +1870,7 @@
         </w:rPr>
         <w:t>Purpose</w:t>
       </w:r>
-      <w:bookmarkEnd w:id="1"/>
+      <w:bookmarkEnd w:id="2"/>
     </w:p>
     <w:p>
       <w:pPr>
@@ -1853,7 +1926,7 @@
           <w:lang w:val="en-US"/>
         </w:rPr>
       </w:pPr>
-      <w:bookmarkStart w:id="2" w:name="_Toc21016142"/>
+      <w:bookmarkStart w:id="3" w:name="_Toc25863250"/>
       <w:r>
         <w:rPr>
           <w:rFonts w:ascii="Arial" w:hAnsi="Arial" w:cs="Arial"/>
@@ -1861,7 +1934,7 @@
         </w:rPr>
         <w:t>Scope and Limitations</w:t>
       </w:r>
-      <w:bookmarkEnd w:id="2"/>
+      <w:bookmarkEnd w:id="3"/>
     </w:p>
     <w:p>
       <w:pPr>
@@ -1953,7 +2026,7 @@
           <w:lang w:val="en-US"/>
         </w:rPr>
       </w:pPr>
-      <w:bookmarkStart w:id="3" w:name="_Toc21016143"/>
+      <w:bookmarkStart w:id="4" w:name="_Toc25863251"/>
       <w:r>
         <w:rPr>
           <w:rFonts w:ascii="Arial" w:hAnsi="Arial" w:cs="Arial"/>
@@ -1961,7 +2034,7 @@
         </w:rPr>
         <w:t>Scope</w:t>
       </w:r>
-      <w:bookmarkEnd w:id="3"/>
+      <w:bookmarkEnd w:id="4"/>
     </w:p>
     <w:p>
       <w:pPr>
@@ -2037,7 +2110,7 @@
           <w:lang w:val="en-US"/>
         </w:rPr>
       </w:pPr>
-      <w:bookmarkStart w:id="4" w:name="_Toc21016144"/>
+      <w:bookmarkStart w:id="5" w:name="_Toc25863252"/>
       <w:r>
         <w:rPr>
           <w:rFonts w:ascii="Arial" w:hAnsi="Arial" w:cs="Arial"/>
@@ -2045,7 +2118,7 @@
         </w:rPr>
         <w:t>Limitations</w:t>
       </w:r>
-      <w:bookmarkEnd w:id="4"/>
+      <w:bookmarkEnd w:id="5"/>
     </w:p>
     <w:p>
       <w:pPr>
@@ -2119,7 +2192,7 @@
           <w:lang w:val="en-US"/>
         </w:rPr>
       </w:pPr>
-      <w:bookmarkStart w:id="5" w:name="_Toc21016145"/>
+      <w:bookmarkStart w:id="6" w:name="_Toc25863253"/>
       <w:r>
         <w:rPr>
           <w:rFonts w:ascii="Arial" w:hAnsi="Arial" w:cs="Arial"/>
@@ -2127,7 +2200,7 @@
         </w:rPr>
         <w:t>Audience</w:t>
       </w:r>
-      <w:bookmarkEnd w:id="5"/>
+      <w:bookmarkEnd w:id="6"/>
       <w:r>
         <w:rPr>
           <w:rFonts w:ascii="Arial" w:hAnsi="Arial" w:cs="Arial"/>
@@ -2172,7 +2245,7 @@
           <w:lang w:val="en-US"/>
         </w:rPr>
       </w:pPr>
-      <w:bookmarkStart w:id="6" w:name="_Toc21016146"/>
+      <w:bookmarkStart w:id="7" w:name="_Toc25863254"/>
       <w:r>
         <w:rPr>
           <w:rFonts w:ascii="Arial" w:hAnsi="Arial" w:cs="Arial"/>
@@ -2180,7 +2253,7 @@
         </w:rPr>
         <w:t>Modules</w:t>
       </w:r>
-      <w:bookmarkEnd w:id="6"/>
+      <w:bookmarkEnd w:id="7"/>
     </w:p>
     <w:p>
       <w:pPr>
@@ -2282,7 +2355,7 @@
           <w:lang w:val="en-US"/>
         </w:rPr>
       </w:pPr>
-      <w:bookmarkStart w:id="7" w:name="_Toc21016147"/>
+      <w:bookmarkStart w:id="8" w:name="_Toc25863255"/>
       <w:r>
         <w:rPr>
           <w:rFonts w:ascii="Arial" w:hAnsi="Arial" w:cs="Arial"/>
@@ -2290,7 +2363,7 @@
         </w:rPr>
         <w:t>Creation of data set</w:t>
       </w:r>
-      <w:bookmarkEnd w:id="7"/>
+      <w:bookmarkEnd w:id="8"/>
     </w:p>
     <w:p>
       <w:pPr>
@@ -2316,7 +2389,7 @@
           <w:lang w:val="en-US"/>
         </w:rPr>
       </w:pPr>
-      <w:bookmarkStart w:id="8" w:name="_Toc21016148"/>
+      <w:bookmarkStart w:id="9" w:name="_Toc25863256"/>
       <w:r>
         <w:rPr>
           <w:rFonts w:ascii="Arial" w:hAnsi="Arial" w:cs="Arial"/>
@@ -2324,7 +2397,7 @@
         </w:rPr>
         <w:t>Requirements</w:t>
       </w:r>
-      <w:bookmarkEnd w:id="8"/>
+      <w:bookmarkEnd w:id="9"/>
     </w:p>
     <w:tbl>
       <w:tblPr>
@@ -3974,7 +4047,7 @@
           <w:lang w:val="en-US"/>
         </w:rPr>
       </w:pPr>
-      <w:bookmarkStart w:id="9" w:name="_Toc21016149"/>
+      <w:bookmarkStart w:id="10" w:name="_Toc25863257"/>
       <w:r>
         <w:rPr>
           <w:rFonts w:ascii="Arial" w:hAnsi="Arial" w:cs="Arial"/>
@@ -3982,7 +4055,7 @@
         </w:rPr>
         <w:t>Pose extraction</w:t>
       </w:r>
-      <w:bookmarkEnd w:id="9"/>
+      <w:bookmarkEnd w:id="10"/>
     </w:p>
     <w:p>
       <w:pPr>
@@ -4024,7 +4097,7 @@
           <w:lang w:val="en-US"/>
         </w:rPr>
       </w:pPr>
-      <w:bookmarkStart w:id="10" w:name="_Toc21016150"/>
+      <w:bookmarkStart w:id="11" w:name="_Toc25863258"/>
       <w:r>
         <w:rPr>
           <w:rFonts w:ascii="Arial" w:hAnsi="Arial" w:cs="Arial"/>
@@ -4032,7 +4105,7 @@
         </w:rPr>
         <w:t>Requirements</w:t>
       </w:r>
-      <w:bookmarkEnd w:id="10"/>
+      <w:bookmarkEnd w:id="11"/>
     </w:p>
     <w:tbl>
       <w:tblPr>
@@ -4941,7 +5014,7 @@
           <w:lang w:val="en-US"/>
         </w:rPr>
       </w:pPr>
-      <w:bookmarkStart w:id="11" w:name="_Toc21016151"/>
+      <w:bookmarkStart w:id="12" w:name="_Toc25863259"/>
       <w:r>
         <w:rPr>
           <w:rFonts w:ascii="Arial" w:hAnsi="Arial" w:cs="Arial"/>
@@ -4950,7 +5023,7 @@
         <w:lastRenderedPageBreak/>
         <w:t>Classifier of violent action</w:t>
       </w:r>
-      <w:bookmarkEnd w:id="11"/>
+      <w:bookmarkEnd w:id="12"/>
     </w:p>
     <w:p>
       <w:pPr>
@@ -4976,7 +5049,7 @@
           <w:lang w:val="en-US"/>
         </w:rPr>
       </w:pPr>
-      <w:bookmarkStart w:id="12" w:name="_Toc21016152"/>
+      <w:bookmarkStart w:id="13" w:name="_Toc25863260"/>
       <w:r>
         <w:rPr>
           <w:rFonts w:ascii="Arial" w:hAnsi="Arial" w:cs="Arial"/>
@@ -4984,7 +5057,7 @@
         </w:rPr>
         <w:t>Requirements</w:t>
       </w:r>
-      <w:bookmarkEnd w:id="12"/>
+      <w:bookmarkEnd w:id="13"/>
     </w:p>
     <w:tbl>
       <w:tblPr>
@@ -5881,7 +5954,7 @@
           <w:lang w:val="en-US"/>
         </w:rPr>
       </w:pPr>
-      <w:bookmarkStart w:id="13" w:name="_Toc21016153"/>
+      <w:bookmarkStart w:id="14" w:name="_Toc25863261"/>
       <w:r>
         <w:rPr>
           <w:rFonts w:ascii="Arial" w:hAnsi="Arial" w:cs="Arial"/>
@@ -5889,7 +5962,7 @@
         </w:rPr>
         <w:t>Detection of violent action in real time</w:t>
       </w:r>
-      <w:bookmarkEnd w:id="13"/>
+      <w:bookmarkEnd w:id="14"/>
     </w:p>
     <w:p>
       <w:pPr>
@@ -5915,7 +5988,7 @@
           <w:lang w:val="en-US"/>
         </w:rPr>
       </w:pPr>
-      <w:bookmarkStart w:id="14" w:name="_Toc21016154"/>
+      <w:bookmarkStart w:id="15" w:name="_Toc25863262"/>
       <w:r>
         <w:rPr>
           <w:rFonts w:ascii="Arial" w:hAnsi="Arial" w:cs="Arial"/>
@@ -5923,7 +5996,7 @@
         </w:rPr>
         <w:t>Requirements</w:t>
       </w:r>
-      <w:bookmarkEnd w:id="14"/>
+      <w:bookmarkEnd w:id="15"/>
     </w:p>
     <w:tbl>
       <w:tblPr>
@@ -6220,7 +6293,7 @@
           <w:lang w:val="en-US"/>
         </w:rPr>
       </w:pPr>
-      <w:bookmarkStart w:id="15" w:name="_Toc21016155"/>
+      <w:bookmarkStart w:id="16" w:name="_Toc25863263"/>
       <w:r>
         <w:rPr>
           <w:rFonts w:ascii="Arial" w:hAnsi="Arial" w:cs="Arial"/>
@@ -6229,7 +6302,7 @@
         <w:lastRenderedPageBreak/>
         <w:t>Deployment diagram</w:t>
       </w:r>
-      <w:bookmarkEnd w:id="15"/>
+      <w:bookmarkEnd w:id="16"/>
     </w:p>
     <w:p>
       <w:pPr>
@@ -6317,7 +6390,7 @@
           <w:lang w:val="en-US"/>
         </w:rPr>
       </w:pPr>
-      <w:bookmarkStart w:id="16" w:name="_Toc21016156"/>
+      <w:bookmarkStart w:id="17" w:name="_Toc25863264"/>
       <w:r>
         <w:rPr>
           <w:rFonts w:ascii="Arial" w:hAnsi="Arial" w:cs="Arial"/>
@@ -6325,7 +6398,7 @@
         </w:rPr>
         <w:t>Technologies to use</w:t>
       </w:r>
-      <w:bookmarkEnd w:id="16"/>
+      <w:bookmarkEnd w:id="17"/>
     </w:p>
     <w:p>
       <w:pPr>
@@ -6471,7 +6544,7 @@
           <w:lang w:val="en-US"/>
         </w:rPr>
       </w:pPr>
-      <w:bookmarkStart w:id="17" w:name="_Toc21016157"/>
+      <w:bookmarkStart w:id="18" w:name="_Toc25863265"/>
       <w:r>
         <w:rPr>
           <w:rFonts w:ascii="Arial" w:hAnsi="Arial" w:cs="Arial"/>
@@ -6479,7 +6552,7 @@
         </w:rPr>
         <w:t>Work team</w:t>
       </w:r>
-      <w:bookmarkEnd w:id="17"/>
+      <w:bookmarkEnd w:id="18"/>
     </w:p>
     <w:p>
       <w:pPr>
@@ -6544,7 +6617,7 @@
           <w:lang w:val="en-US"/>
         </w:rPr>
       </w:pPr>
-      <w:bookmarkStart w:id="18" w:name="_Toc21016158"/>
+      <w:bookmarkStart w:id="19" w:name="_Toc25863266"/>
       <w:r>
         <w:rPr>
           <w:rFonts w:ascii="Arial" w:hAnsi="Arial" w:cs="Arial"/>
@@ -6552,7 +6625,7 @@
         </w:rPr>
         <w:t>Budget</w:t>
       </w:r>
-      <w:bookmarkEnd w:id="18"/>
+      <w:bookmarkEnd w:id="19"/>
     </w:p>
     <w:p>
       <w:pPr>
@@ -6714,6 +6787,228 @@
         </w:rPr>
       </w:pPr>
     </w:p>
+    <w:bookmarkStart w:id="20" w:name="_Toc25863267" w:displacedByCustomXml="next"/>
+    <w:sdt>
+      <w:sdtPr>
+        <w:id w:val="758105477"/>
+        <w:docPartObj>
+          <w:docPartGallery w:val="Bibliographies"/>
+          <w:docPartUnique/>
+        </w:docPartObj>
+      </w:sdtPr>
+      <w:sdtEndPr>
+        <w:rPr>
+          <w:rFonts w:asciiTheme="minorHAnsi" w:eastAsiaTheme="minorHAnsi" w:hAnsiTheme="minorHAnsi" w:cstheme="minorBidi"/>
+          <w:color w:val="auto"/>
+          <w:sz w:val="22"/>
+          <w:szCs w:val="22"/>
+        </w:rPr>
+      </w:sdtEndPr>
+      <w:sdtContent>
+        <w:p>
+          <w:pPr>
+            <w:pStyle w:val="Heading1"/>
+            <w:rPr>
+              <w:lang w:val="en-US"/>
+            </w:rPr>
+          </w:pPr>
+          <w:r>
+            <w:rPr>
+              <w:lang w:val="en-US"/>
+            </w:rPr>
+            <w:t>References</w:t>
+          </w:r>
+          <w:bookmarkEnd w:id="20"/>
+        </w:p>
+        <w:sdt>
+          <w:sdtPr>
+            <w:id w:val="-573587230"/>
+            <w:bibliography/>
+          </w:sdtPr>
+          <w:sdtContent>
+            <w:p>
+              <w:pPr>
+                <w:widowControl w:val="0"/>
+                <w:autoSpaceDE w:val="0"/>
+                <w:autoSpaceDN w:val="0"/>
+                <w:adjustRightInd w:val="0"/>
+                <w:spacing w:after="160" w:line="240" w:lineRule="auto"/>
+                <w:ind w:left="640" w:hanging="640"/>
+                <w:rPr>
+                  <w:rFonts w:ascii="Calibri" w:hAnsi="Calibri" w:cs="Calibri"/>
+                  <w:noProof/>
+                  <w:szCs w:val="24"/>
+                  <w:lang w:val="en-US"/>
+                </w:rPr>
+              </w:pPr>
+              <w:r>
+                <w:rPr>
+                  <w:rFonts w:ascii="Calibri" w:hAnsi="Calibri" w:cs="Calibri"/>
+                  <w:noProof/>
+                  <w:szCs w:val="24"/>
+                  <w:lang w:val="en-US"/>
+                </w:rPr>
+                <w:t>[1</w:t>
+              </w:r>
+              <w:r>
+                <w:rPr>
+                  <w:rFonts w:ascii="Calibri" w:hAnsi="Calibri" w:cs="Calibri"/>
+                  <w:noProof/>
+                  <w:szCs w:val="24"/>
+                  <w:lang w:val="en-US"/>
+                </w:rPr>
+                <w:t>]</w:t>
+              </w:r>
+              <w:r>
+                <w:rPr>
+                  <w:rFonts w:ascii="Calibri" w:hAnsi="Calibri" w:cs="Calibri"/>
+                  <w:noProof/>
+                  <w:szCs w:val="24"/>
+                  <w:lang w:val="en-US"/>
+                </w:rPr>
+                <w:tab/>
+                <w:t xml:space="preserve">E. H. Bersoff, “Elements of Software Configuration Management,” </w:t>
+              </w:r>
+              <w:r>
+                <w:rPr>
+                  <w:rFonts w:ascii="Calibri" w:hAnsi="Calibri" w:cs="Calibri"/>
+                  <w:i/>
+                  <w:iCs/>
+                  <w:noProof/>
+                  <w:szCs w:val="24"/>
+                  <w:lang w:val="en-US"/>
+                </w:rPr>
+                <w:t>IEEE Trans. Softw. Eng.</w:t>
+              </w:r>
+              <w:r>
+                <w:rPr>
+                  <w:rFonts w:ascii="Calibri" w:hAnsi="Calibri" w:cs="Calibri"/>
+                  <w:noProof/>
+                  <w:szCs w:val="24"/>
+                  <w:lang w:val="en-US"/>
+                </w:rPr>
+                <w:t>, vol. SE-10, no. 1, pp. 79–87, 1984.</w:t>
+              </w:r>
+            </w:p>
+            <w:p>
+              <w:pPr>
+                <w:widowControl w:val="0"/>
+                <w:autoSpaceDE w:val="0"/>
+                <w:autoSpaceDN w:val="0"/>
+                <w:adjustRightInd w:val="0"/>
+                <w:spacing w:after="160" w:line="240" w:lineRule="auto"/>
+                <w:ind w:left="640" w:hanging="640"/>
+                <w:rPr>
+                  <w:rFonts w:ascii="Calibri" w:hAnsi="Calibri" w:cs="Calibri"/>
+                  <w:noProof/>
+                  <w:szCs w:val="24"/>
+                  <w:lang w:val="en-US"/>
+                </w:rPr>
+              </w:pPr>
+              <w:r>
+                <w:rPr>
+                  <w:rFonts w:ascii="Calibri" w:hAnsi="Calibri" w:cs="Calibri"/>
+                  <w:noProof/>
+                  <w:szCs w:val="24"/>
+                  <w:lang w:val="en-US"/>
+                </w:rPr>
+                <w:t>[2</w:t>
+              </w:r>
+              <w:r>
+                <w:rPr>
+                  <w:rFonts w:ascii="Calibri" w:hAnsi="Calibri" w:cs="Calibri"/>
+                  <w:noProof/>
+                  <w:szCs w:val="24"/>
+                  <w:lang w:val="en-US"/>
+                </w:rPr>
+                <w:t>]</w:t>
+              </w:r>
+              <w:r>
+                <w:rPr>
+                  <w:rFonts w:ascii="Calibri" w:hAnsi="Calibri" w:cs="Calibri"/>
+                  <w:noProof/>
+                  <w:szCs w:val="24"/>
+                  <w:lang w:val="en-US"/>
+                </w:rPr>
+                <w:tab/>
+                <w:t>“Project 3,” pp. 1–7.</w:t>
+              </w:r>
+            </w:p>
+            <w:p>
+              <w:pPr>
+                <w:widowControl w:val="0"/>
+                <w:autoSpaceDE w:val="0"/>
+                <w:autoSpaceDN w:val="0"/>
+                <w:adjustRightInd w:val="0"/>
+                <w:spacing w:after="160" w:line="240" w:lineRule="auto"/>
+                <w:ind w:left="640" w:hanging="640"/>
+                <w:rPr>
+                  <w:rFonts w:ascii="Calibri" w:hAnsi="Calibri" w:cs="Calibri"/>
+                  <w:noProof/>
+                  <w:lang w:val="en-US"/>
+                </w:rPr>
+              </w:pPr>
+              <w:r>
+                <w:rPr>
+                  <w:rFonts w:ascii="Calibri" w:hAnsi="Calibri" w:cs="Calibri"/>
+                  <w:noProof/>
+                  <w:szCs w:val="24"/>
+                  <w:lang w:val="en-US"/>
+                </w:rPr>
+                <w:t>[3</w:t>
+              </w:r>
+              <w:r>
+                <w:rPr>
+                  <w:rFonts w:ascii="Calibri" w:hAnsi="Calibri" w:cs="Calibri"/>
+                  <w:noProof/>
+                  <w:szCs w:val="24"/>
+                  <w:lang w:val="en-US"/>
+                </w:rPr>
+                <w:t>]</w:t>
+              </w:r>
+              <w:r>
+                <w:rPr>
+                  <w:rFonts w:ascii="Calibri" w:hAnsi="Calibri" w:cs="Calibri"/>
+                  <w:noProof/>
+                  <w:szCs w:val="24"/>
+                  <w:lang w:val="en-US"/>
+                </w:rPr>
+                <w:tab/>
+                <w:t xml:space="preserve">S. Engineering, S. Committee, and I. Computer, </w:t>
+              </w:r>
+              <w:r>
+                <w:rPr>
+                  <w:rFonts w:ascii="Calibri" w:hAnsi="Calibri" w:cs="Calibri"/>
+                  <w:i/>
+                  <w:iCs/>
+                  <w:noProof/>
+                  <w:szCs w:val="24"/>
+                  <w:lang w:val="en-US"/>
+                </w:rPr>
+                <w:t>IEEE Standard for Configuration Management in Systems and Software Engineering IEEE Computer Society</w:t>
+              </w:r>
+              <w:r>
+                <w:rPr>
+                  <w:rFonts w:ascii="Calibri" w:hAnsi="Calibri" w:cs="Calibri"/>
+                  <w:noProof/>
+                  <w:szCs w:val="24"/>
+                  <w:lang w:val="en-US"/>
+                </w:rPr>
+                <w:t>, vol. 2012, no. March. 2012.</w:t>
+              </w:r>
+            </w:p>
+            <w:p>
+              <w:pPr>
+                <w:rPr>
+                  <w:lang w:val="en-US"/>
+                </w:rPr>
+              </w:pPr>
+            </w:p>
+            <w:p/>
+          </w:sdtContent>
+        </w:sdt>
+      </w:sdtContent>
+    </w:sdt>
     <w:p>
       <w:pPr>
         <w:jc w:val="both"/>
@@ -6887,7 +7182,7 @@
             <w:noProof/>
             <w:color w:val="0F243E" w:themeColor="text2" w:themeShade="80"/>
           </w:rPr>
-          <w:t>4</w:t>
+          <w:t>2</w:t>
         </w:r>
         <w:r>
           <w:rPr>
@@ -7087,7 +7382,7 @@
               <w:noProof/>
               <w:snapToGrid w:val="0"/>
             </w:rPr>
-            <w:t>4</w:t>
+            <w:t>2</w:t>
           </w:r>
           <w:r>
             <w:rPr>
@@ -7265,17 +7560,7 @@
               <w:color w:val="C0C0C0"/>
               <w:lang w:val="en-US"/>
             </w:rPr>
-            <w:t>Nola</w:t>
-          </w:r>
-          <w:bookmarkStart w:id="19" w:name="_GoBack"/>
-          <w:bookmarkEnd w:id="19"/>
-          <w:r>
-            <w:rPr>
-              <w:b/>
-              <w:color w:val="C0C0C0"/>
-              <w:lang w:val="en-US"/>
-            </w:rPr>
-            <w:t>sco</w:t>
+            <w:t>Nolasco</w:t>
           </w:r>
           <w:proofErr w:type="spellEnd"/>
           <w:r>
@@ -9697,7 +9982,7 @@
 </file>
 
 <file path=customXml/itemProps1.xml><?xml version="1.0" encoding="utf-8"?>
-<ds:datastoreItem xmlns:ds="http://schemas.openxmlformats.org/officeDocument/2006/customXml" ds:itemID="{5A030857-21E5-442D-8296-0DA2119709D3}">
+<ds:datastoreItem xmlns:ds="http://schemas.openxmlformats.org/officeDocument/2006/customXml" ds:itemID="{4B32F2D1-7259-4B60-8879-F75D9CF2E7E7}">
   <ds:schemaRefs>
     <ds:schemaRef ds:uri="http://schemas.openxmlformats.org/officeDocument/2006/bibliography"/>
   </ds:schemaRefs>

</xml_diff>